<commit_message>
Review Comments by Eumar
Review Comments by Eumar
</commit_message>
<xml_diff>
--- a/Content/Starter Kit - Intelligent Apps & Analytics/2 - Assessment - Starter Kit - Intelligent Apps & Analytics.docx
+++ b/Content/Starter Kit - Intelligent Apps & Analytics/2 - Assessment - Starter Kit - Intelligent Apps & Analytics.docx
@@ -343,7 +343,6 @@
         <w:rPr>
           <w:rFonts w:ascii="Segoe UI Light" w:hAnsi="Segoe UI Light" w:cs="Segoe UI Light"/>
           <w:noProof/>
-          <w:lang w:eastAsia="zh-CN"/>
         </w:rPr>
         <w:drawing>
           <wp:inline distT="0" distB="0" distL="0" distR="0" wp14:anchorId="27566025" wp14:editId="27566026">
@@ -401,7 +400,7 @@
       </w:pPr>
       <w:r>
         <w:rPr>
-          <w:lang w:eastAsia="zh-CN"/>
+          <w:lang w:eastAsia="en-US"/>
         </w:rPr>
         <w:drawing>
           <wp:anchor distT="0" distB="0" distL="114300" distR="114300" simplePos="0" relativeHeight="251658240" behindDoc="1" locked="0" layoutInCell="1" allowOverlap="1" wp14:anchorId="2B999685" wp14:editId="2025F9A3">
@@ -626,10 +625,70 @@
         <w:t xml:space="preserve"> </w:t>
       </w:r>
       <w:r>
+        <w:object w:dxaOrig="1501" w:dyaOrig="983" w14:anchorId="42FDF91C">
+          <v:shapetype id="_x0000_t75" coordsize="21600,21600" o:spt="75" o:preferrelative="t" path="m@4@5l@4@11@9@11@9@5xe" filled="f" stroked="f">
+            <v:stroke joinstyle="miter"/>
+            <v:formulas>
+              <v:f eqn="if lineDrawn pixelLineWidth 0"/>
+              <v:f eqn="sum @0 1 0"/>
+              <v:f eqn="sum 0 0 @1"/>
+              <v:f eqn="prod @2 1 2"/>
+              <v:f eqn="prod @3 21600 pixelWidth"/>
+              <v:f eqn="prod @3 21600 pixelHeight"/>
+              <v:f eqn="sum @0 0 1"/>
+              <v:f eqn="prod @6 1 2"/>
+              <v:f eqn="prod @7 21600 pixelWidth"/>
+              <v:f eqn="sum @8 21600 0"/>
+              <v:f eqn="prod @7 21600 pixelHeight"/>
+              <v:f eqn="sum @10 21600 0"/>
+            </v:formulas>
+            <v:path o:extrusionok="f" gradientshapeok="t" o:connecttype="rect"/>
+            <o:lock v:ext="edit" aspectratio="t"/>
+          </v:shapetype>
+          <v:shape id="_x0000_i1025" type="#_x0000_t75" style="width:75.2pt;height:49.2pt" o:ole="">
+            <v:imagedata r:id="rId13" o:title=""/>
+          </v:shape>
+          <o:OLEObject Type="Embed" ProgID="Excel.Sheet.12" ShapeID="_x0000_i1025" DrawAspect="Icon" ObjectID="_1533470564" r:id="rId14"/>
+        </w:object>
+      </w:r>
+      <w:r>
         <w:fldChar w:fldCharType="begin"/>
       </w:r>
       <w:r>
         <w:fldChar w:fldCharType="end"/>
+      </w:r>
+      <w:r>
+        <w:rPr>
+          <w:rStyle w:val="CommentReference"/>
+          <w:rFonts w:asciiTheme="minorHAnsi" w:eastAsiaTheme="minorEastAsia" w:hAnsiTheme="minorHAnsi" w:cstheme="minorBidi"/>
+          <w:bCs w:val="0"/>
+          <w:caps w:val="0"/>
+          <w:noProof w:val="0"/>
+          <w:lang w:eastAsia="en-US"/>
+        </w:rPr>
+        <w:commentReference w:id="0"/>
+      </w:r>
+      <w:r>
+        <w:rPr>
+          <w:rStyle w:val="CommentReference"/>
+          <w:rFonts w:asciiTheme="minorHAnsi" w:eastAsiaTheme="minorEastAsia" w:hAnsiTheme="minorHAnsi" w:cstheme="minorBidi"/>
+          <w:bCs w:val="0"/>
+          <w:caps w:val="0"/>
+          <w:noProof w:val="0"/>
+          <w:lang w:eastAsia="en-US"/>
+        </w:rPr>
+        <w:commentReference w:id="1"/>
+      </w:r>
+      <w:r>
+        <w:rPr>
+          <w:rStyle w:val="CommentReference"/>
+          <w:rFonts w:asciiTheme="minorHAnsi" w:eastAsiaTheme="minorEastAsia" w:hAnsiTheme="minorHAnsi" w:cstheme="minorBidi"/>
+          <w:bCs w:val="0"/>
+          <w:caps w:val="0"/>
+          <w:noProof w:val="0"/>
+          <w:lang w:eastAsia="en-US"/>
+        </w:rPr>
+        <w:commentReference w:id="2"/>
       </w:r>
     </w:p>
     <w:sdt>
@@ -673,8 +732,6 @@
             <w:t>Contents</w:t>
           </w:r>
         </w:p>
-        <w:bookmarkStart w:id="0" w:name="_GoBack"/>
-        <w:bookmarkEnd w:id="0"/>
         <w:p>
           <w:pPr>
             <w:pStyle w:val="TOC1"/>
@@ -1330,7 +1387,21 @@
                 <w:rStyle w:val="Hyperlink"/>
                 <w:rFonts w:ascii="Segoe UI Light" w:hAnsi="Segoe UI Light" w:cs="Segoe UI Light"/>
               </w:rPr>
-              <w:t>Questions</w:t>
+              <w:t>Questi</w:t>
+            </w:r>
+            <w:r>
+              <w:rPr>
+                <w:rStyle w:val="Hyperlink"/>
+                <w:rFonts w:ascii="Segoe UI Light" w:hAnsi="Segoe UI Light" w:cs="Segoe UI Light"/>
+              </w:rPr>
+              <w:t>o</w:t>
+            </w:r>
+            <w:r>
+              <w:rPr>
+                <w:rStyle w:val="Hyperlink"/>
+                <w:rFonts w:ascii="Segoe UI Light" w:hAnsi="Segoe UI Light" w:cs="Segoe UI Light"/>
+              </w:rPr>
+              <w:t>ns</w:t>
             </w:r>
             <w:r>
               <w:rPr>
@@ -2182,10 +2253,10 @@
           <w:szCs w:val="36"/>
         </w:rPr>
       </w:pPr>
-      <w:bookmarkStart w:id="1" w:name="overview"/>
-      <w:bookmarkStart w:id="2" w:name="user-content-overview"/>
-      <w:bookmarkEnd w:id="1"/>
-      <w:bookmarkEnd w:id="2"/>
+      <w:bookmarkStart w:id="3" w:name="overview"/>
+      <w:bookmarkStart w:id="4" w:name="user-content-overview"/>
+      <w:bookmarkEnd w:id="3"/>
+      <w:bookmarkEnd w:id="4"/>
       <w:r>
         <w:rPr>
           <w:rFonts w:ascii="Segoe UI" w:eastAsiaTheme="minorHAnsi" w:hAnsi="Segoe UI"/>
@@ -2203,7 +2274,7 @@
           <w:rFonts w:ascii="Segoe UI Light" w:hAnsi="Segoe UI Light" w:cs="Segoe UI Light"/>
         </w:rPr>
       </w:pPr>
-      <w:bookmarkStart w:id="3" w:name="_Toc459673365"/>
+      <w:bookmarkStart w:id="5" w:name="_Toc459673365"/>
       <w:r>
         <w:rPr>
           <w:rFonts w:ascii="Segoe UI Light" w:hAnsi="Segoe UI Light" w:cs="Segoe UI Light"/>
@@ -2211,7 +2282,7 @@
         <w:lastRenderedPageBreak/>
         <w:t>Overview</w:t>
       </w:r>
-      <w:bookmarkEnd w:id="3"/>
+      <w:bookmarkEnd w:id="5"/>
     </w:p>
     <w:p>
       <w:pPr>
@@ -2379,8 +2450,8 @@
           <w:rFonts w:ascii="Segoe UI Light" w:hAnsi="Segoe UI Light" w:cs="Segoe UI Light"/>
         </w:rPr>
       </w:pPr>
-      <w:bookmarkStart w:id="4" w:name="_Toc429049911"/>
-      <w:bookmarkStart w:id="5" w:name="_Toc459673366"/>
+      <w:bookmarkStart w:id="6" w:name="_Toc429049911"/>
+      <w:bookmarkStart w:id="7" w:name="_Toc459673366"/>
       <w:r>
         <w:rPr>
           <w:rFonts w:ascii="Segoe UI Light" w:hAnsi="Segoe UI Light" w:cs="Segoe UI Light"/>
@@ -2388,26 +2459,26 @@
         <w:lastRenderedPageBreak/>
         <w:t>Azure Scenario Assessment</w:t>
       </w:r>
-      <w:bookmarkEnd w:id="4"/>
-      <w:bookmarkEnd w:id="5"/>
-    </w:p>
-    <w:p>
-      <w:pPr>
-        <w:pStyle w:val="Heading2"/>
-        <w:rPr>
-          <w:rFonts w:ascii="Segoe UI Light" w:hAnsi="Segoe UI Light" w:cs="Segoe UI Light"/>
-        </w:rPr>
-      </w:pPr>
-      <w:bookmarkStart w:id="6" w:name="_Toc429049912"/>
-      <w:bookmarkStart w:id="7" w:name="_Toc459673367"/>
-      <w:r>
-        <w:rPr>
-          <w:rFonts w:ascii="Segoe UI Light" w:hAnsi="Segoe UI Light" w:cs="Segoe UI Light"/>
-        </w:rPr>
-        <w:t>Common Scenarios</w:t>
-      </w:r>
       <w:bookmarkEnd w:id="6"/>
       <w:bookmarkEnd w:id="7"/>
+    </w:p>
+    <w:p>
+      <w:pPr>
+        <w:pStyle w:val="Heading2"/>
+        <w:rPr>
+          <w:rFonts w:ascii="Segoe UI Light" w:hAnsi="Segoe UI Light" w:cs="Segoe UI Light"/>
+        </w:rPr>
+      </w:pPr>
+      <w:bookmarkStart w:id="8" w:name="_Toc429049912"/>
+      <w:bookmarkStart w:id="9" w:name="_Toc459673367"/>
+      <w:r>
+        <w:rPr>
+          <w:rFonts w:ascii="Segoe UI Light" w:hAnsi="Segoe UI Light" w:cs="Segoe UI Light"/>
+        </w:rPr>
+        <w:t>Common Scenarios</w:t>
+      </w:r>
+      <w:bookmarkEnd w:id="8"/>
+      <w:bookmarkEnd w:id="9"/>
     </w:p>
     <w:p>
       <w:pPr>
@@ -2626,18 +2697,18 @@
           <w:rFonts w:ascii="Segoe UI Light" w:hAnsi="Segoe UI Light" w:cs="Segoe UI Light"/>
         </w:rPr>
       </w:pPr>
-      <w:bookmarkStart w:id="8" w:name="_Toc336336466"/>
-      <w:bookmarkStart w:id="9" w:name="_Toc347746257"/>
-      <w:bookmarkStart w:id="10" w:name="_Toc375830622"/>
-      <w:bookmarkStart w:id="11" w:name="_Toc402524578"/>
-      <w:bookmarkStart w:id="12" w:name="_Toc459673368"/>
+      <w:bookmarkStart w:id="10" w:name="_Toc459673368"/>
+      <w:bookmarkStart w:id="11" w:name="_Toc336336466"/>
+      <w:bookmarkStart w:id="12" w:name="_Toc347746257"/>
+      <w:bookmarkStart w:id="13" w:name="_Toc375830622"/>
+      <w:bookmarkStart w:id="14" w:name="_Toc402524578"/>
       <w:r>
         <w:rPr>
           <w:rFonts w:ascii="Segoe UI Light" w:hAnsi="Segoe UI Light" w:cs="Segoe UI Light"/>
         </w:rPr>
         <w:t>Business intelligence</w:t>
       </w:r>
-      <w:bookmarkEnd w:id="12"/>
+      <w:bookmarkEnd w:id="10"/>
     </w:p>
     <w:p>
       <w:pPr>
@@ -2656,7 +2727,6 @@
       <w:r>
         <w:rPr>
           <w:noProof/>
-          <w:lang w:eastAsia="zh-CN"/>
         </w:rPr>
         <w:drawing>
           <wp:inline distT="0" distB="0" distL="0" distR="0" wp14:anchorId="644AA0B5" wp14:editId="1E042E93">
@@ -2676,7 +2746,7 @@
                     </pic:cNvPicPr>
                   </pic:nvPicPr>
                   <pic:blipFill>
-                    <a:blip r:embed="rId13">
+                    <a:blip r:embed="rId17">
                       <a:extLst>
                         <a:ext uri="{28A0092B-C50C-407E-A947-70E740481C1C}">
                           <a14:useLocalDpi xmlns:a14="http://schemas.microsoft.com/office/drawing/2010/main" val="0"/>
@@ -2710,7 +2780,6 @@
       <w:r>
         <w:rPr>
           <w:noProof/>
-          <w:lang w:eastAsia="zh-CN"/>
         </w:rPr>
         <w:drawing>
           <wp:inline distT="0" distB="0" distL="0" distR="0" wp14:anchorId="217B89AE" wp14:editId="1B5DAE9B">
@@ -2730,7 +2799,7 @@
                     </pic:cNvPicPr>
                   </pic:nvPicPr>
                   <pic:blipFill>
-                    <a:blip r:embed="rId14">
+                    <a:blip r:embed="rId18">
                       <a:extLst>
                         <a:ext uri="{28A0092B-C50C-407E-A947-70E740481C1C}">
                           <a14:useLocalDpi xmlns:a14="http://schemas.microsoft.com/office/drawing/2010/main" val="0"/>
@@ -2852,14 +2921,14 @@
           <w:rFonts w:ascii="Segoe UI Light" w:hAnsi="Segoe UI Light" w:cs="Segoe UI Light"/>
         </w:rPr>
       </w:pPr>
-      <w:bookmarkStart w:id="13" w:name="_Toc459673369"/>
+      <w:bookmarkStart w:id="15" w:name="_Toc459673369"/>
       <w:r>
         <w:rPr>
           <w:rFonts w:ascii="Segoe UI Light" w:hAnsi="Segoe UI Light" w:cs="Segoe UI Light"/>
         </w:rPr>
         <w:t>Big data and analytics</w:t>
       </w:r>
-      <w:bookmarkEnd w:id="13"/>
+      <w:bookmarkEnd w:id="15"/>
     </w:p>
     <w:p>
       <w:pPr>
@@ -2883,7 +2952,6 @@
       <w:r>
         <w:rPr>
           <w:noProof/>
-          <w:lang w:eastAsia="zh-CN"/>
         </w:rPr>
         <w:drawing>
           <wp:inline distT="0" distB="0" distL="0" distR="0" wp14:anchorId="3918D958" wp14:editId="0956D273">
@@ -2903,7 +2971,7 @@
                     </pic:cNvPicPr>
                   </pic:nvPicPr>
                   <pic:blipFill>
-                    <a:blip r:embed="rId15">
+                    <a:blip r:embed="rId19">
                       <a:extLst>
                         <a:ext uri="{28A0092B-C50C-407E-A947-70E740481C1C}">
                           <a14:useLocalDpi xmlns:a14="http://schemas.microsoft.com/office/drawing/2010/main" val="0"/>
@@ -2943,7 +3011,6 @@
       <w:r>
         <w:rPr>
           <w:noProof/>
-          <w:lang w:eastAsia="zh-CN"/>
         </w:rPr>
         <w:drawing>
           <wp:inline distT="0" distB="0" distL="0" distR="0" wp14:anchorId="62D43235" wp14:editId="01971072">
@@ -2963,7 +3030,7 @@
                     </pic:cNvPicPr>
                   </pic:nvPicPr>
                   <pic:blipFill>
-                    <a:blip r:embed="rId16">
+                    <a:blip r:embed="rId20">
                       <a:extLst>
                         <a:ext uri="{28A0092B-C50C-407E-A947-70E740481C1C}">
                           <a14:useLocalDpi xmlns:a14="http://schemas.microsoft.com/office/drawing/2010/main" val="0"/>
@@ -3259,7 +3326,7 @@
           <w:rFonts w:ascii="Segoe UI Light" w:hAnsi="Segoe UI Light" w:cs="Segoe UI Light"/>
         </w:rPr>
       </w:pPr>
-      <w:bookmarkStart w:id="14" w:name="_Toc459673370"/>
+      <w:bookmarkStart w:id="16" w:name="_Toc459673370"/>
       <w:r>
         <w:rPr>
           <w:rFonts w:ascii="Segoe UI Light" w:hAnsi="Segoe UI Light" w:cs="Segoe UI Light"/>
@@ -3267,7 +3334,7 @@
         <w:lastRenderedPageBreak/>
         <w:t>Data warehouse</w:t>
       </w:r>
-      <w:bookmarkEnd w:id="14"/>
+      <w:bookmarkEnd w:id="16"/>
     </w:p>
     <w:p>
       <w:pPr>
@@ -3292,7 +3359,6 @@
       <w:r>
         <w:rPr>
           <w:noProof/>
-          <w:lang w:eastAsia="zh-CN"/>
         </w:rPr>
         <w:drawing>
           <wp:inline distT="0" distB="0" distL="0" distR="0" wp14:anchorId="70F0EF89" wp14:editId="66225FD7">
@@ -3312,7 +3378,7 @@
                     </pic:cNvPicPr>
                   </pic:nvPicPr>
                   <pic:blipFill>
-                    <a:blip r:embed="rId17">
+                    <a:blip r:embed="rId21">
                       <a:extLst>
                         <a:ext uri="{28A0092B-C50C-407E-A947-70E740481C1C}">
                           <a14:useLocalDpi xmlns:a14="http://schemas.microsoft.com/office/drawing/2010/main" val="0"/>
@@ -3352,7 +3418,6 @@
       <w:r>
         <w:rPr>
           <w:noProof/>
-          <w:lang w:eastAsia="zh-CN"/>
         </w:rPr>
         <w:drawing>
           <wp:inline distT="0" distB="0" distL="0" distR="0" wp14:anchorId="4FC3ABB9" wp14:editId="209FB246">
@@ -3372,7 +3437,7 @@
                     </pic:cNvPicPr>
                   </pic:nvPicPr>
                   <pic:blipFill>
-                    <a:blip r:embed="rId18">
+                    <a:blip r:embed="rId22">
                       <a:extLst>
                         <a:ext uri="{28A0092B-C50C-407E-A947-70E740481C1C}">
                           <a14:useLocalDpi xmlns:a14="http://schemas.microsoft.com/office/drawing/2010/main" val="0"/>
@@ -3523,14 +3588,14 @@
           <w:rFonts w:ascii="Segoe UI Light" w:hAnsi="Segoe UI Light" w:cs="Segoe UI Light"/>
         </w:rPr>
       </w:pPr>
-      <w:bookmarkStart w:id="15" w:name="_Toc459673371"/>
+      <w:bookmarkStart w:id="17" w:name="_Toc459673371"/>
       <w:r>
         <w:rPr>
           <w:rFonts w:ascii="Segoe UI Light" w:hAnsi="Segoe UI Light" w:cs="Segoe UI Light"/>
         </w:rPr>
         <w:t>Remote monitoring with IoT</w:t>
       </w:r>
-      <w:bookmarkEnd w:id="15"/>
+      <w:bookmarkEnd w:id="17"/>
     </w:p>
     <w:p>
       <w:pPr>
@@ -3555,7 +3620,6 @@
       <w:r>
         <w:rPr>
           <w:noProof/>
-          <w:lang w:eastAsia="zh-CN"/>
         </w:rPr>
         <w:drawing>
           <wp:inline distT="0" distB="0" distL="0" distR="0" wp14:anchorId="5A1652C0" wp14:editId="0500086A">
@@ -3575,7 +3639,7 @@
                     </pic:cNvPicPr>
                   </pic:nvPicPr>
                   <pic:blipFill>
-                    <a:blip r:embed="rId19">
+                    <a:blip r:embed="rId23">
                       <a:extLst>
                         <a:ext uri="{28A0092B-C50C-407E-A947-70E740481C1C}">
                           <a14:useLocalDpi xmlns:a14="http://schemas.microsoft.com/office/drawing/2010/main" val="0"/>
@@ -3615,7 +3679,6 @@
       <w:r>
         <w:rPr>
           <w:noProof/>
-          <w:lang w:eastAsia="zh-CN"/>
         </w:rPr>
         <w:drawing>
           <wp:inline distT="0" distB="0" distL="0" distR="0" wp14:anchorId="3B4CF9BE" wp14:editId="3CB4E081">
@@ -3635,7 +3698,7 @@
                     </pic:cNvPicPr>
                   </pic:nvPicPr>
                   <pic:blipFill>
-                    <a:blip r:embed="rId20">
+                    <a:blip r:embed="rId24">
                       <a:extLst>
                         <a:ext uri="{28A0092B-C50C-407E-A947-70E740481C1C}">
                           <a14:useLocalDpi xmlns:a14="http://schemas.microsoft.com/office/drawing/2010/main" val="0"/>
@@ -3787,14 +3850,14 @@
           <w:rFonts w:ascii="Segoe UI Light" w:hAnsi="Segoe UI Light" w:cs="Segoe UI Light"/>
         </w:rPr>
       </w:pPr>
-      <w:bookmarkStart w:id="16" w:name="_Toc459673372"/>
+      <w:bookmarkStart w:id="18" w:name="_Toc459673372"/>
       <w:r>
         <w:rPr>
           <w:rFonts w:ascii="Segoe UI Light" w:hAnsi="Segoe UI Light" w:cs="Segoe UI Light"/>
         </w:rPr>
         <w:t>Predictive maintenance with IoT</w:t>
       </w:r>
-      <w:bookmarkEnd w:id="16"/>
+      <w:bookmarkEnd w:id="18"/>
     </w:p>
     <w:p>
       <w:pPr>
@@ -3831,7 +3894,6 @@
       <w:r>
         <w:rPr>
           <w:noProof/>
-          <w:lang w:eastAsia="zh-CN"/>
         </w:rPr>
         <w:drawing>
           <wp:inline distT="0" distB="0" distL="0" distR="0" wp14:anchorId="3DD9AC12" wp14:editId="57860045">
@@ -3851,7 +3913,7 @@
                     </pic:cNvPicPr>
                   </pic:nvPicPr>
                   <pic:blipFill>
-                    <a:blip r:embed="rId21">
+                    <a:blip r:embed="rId25">
                       <a:extLst>
                         <a:ext uri="{28A0092B-C50C-407E-A947-70E740481C1C}">
                           <a14:useLocalDpi xmlns:a14="http://schemas.microsoft.com/office/drawing/2010/main" val="0"/>
@@ -3891,7 +3953,6 @@
       <w:r>
         <w:rPr>
           <w:noProof/>
-          <w:lang w:eastAsia="zh-CN"/>
         </w:rPr>
         <w:drawing>
           <wp:inline distT="0" distB="0" distL="0" distR="0" wp14:anchorId="51051CF0" wp14:editId="50C0448C">
@@ -3911,7 +3972,7 @@
                     </pic:cNvPicPr>
                   </pic:nvPicPr>
                   <pic:blipFill>
-                    <a:blip r:embed="rId22">
+                    <a:blip r:embed="rId26">
                       <a:extLst>
                         <a:ext uri="{28A0092B-C50C-407E-A947-70E740481C1C}">
                           <a14:useLocalDpi xmlns:a14="http://schemas.microsoft.com/office/drawing/2010/main" val="0"/>
@@ -4035,14 +4096,14 @@
           <w:rFonts w:ascii="Segoe UI Light" w:hAnsi="Segoe UI Light" w:cs="Segoe UI Light"/>
         </w:rPr>
       </w:pPr>
-      <w:bookmarkStart w:id="17" w:name="_Toc459673373"/>
+      <w:bookmarkStart w:id="19" w:name="_Toc459673373"/>
       <w:r>
         <w:rPr>
           <w:rFonts w:ascii="Segoe UI Light" w:hAnsi="Segoe UI Light" w:cs="Segoe UI Light"/>
         </w:rPr>
         <w:t>Cognitive Services</w:t>
       </w:r>
-      <w:bookmarkEnd w:id="17"/>
+      <w:bookmarkEnd w:id="19"/>
     </w:p>
     <w:p>
       <w:pPr>
@@ -4067,7 +4128,6 @@
       <w:r>
         <w:rPr>
           <w:noProof/>
-          <w:lang w:eastAsia="zh-CN"/>
         </w:rPr>
         <w:drawing>
           <wp:inline distT="0" distB="0" distL="0" distR="0" wp14:anchorId="717BF53E" wp14:editId="20952141">
@@ -4087,7 +4147,7 @@
                     </pic:cNvPicPr>
                   </pic:nvPicPr>
                   <pic:blipFill>
-                    <a:blip r:embed="rId23">
+                    <a:blip r:embed="rId27">
                       <a:extLst>
                         <a:ext uri="{28A0092B-C50C-407E-A947-70E740481C1C}">
                           <a14:useLocalDpi xmlns:a14="http://schemas.microsoft.com/office/drawing/2010/main" val="0"/>
@@ -4127,7 +4187,6 @@
       <w:r>
         <w:rPr>
           <w:noProof/>
-          <w:lang w:eastAsia="zh-CN"/>
         </w:rPr>
         <w:drawing>
           <wp:inline distT="0" distB="0" distL="0" distR="0" wp14:anchorId="76E95939" wp14:editId="02D0BED6">
@@ -4147,7 +4206,7 @@
                     </pic:cNvPicPr>
                   </pic:nvPicPr>
                   <pic:blipFill>
-                    <a:blip r:embed="rId24">
+                    <a:blip r:embed="rId28">
                       <a:extLst>
                         <a:ext uri="{28A0092B-C50C-407E-A947-70E740481C1C}">
                           <a14:useLocalDpi xmlns:a14="http://schemas.microsoft.com/office/drawing/2010/main" val="0"/>
@@ -4299,7 +4358,8 @@
           <w:rFonts w:ascii="Segoe UI Light" w:hAnsi="Segoe UI Light" w:cs="Segoe UI Light"/>
         </w:rPr>
       </w:pPr>
-      <w:bookmarkStart w:id="18" w:name="_Toc459673374"/>
+      <w:bookmarkStart w:id="20" w:name="_Toc459673374"/>
+      <w:commentRangeStart w:id="21"/>
       <w:r>
         <w:rPr>
           <w:rFonts w:ascii="Segoe UI Light" w:hAnsi="Segoe UI Light" w:cs="Segoe UI Light"/>
@@ -4307,7 +4367,16 @@
         <w:lastRenderedPageBreak/>
         <w:t>Questions</w:t>
       </w:r>
-      <w:bookmarkEnd w:id="18"/>
+      <w:bookmarkEnd w:id="20"/>
+      <w:commentRangeEnd w:id="21"/>
+      <w:r>
+        <w:rPr>
+          <w:rStyle w:val="CommentReference"/>
+          <w:rFonts w:asciiTheme="minorHAnsi" w:eastAsiaTheme="minorEastAsia" w:hAnsiTheme="minorHAnsi" w:cstheme="minorBidi"/>
+          <w:color w:val="auto"/>
+        </w:rPr>
+        <w:commentReference w:id="21"/>
+      </w:r>
     </w:p>
     <w:p>
       <w:pPr>
@@ -4360,14 +4429,14 @@
           <w:rFonts w:ascii="Segoe UI Light" w:hAnsi="Segoe UI Light" w:cs="Segoe UI Light"/>
         </w:rPr>
       </w:pPr>
-      <w:bookmarkStart w:id="19" w:name="_Toc459673375"/>
+      <w:bookmarkStart w:id="23" w:name="_Toc459673375"/>
       <w:r>
         <w:rPr>
           <w:rFonts w:ascii="Segoe UI Light" w:hAnsi="Segoe UI Light" w:cs="Segoe UI Light"/>
         </w:rPr>
         <w:t>Business Needs</w:t>
       </w:r>
-      <w:bookmarkEnd w:id="19"/>
+      <w:bookmarkEnd w:id="23"/>
     </w:p>
     <w:p>
       <w:pPr>
@@ -4796,14 +4865,14 @@
           <w:rFonts w:ascii="Segoe UI Light" w:hAnsi="Segoe UI Light" w:cs="Segoe UI Light"/>
         </w:rPr>
       </w:pPr>
-      <w:bookmarkStart w:id="20" w:name="_Toc459673376"/>
+      <w:bookmarkStart w:id="24" w:name="_Toc459673376"/>
       <w:r>
         <w:rPr>
           <w:rFonts w:ascii="Segoe UI Light" w:hAnsi="Segoe UI Light" w:cs="Segoe UI Light"/>
         </w:rPr>
         <w:t>Information Architecture</w:t>
       </w:r>
-      <w:bookmarkEnd w:id="20"/>
+      <w:bookmarkEnd w:id="24"/>
     </w:p>
     <w:p>
       <w:pPr>
@@ -5245,14 +5314,14 @@
           <w:rFonts w:ascii="Segoe UI Light" w:hAnsi="Segoe UI Light" w:cs="Segoe UI Light"/>
         </w:rPr>
       </w:pPr>
-      <w:bookmarkStart w:id="21" w:name="_Toc459673377"/>
+      <w:bookmarkStart w:id="25" w:name="_Toc459673377"/>
       <w:r>
         <w:rPr>
           <w:rFonts w:ascii="Segoe UI Light" w:hAnsi="Segoe UI Light" w:cs="Segoe UI Light"/>
         </w:rPr>
         <w:t>Technical Architecture</w:t>
       </w:r>
-      <w:bookmarkEnd w:id="21"/>
+      <w:bookmarkEnd w:id="25"/>
     </w:p>
     <w:p>
       <w:pPr>
@@ -5854,14 +5923,14 @@
           <w:rFonts w:ascii="Segoe UI Light" w:hAnsi="Segoe UI Light" w:cs="Segoe UI Light"/>
         </w:rPr>
       </w:pPr>
-      <w:bookmarkStart w:id="22" w:name="_Toc459673378"/>
+      <w:bookmarkStart w:id="26" w:name="_Toc459673378"/>
       <w:r>
         <w:rPr>
           <w:rFonts w:ascii="Segoe UI Light" w:hAnsi="Segoe UI Light" w:cs="Segoe UI Light"/>
         </w:rPr>
         <w:t>Organization</w:t>
       </w:r>
-      <w:bookmarkEnd w:id="22"/>
+      <w:bookmarkEnd w:id="26"/>
     </w:p>
     <w:p>
       <w:pPr>
@@ -5908,10 +5977,10 @@
             <w:cnfStyle w:val="001000000000" w:firstRow="0" w:lastRow="0" w:firstColumn="1" w:lastColumn="0" w:oddVBand="0" w:evenVBand="0" w:oddHBand="0" w:evenHBand="0" w:firstRowFirstColumn="0" w:firstRowLastColumn="0" w:lastRowFirstColumn="0" w:lastRowLastColumn="0"/>
             <w:tcW w:w="4820" w:type="dxa"/>
           </w:tcPr>
-          <w:bookmarkEnd w:id="8"/>
-          <w:bookmarkEnd w:id="9"/>
-          <w:bookmarkEnd w:id="10"/>
           <w:bookmarkEnd w:id="11"/>
+          <w:bookmarkEnd w:id="12"/>
+          <w:bookmarkEnd w:id="13"/>
+          <w:bookmarkEnd w:id="14"/>
           <w:p>
             <w:pPr>
               <w:spacing w:before="120" w:line="240" w:lineRule="auto"/>
@@ -6288,29 +6357,29 @@
         <w:pStyle w:val="Heading1"/>
         <w:pageBreakBefore/>
       </w:pPr>
-      <w:bookmarkStart w:id="23" w:name="_Toc429048222"/>
-      <w:bookmarkStart w:id="24" w:name="_Toc429049945"/>
-      <w:bookmarkStart w:id="25" w:name="_Toc459673379"/>
+      <w:bookmarkStart w:id="27" w:name="_Toc429048222"/>
+      <w:bookmarkStart w:id="28" w:name="_Toc429049945"/>
+      <w:bookmarkStart w:id="29" w:name="_Toc459673379"/>
       <w:r>
         <w:lastRenderedPageBreak/>
         <w:t>Resources and Tools</w:t>
       </w:r>
-      <w:bookmarkEnd w:id="23"/>
-      <w:bookmarkEnd w:id="24"/>
-      <w:bookmarkEnd w:id="25"/>
+      <w:bookmarkEnd w:id="27"/>
+      <w:bookmarkEnd w:id="28"/>
+      <w:bookmarkEnd w:id="29"/>
     </w:p>
     <w:p>
       <w:pPr>
         <w:pStyle w:val="Heading3"/>
       </w:pPr>
-      <w:bookmarkStart w:id="26" w:name="_Toc459673380"/>
+      <w:bookmarkStart w:id="30" w:name="_Toc459673380"/>
       <w:r>
         <w:t>Big data and analytics</w:t>
       </w:r>
-      <w:bookmarkEnd w:id="26"/>
-    </w:p>
-    <w:p>
-      <w:hyperlink r:id="rId25" w:history="1">
+      <w:bookmarkEnd w:id="30"/>
+    </w:p>
+    <w:p>
+      <w:hyperlink r:id="rId29" w:history="1">
         <w:r>
           <w:rPr>
             <w:rStyle w:val="Hyperlink"/>
@@ -6324,14 +6393,14 @@
       <w:pPr>
         <w:pStyle w:val="Heading3"/>
       </w:pPr>
-      <w:bookmarkStart w:id="27" w:name="_Toc459673381"/>
+      <w:bookmarkStart w:id="31" w:name="_Toc459673381"/>
       <w:r>
         <w:t>Business intelligence</w:t>
       </w:r>
-      <w:bookmarkEnd w:id="27"/>
-    </w:p>
-    <w:p>
-      <w:hyperlink r:id="rId26" w:history="1">
+      <w:bookmarkEnd w:id="31"/>
+    </w:p>
+    <w:p>
+      <w:hyperlink r:id="rId30" w:history="1">
         <w:r>
           <w:rPr>
             <w:rStyle w:val="Hyperlink"/>
@@ -6344,19 +6413,31 @@
     <w:p>
       <w:pPr>
         <w:pStyle w:val="Heading3"/>
-      </w:pPr>
-      <w:bookmarkStart w:id="28" w:name="_Toc459673382"/>
-      <w:r>
+        <w:rPr>
+          <w:lang w:val="pt-BR"/>
+        </w:rPr>
+      </w:pPr>
+      <w:bookmarkStart w:id="32" w:name="_Toc459673382"/>
+      <w:r>
+        <w:rPr>
+          <w:lang w:val="pt-BR"/>
+        </w:rPr>
         <w:t>Data warehouse</w:t>
       </w:r>
-      <w:bookmarkEnd w:id="28"/>
-    </w:p>
-    <w:p>
-      <w:hyperlink r:id="rId27" w:history="1">
+      <w:bookmarkEnd w:id="32"/>
+    </w:p>
+    <w:p>
+      <w:pPr>
+        <w:rPr>
+          <w:lang w:val="pt-BR"/>
+        </w:rPr>
+      </w:pPr>
+      <w:hyperlink r:id="rId31" w:history="1">
         <w:r>
           <w:rPr>
             <w:rStyle w:val="Hyperlink"/>
             <w:rFonts w:cstheme="minorBidi"/>
+            <w:lang w:val="pt-BR"/>
           </w:rPr>
           <w:t>https://azure.microsoft.com/en-gb/solutions/data-warehouse/</w:t>
         </w:r>
@@ -6366,14 +6447,14 @@
       <w:pPr>
         <w:pStyle w:val="Heading3"/>
       </w:pPr>
-      <w:bookmarkStart w:id="29" w:name="_Toc459673383"/>
+      <w:bookmarkStart w:id="33" w:name="_Toc459673383"/>
       <w:r>
         <w:t>Remote monitoring with IoT</w:t>
       </w:r>
-      <w:bookmarkEnd w:id="29"/>
-    </w:p>
-    <w:p>
-      <w:hyperlink r:id="rId28" w:history="1">
+      <w:bookmarkEnd w:id="33"/>
+    </w:p>
+    <w:p>
+      <w:hyperlink r:id="rId32" w:history="1">
         <w:r>
           <w:rPr>
             <w:rStyle w:val="Hyperlink"/>
@@ -6387,11 +6468,11 @@
       <w:pPr>
         <w:pStyle w:val="Heading3"/>
       </w:pPr>
-      <w:bookmarkStart w:id="30" w:name="_Toc459673384"/>
+      <w:bookmarkStart w:id="34" w:name="_Toc459673384"/>
       <w:r>
         <w:t>Predictive maintenance with IoT</w:t>
       </w:r>
-      <w:bookmarkEnd w:id="30"/>
+      <w:bookmarkEnd w:id="34"/>
     </w:p>
     <w:p>
       <w:pPr>
@@ -6400,7 +6481,7 @@
           <w:rFonts w:cstheme="minorBidi"/>
         </w:rPr>
       </w:pPr>
-      <w:hyperlink r:id="rId29" w:history="1">
+      <w:hyperlink r:id="rId33" w:history="1">
         <w:r>
           <w:rPr>
             <w:rStyle w:val="Hyperlink"/>
@@ -6414,14 +6495,14 @@
       <w:pPr>
         <w:pStyle w:val="Heading3"/>
       </w:pPr>
-      <w:bookmarkStart w:id="31" w:name="_Toc459673385"/>
+      <w:bookmarkStart w:id="35" w:name="_Toc459673385"/>
       <w:r>
         <w:t>Cognitive Services</w:t>
       </w:r>
-      <w:bookmarkEnd w:id="31"/>
-    </w:p>
-    <w:p>
-      <w:hyperlink r:id="rId30" w:history="1">
+      <w:bookmarkEnd w:id="35"/>
+    </w:p>
+    <w:p>
+      <w:hyperlink r:id="rId34" w:history="1">
         <w:r>
           <w:rPr>
             <w:rStyle w:val="Hyperlink"/>
@@ -6460,7 +6541,7 @@
       </w:r>
     </w:p>
     <w:p>
-      <w:hyperlink r:id="rId31" w:history="1">
+      <w:hyperlink r:id="rId35" w:history="1">
         <w:r>
           <w:rPr>
             <w:rStyle w:val="Hyperlink"/>
@@ -6496,7 +6577,7 @@
       </w:r>
     </w:p>
     <w:p>
-      <w:hyperlink r:id="rId32" w:history="1">
+      <w:hyperlink r:id="rId36" w:history="1">
         <w:r>
           <w:rPr>
             <w:rStyle w:val="Hyperlink"/>
@@ -6507,7 +6588,7 @@
       </w:hyperlink>
     </w:p>
     <w:p>
-      <w:hyperlink r:id="rId33" w:history="1">
+      <w:hyperlink r:id="rId37" w:history="1">
         <w:r>
           <w:rPr>
             <w:rStyle w:val="Hyperlink"/>
@@ -6518,7 +6599,7 @@
       </w:hyperlink>
     </w:p>
     <w:p>
-      <w:hyperlink r:id="rId34" w:history="1">
+      <w:hyperlink r:id="rId38" w:history="1">
         <w:r>
           <w:rPr>
             <w:rStyle w:val="Hyperlink"/>
@@ -6538,6 +6619,101 @@
     </w:sectPr>
   </w:body>
 </w:document>
+</file>
+
+<file path=word/comments.xml><?xml version="1.0" encoding="utf-8"?>
+<w:comments xmlns:wpc="http://schemas.microsoft.com/office/word/2010/wordprocessingCanvas" xmlns:cx="http://schemas.microsoft.com/office/drawing/2014/chartex" xmlns:cx1="http://schemas.microsoft.com/office/drawing/2015/9/8/chartex" xmlns:cx2="http://schemas.microsoft.com/office/drawing/2015/10/21/chartex" xmlns:cx3="http://schemas.microsoft.com/office/drawing/2016/5/9/chartex" xmlns:cx4="http://schemas.microsoft.com/office/drawing/2016/5/10/chartex" xmlns:cx5="http://schemas.microsoft.com/office/drawing/2016/5/11/chartex" xmlns:mc="http://schemas.openxmlformats.org/markup-compatibility/2006" xmlns:o="urn:schemas-microsoft-com:office:office" xmlns:r="http://schemas.openxmlformats.org/officeDocument/2006/relationships" xmlns:m="http://schemas.openxmlformats.org/officeDocument/2006/math" xmlns:v="urn:schemas-microsoft-com:vml" xmlns:wp14="http://schemas.microsoft.com/office/word/2010/wordprocessingDrawing" xmlns:wp="http://schemas.openxmlformats.org/drawingml/2006/wordprocessingDrawing" xmlns:w10="urn:schemas-microsoft-com:office:word" xmlns:w="http://schemas.openxmlformats.org/wordprocessingml/2006/main" xmlns:w14="http://schemas.microsoft.com/office/word/2010/wordml" xmlns:w15="http://schemas.microsoft.com/office/word/2012/wordml" xmlns:w16se="http://schemas.microsoft.com/office/word/2015/wordml/symex" xmlns:wpg="http://schemas.microsoft.com/office/word/2010/wordprocessingGroup" xmlns:wpi="http://schemas.microsoft.com/office/word/2010/wordprocessingInk" xmlns:wne="http://schemas.microsoft.com/office/word/2006/wordml" xmlns:wps="http://schemas.microsoft.com/office/word/2010/wordprocessingShape" mc:Ignorable="w14 w15 w16se wp14">
+  <w:comment w:id="0" w:author="Eumar Assis" w:date="2016-08-23T14:04:00Z" w:initials="EA">
+    <w:p>
+      <w:pPr>
+        <w:pStyle w:val="CommentText"/>
+      </w:pPr>
+      <w:r>
+        <w:rPr>
+          <w:rStyle w:val="CommentReference"/>
+        </w:rPr>
+        <w:annotationRef/>
+      </w:r>
+      <w:r>
+        <w:t>Overall, I believe the scope of this Assessment should be how to implement a full Big Data Solution in the Cloud. Assessment should cover: 1) Type of Data Sources 2) Volume of Data 3) ETL Tools 4) Type of Analyses (Historical, Real Time) 5) Machine Learning Algorithm High level questions</w:t>
+      </w:r>
+    </w:p>
+  </w:comment>
+  <w:comment w:id="1" w:author="Eumar Assis" w:date="2016-08-23T14:05:00Z" w:initials="EA">
+    <w:p>
+      <w:pPr>
+        <w:pStyle w:val="CommentText"/>
+      </w:pPr>
+      <w:r>
+        <w:rPr>
+          <w:rStyle w:val="CommentReference"/>
+        </w:rPr>
+        <w:annotationRef/>
+      </w:r>
+      <w:r>
+        <w:t xml:space="preserve">For ML – I’d take a look at </w:t>
+      </w:r>
+      <w:r>
+        <w:t>https://azure.microsoft.com/en-us/documentation/articles/machine-learning-algorithm-choice/</w:t>
+      </w:r>
+    </w:p>
+  </w:comment>
+  <w:comment w:id="2" w:author="Eumar Assis" w:date="2016-08-23T15:13:00Z" w:initials="EA">
+    <w:p>
+      <w:pPr>
+        <w:pStyle w:val="CommentText"/>
+      </w:pPr>
+      <w:r>
+        <w:rPr>
+          <w:rStyle w:val="CommentReference"/>
+        </w:rPr>
+        <w:annotationRef/>
+      </w:r>
+      <w:r>
+        <w:t>For High Level Questions, review doc attached (</w:t>
+      </w:r>
+      <w:r>
+        <w:t>BigDataMaturityLevel.xlsx</w:t>
+      </w:r>
+      <w:r>
+        <w:t>)</w:t>
+      </w:r>
+    </w:p>
+  </w:comment>
+  <w:comment w:id="21" w:author="Eumar Assis" w:date="2016-08-23T15:16:00Z" w:initials="EA">
+    <w:p>
+      <w:pPr>
+        <w:pStyle w:val="CommentText"/>
+      </w:pPr>
+      <w:r>
+        <w:rPr>
+          <w:rStyle w:val="CommentReference"/>
+        </w:rPr>
+        <w:annotationRef/>
+      </w:r>
+      <w:r>
+        <w:t>Include questions in the doc attached (</w:t>
+      </w:r>
+      <w:r>
+        <w:t>BigDataMaturityLevel.xlsx</w:t>
+      </w:r>
+      <w:bookmarkStart w:id="22" w:name="_GoBack"/>
+      <w:bookmarkEnd w:id="22"/>
+      <w:r>
+        <w:t>)</w:t>
+      </w:r>
+    </w:p>
+  </w:comment>
+</w:comments>
+</file>
+
+<file path=word/commentsExtended.xml><?xml version="1.0" encoding="utf-8"?>
+<w15:commentsEx xmlns:wpc="http://schemas.microsoft.com/office/word/2010/wordprocessingCanvas" xmlns:cx="http://schemas.microsoft.com/office/drawing/2014/chartex" xmlns:cx1="http://schemas.microsoft.com/office/drawing/2015/9/8/chartex" xmlns:cx2="http://schemas.microsoft.com/office/drawing/2015/10/21/chartex" xmlns:cx3="http://schemas.microsoft.com/office/drawing/2016/5/9/chartex" xmlns:cx4="http://schemas.microsoft.com/office/drawing/2016/5/10/chartex" xmlns:cx5="http://schemas.microsoft.com/office/drawing/2016/5/11/chartex" xmlns:mc="http://schemas.openxmlformats.org/markup-compatibility/2006" xmlns:o="urn:schemas-microsoft-com:office:office" xmlns:r="http://schemas.openxmlformats.org/officeDocument/2006/relationships" xmlns:m="http://schemas.openxmlformats.org/officeDocument/2006/math" xmlns:v="urn:schemas-microsoft-com:vml" xmlns:wp14="http://schemas.microsoft.com/office/word/2010/wordprocessingDrawing" xmlns:wp="http://schemas.openxmlformats.org/drawingml/2006/wordprocessingDrawing" xmlns:w10="urn:schemas-microsoft-com:office:word" xmlns:w="http://schemas.openxmlformats.org/wordprocessingml/2006/main" xmlns:w14="http://schemas.microsoft.com/office/word/2010/wordml" xmlns:w15="http://schemas.microsoft.com/office/word/2012/wordml" xmlns:w16se="http://schemas.microsoft.com/office/word/2015/wordml/symex" xmlns:wpg="http://schemas.microsoft.com/office/word/2010/wordprocessingGroup" xmlns:wpi="http://schemas.microsoft.com/office/word/2010/wordprocessingInk" xmlns:wne="http://schemas.microsoft.com/office/word/2006/wordml" xmlns:wps="http://schemas.microsoft.com/office/word/2010/wordprocessingShape" mc:Ignorable="w14 w15 w16se wp14">
+  <w15:commentEx w15:paraId="6C22DF4E" w15:done="0"/>
+  <w15:commentEx w15:paraId="44009E25" w15:paraIdParent="6C22DF4E" w15:done="0"/>
+  <w15:commentEx w15:paraId="07AC1B90" w15:paraIdParent="6C22DF4E" w15:done="0"/>
+  <w15:commentEx w15:paraId="25EF2C57" w15:done="0"/>
+</w15:commentsEx>
 </file>
 
 <file path=word/endnotes.xml><?xml version="1.0" encoding="utf-8"?>
@@ -10311,12 +10487,20 @@
 </w:numbering>
 </file>
 
+<file path=word/people.xml><?xml version="1.0" encoding="utf-8"?>
+<w15:people xmlns:wpc="http://schemas.microsoft.com/office/word/2010/wordprocessingCanvas" xmlns:cx="http://schemas.microsoft.com/office/drawing/2014/chartex" xmlns:cx1="http://schemas.microsoft.com/office/drawing/2015/9/8/chartex" xmlns:cx2="http://schemas.microsoft.com/office/drawing/2015/10/21/chartex" xmlns:cx3="http://schemas.microsoft.com/office/drawing/2016/5/9/chartex" xmlns:cx4="http://schemas.microsoft.com/office/drawing/2016/5/10/chartex" xmlns:cx5="http://schemas.microsoft.com/office/drawing/2016/5/11/chartex" xmlns:mc="http://schemas.openxmlformats.org/markup-compatibility/2006" xmlns:o="urn:schemas-microsoft-com:office:office" xmlns:r="http://schemas.openxmlformats.org/officeDocument/2006/relationships" xmlns:m="http://schemas.openxmlformats.org/officeDocument/2006/math" xmlns:v="urn:schemas-microsoft-com:vml" xmlns:wp14="http://schemas.microsoft.com/office/word/2010/wordprocessingDrawing" xmlns:wp="http://schemas.openxmlformats.org/drawingml/2006/wordprocessingDrawing" xmlns:w10="urn:schemas-microsoft-com:office:word" xmlns:w="http://schemas.openxmlformats.org/wordprocessingml/2006/main" xmlns:w14="http://schemas.microsoft.com/office/word/2010/wordml" xmlns:w15="http://schemas.microsoft.com/office/word/2012/wordml" xmlns:w16se="http://schemas.microsoft.com/office/word/2015/wordml/symex" xmlns:wpg="http://schemas.microsoft.com/office/word/2010/wordprocessingGroup" xmlns:wpi="http://schemas.microsoft.com/office/word/2010/wordprocessingInk" xmlns:wne="http://schemas.microsoft.com/office/word/2006/wordml" xmlns:wps="http://schemas.microsoft.com/office/word/2010/wordprocessingShape" mc:Ignorable="w14 w15 w16se wp14">
+  <w15:person w15:author="Eumar Assis">
+    <w15:presenceInfo w15:providerId="AD" w15:userId="S-1-5-21-124525095-708259637-1543119021-1495550"/>
+  </w15:person>
+</w15:people>
+</file>
+
 <file path=word/styles.xml><?xml version="1.0" encoding="utf-8"?>
 <w:styles xmlns:mc="http://schemas.openxmlformats.org/markup-compatibility/2006" xmlns:r="http://schemas.openxmlformats.org/officeDocument/2006/relationships" xmlns:w="http://schemas.openxmlformats.org/wordprocessingml/2006/main" xmlns:w14="http://schemas.microsoft.com/office/word/2010/wordml" xmlns:w15="http://schemas.microsoft.com/office/word/2012/wordml" xmlns:w16se="http://schemas.microsoft.com/office/word/2015/wordml/symex" mc:Ignorable="w14 w15 w16se">
   <w:docDefaults>
     <w:rPrDefault>
       <w:rPr>
-        <w:rFonts w:asciiTheme="minorHAnsi" w:eastAsia="宋体" w:hAnsiTheme="minorHAnsi" w:cstheme="minorBidi"/>
+        <w:rFonts w:asciiTheme="minorHAnsi" w:eastAsia="SimSun" w:hAnsiTheme="minorHAnsi" w:cstheme="minorBidi"/>
         <w:sz w:val="22"/>
         <w:szCs w:val="22"/>
         <w:lang w:val="pt-BR" w:eastAsia="en-US" w:bidi="ar-SA"/>
@@ -11862,6 +12046,12 @@
 </file>
 
 <file path=customXml/item2.xml><?xml version="1.0" encoding="utf-8"?>
+<p:properties xmlns:p="http://schemas.microsoft.com/office/2006/metadata/properties" xmlns:xsi="http://www.w3.org/2001/XMLSchema-instance" xmlns:pc="http://schemas.microsoft.com/office/infopath/2007/PartnerControls">
+  <documentManagement/>
+</p:properties>
+</file>
+
+<file path=customXml/item3.xml><?xml version="1.0" encoding="utf-8"?>
 <ct:contentTypeSchema xmlns:ct="http://schemas.microsoft.com/office/2006/metadata/contentType" xmlns:ma="http://schemas.microsoft.com/office/2006/metadata/properties/metaAttributes" ct:_="" ma:_="" ma:contentTypeName="Document" ma:contentTypeID="0x0101003734BFCAE61E284A9DB5E8B22C2518DA" ma:contentTypeVersion="0" ma:contentTypeDescription="Create a new document." ma:contentTypeScope="" ma:versionID="2a73f378ed23ae964c71fe05cea029d6">
   <xsd:schema xmlns:xsd="http://www.w3.org/2001/XMLSchema" xmlns:xs="http://www.w3.org/2001/XMLSchema" xmlns:p="http://schemas.microsoft.com/office/2006/metadata/properties" targetNamespace="http://schemas.microsoft.com/office/2006/metadata/properties" ma:root="true" ma:fieldsID="abc59ee2edf01cfb808cadb27e045d28">
     <xsd:element name="properties">
@@ -11975,12 +12165,6 @@
 </ct:contentTypeSchema>
 </file>
 
-<file path=customXml/item3.xml><?xml version="1.0" encoding="utf-8"?>
-<p:properties xmlns:p="http://schemas.microsoft.com/office/2006/metadata/properties" xmlns:xsi="http://www.w3.org/2001/XMLSchema-instance" xmlns:pc="http://schemas.microsoft.com/office/infopath/2007/PartnerControls">
-  <documentManagement/>
-</p:properties>
-</file>
-
 <file path=customXml/item4.xml><?xml version="1.0" encoding="utf-8"?>
 <b:Sources xmlns:b="http://schemas.openxmlformats.org/officeDocument/2006/bibliography" xmlns="http://schemas.openxmlformats.org/officeDocument/2006/bibliography" SelectedStyle="\apasixtheditionofficeonline.xsl" StyleName="APA" Version="6"/>
 </file>
@@ -11994,6 +12178,15 @@
 </file>
 
 <file path=customXml/itemProps2.xml><?xml version="1.0" encoding="utf-8"?>
+<ds:datastoreItem xmlns:ds="http://schemas.openxmlformats.org/officeDocument/2006/customXml" ds:itemID="{F85043BB-6AAC-4E3B-B059-40F71E63FFD7}">
+  <ds:schemaRefs>
+    <ds:schemaRef ds:uri="http://schemas.microsoft.com/office/2006/metadata/properties"/>
+    <ds:schemaRef ds:uri="http://schemas.microsoft.com/office/infopath/2007/PartnerControls"/>
+  </ds:schemaRefs>
+</ds:datastoreItem>
+</file>
+
+<file path=customXml/itemProps3.xml><?xml version="1.0" encoding="utf-8"?>
 <ds:datastoreItem xmlns:ds="http://schemas.openxmlformats.org/officeDocument/2006/customXml" ds:itemID="{E22147BF-B7B9-4F1F-BC59-A5095B99D383}">
   <ds:schemaRefs>
     <ds:schemaRef ds:uri="http://schemas.microsoft.com/office/2006/metadata/contentType"/>
@@ -12009,23 +12202,8 @@
 </ds:datastoreItem>
 </file>
 
-<file path=customXml/itemProps3.xml><?xml version="1.0" encoding="utf-8"?>
-<ds:datastoreItem xmlns:ds="http://schemas.openxmlformats.org/officeDocument/2006/customXml" ds:itemID="{F85043BB-6AAC-4E3B-B059-40F71E63FFD7}">
-  <ds:schemaRefs>
-    <ds:schemaRef ds:uri="http://purl.org/dc/terms/"/>
-    <ds:schemaRef ds:uri="http://schemas.microsoft.com/office/2006/documentManagement/types"/>
-    <ds:schemaRef ds:uri="http://purl.org/dc/dcmitype/"/>
-    <ds:schemaRef ds:uri="http://schemas.microsoft.com/office/infopath/2007/PartnerControls"/>
-    <ds:schemaRef ds:uri="http://purl.org/dc/elements/1.1/"/>
-    <ds:schemaRef ds:uri="http://schemas.microsoft.com/office/2006/metadata/properties"/>
-    <ds:schemaRef ds:uri="http://schemas.openxmlformats.org/package/2006/metadata/core-properties"/>
-    <ds:schemaRef ds:uri="http://www.w3.org/XML/1998/namespace"/>
-  </ds:schemaRefs>
-</ds:datastoreItem>
-</file>
-
 <file path=customXml/itemProps4.xml><?xml version="1.0" encoding="utf-8"?>
-<ds:datastoreItem xmlns:ds="http://schemas.openxmlformats.org/officeDocument/2006/customXml" ds:itemID="{5252574C-B3DB-43A4-81F9-91CDFE853937}">
+<ds:datastoreItem xmlns:ds="http://schemas.openxmlformats.org/officeDocument/2006/customXml" ds:itemID="{22647B7B-A88D-4422-B71C-B88CECF37B22}">
   <ds:schemaRefs>
     <ds:schemaRef ds:uri="http://schemas.openxmlformats.org/officeDocument/2006/bibliography"/>
   </ds:schemaRefs>

</xml_diff>

<commit_message>
Final review comments by Eumar
Final review comments by Eumar
</commit_message>
<xml_diff>
--- a/Content/Starter Kit - Intelligent Apps & Analytics/2 - Assessment - Starter Kit - Intelligent Apps & Analytics.docx
+++ b/Content/Starter Kit - Intelligent Apps & Analytics/2 - Assessment - Starter Kit - Intelligent Apps & Analytics.docx
@@ -1,6 +1,6 @@
 
 <file path=word/document.xml><?xml version="1.0" encoding="utf-8"?>
-<w:document xmlns:wpc="http://schemas.microsoft.com/office/word/2010/wordprocessingCanvas" xmlns:cx="http://schemas.microsoft.com/office/drawing/2014/chartex" xmlns:cx1="http://schemas.microsoft.com/office/drawing/2015/9/8/chartex" xmlns:cx2="http://schemas.microsoft.com/office/drawing/2015/10/21/chartex" xmlns:mc="http://schemas.openxmlformats.org/markup-compatibility/2006" xmlns:o="urn:schemas-microsoft-com:office:office" xmlns:r="http://schemas.openxmlformats.org/officeDocument/2006/relationships" xmlns:m="http://schemas.openxmlformats.org/officeDocument/2006/math" xmlns:v="urn:schemas-microsoft-com:vml" xmlns:wp14="http://schemas.microsoft.com/office/word/2010/wordprocessingDrawing" xmlns:wp="http://schemas.openxmlformats.org/drawingml/2006/wordprocessingDrawing" xmlns:w10="urn:schemas-microsoft-com:office:word" xmlns:w="http://schemas.openxmlformats.org/wordprocessingml/2006/main" xmlns:w14="http://schemas.microsoft.com/office/word/2010/wordml" xmlns:w15="http://schemas.microsoft.com/office/word/2012/wordml" xmlns:w16se="http://schemas.microsoft.com/office/word/2015/wordml/symex" xmlns:wpg="http://schemas.microsoft.com/office/word/2010/wordprocessingGroup" xmlns:wpi="http://schemas.microsoft.com/office/word/2010/wordprocessingInk" xmlns:wne="http://schemas.microsoft.com/office/word/2006/wordml" xmlns:wps="http://schemas.microsoft.com/office/word/2010/wordprocessingShape" mc:Ignorable="w14 w15 w16se wp14">
+<w:document xmlns:wpc="http://schemas.microsoft.com/office/word/2010/wordprocessingCanvas" xmlns:cx="http://schemas.microsoft.com/office/drawing/2014/chartex" xmlns:cx1="http://schemas.microsoft.com/office/drawing/2015/9/8/chartex" xmlns:cx2="http://schemas.microsoft.com/office/drawing/2015/10/21/chartex" xmlns:cx3="http://schemas.microsoft.com/office/drawing/2016/5/9/chartex" xmlns:cx4="http://schemas.microsoft.com/office/drawing/2016/5/10/chartex" xmlns:cx5="http://schemas.microsoft.com/office/drawing/2016/5/11/chartex" xmlns:mc="http://schemas.openxmlformats.org/markup-compatibility/2006" xmlns:o="urn:schemas-microsoft-com:office:office" xmlns:r="http://schemas.openxmlformats.org/officeDocument/2006/relationships" xmlns:m="http://schemas.openxmlformats.org/officeDocument/2006/math" xmlns:v="urn:schemas-microsoft-com:vml" xmlns:wp14="http://schemas.microsoft.com/office/word/2010/wordprocessingDrawing" xmlns:wp="http://schemas.openxmlformats.org/drawingml/2006/wordprocessingDrawing" xmlns:w10="urn:schemas-microsoft-com:office:word" xmlns:w="http://schemas.openxmlformats.org/wordprocessingml/2006/main" xmlns:w14="http://schemas.microsoft.com/office/word/2010/wordml" xmlns:w15="http://schemas.microsoft.com/office/word/2012/wordml" xmlns:w16se="http://schemas.microsoft.com/office/word/2015/wordml/symex" xmlns:wpg="http://schemas.microsoft.com/office/word/2010/wordprocessingGroup" xmlns:wpi="http://schemas.microsoft.com/office/word/2010/wordprocessingInk" xmlns:wne="http://schemas.microsoft.com/office/word/2006/wordml" xmlns:wps="http://schemas.microsoft.com/office/word/2010/wordprocessingShape" mc:Ignorable="w14 w15 w16se wp14">
   <w:body>
     <w:p>
       <w:pPr>
@@ -626,39 +626,6 @@
       <w:r>
         <w:fldChar w:fldCharType="end"/>
       </w:r>
-      <w:r>
-        <w:rPr>
-          <w:rStyle w:val="CommentReference"/>
-          <w:rFonts w:asciiTheme="minorHAnsi" w:eastAsiaTheme="minorEastAsia" w:hAnsiTheme="minorHAnsi" w:cstheme="minorBidi"/>
-          <w:bCs w:val="0"/>
-          <w:caps w:val="0"/>
-          <w:noProof w:val="0"/>
-          <w:lang w:eastAsia="en-US"/>
-        </w:rPr>
-        <w:commentReference w:id="0"/>
-      </w:r>
-      <w:r>
-        <w:rPr>
-          <w:rStyle w:val="CommentReference"/>
-          <w:rFonts w:asciiTheme="minorHAnsi" w:eastAsiaTheme="minorEastAsia" w:hAnsiTheme="minorHAnsi" w:cstheme="minorBidi"/>
-          <w:bCs w:val="0"/>
-          <w:caps w:val="0"/>
-          <w:noProof w:val="0"/>
-          <w:lang w:eastAsia="en-US"/>
-        </w:rPr>
-        <w:commentReference w:id="1"/>
-      </w:r>
-      <w:r>
-        <w:rPr>
-          <w:rStyle w:val="CommentReference"/>
-          <w:rFonts w:asciiTheme="minorHAnsi" w:eastAsiaTheme="minorEastAsia" w:hAnsiTheme="minorHAnsi" w:cstheme="minorBidi"/>
-          <w:bCs w:val="0"/>
-          <w:caps w:val="0"/>
-          <w:noProof w:val="0"/>
-          <w:lang w:eastAsia="en-US"/>
-        </w:rPr>
-        <w:commentReference w:id="2"/>
-      </w:r>
     </w:p>
     <w:sdt>
       <w:sdtPr>
@@ -690,6 +657,7 @@
             <w:t>Contents</w:t>
           </w:r>
         </w:p>
+        <w:commentRangeStart w:id="0"/>
         <w:p>
           <w:pPr>
             <w:pStyle w:val="TOC1"/>
@@ -2046,7 +2014,21 @@
                 <w:rStyle w:val="Hyperlink"/>
                 <w:noProof/>
               </w:rPr>
-              <w:t>Technology Snapshot: Azure Blobs</w:t>
+              <w:t>Technology Snapsho</w:t>
+            </w:r>
+            <w:r>
+              <w:rPr>
+                <w:rStyle w:val="Hyperlink"/>
+                <w:noProof/>
+              </w:rPr>
+              <w:t>t</w:t>
+            </w:r>
+            <w:r>
+              <w:rPr>
+                <w:rStyle w:val="Hyperlink"/>
+                <w:noProof/>
+              </w:rPr>
+              <w:t>: Azure Blobs</w:t>
             </w:r>
             <w:r>
               <w:rPr>
@@ -3208,6 +3190,13 @@
             <w:lastRenderedPageBreak/>
             <w:fldChar w:fldCharType="end"/>
           </w:r>
+          <w:commentRangeEnd w:id="0"/>
+          <w:r>
+            <w:rPr>
+              <w:rStyle w:val="CommentReference"/>
+            </w:rPr>
+            <w:commentReference w:id="0"/>
+          </w:r>
         </w:p>
       </w:sdtContent>
     </w:sdt>
@@ -3231,16 +3220,10 @@
           <w:szCs w:val="36"/>
         </w:rPr>
       </w:pPr>
-      <w:bookmarkStart w:id="3" w:name="overview"/>
-      <w:bookmarkStart w:id="4" w:name="user-content-overview"/>
-      <w:bookmarkEnd w:id="3"/>
-      <w:bookmarkEnd w:id="4"/>
-      <w:r>
-        <w:rPr>
-          <w:rStyle w:val="CommentReference"/>
-        </w:rPr>
-        <w:commentReference w:id="5"/>
-      </w:r>
+      <w:bookmarkStart w:id="1" w:name="overview"/>
+      <w:bookmarkStart w:id="2" w:name="user-content-overview"/>
+      <w:bookmarkEnd w:id="1"/>
+      <w:bookmarkEnd w:id="2"/>
       <w:r>
         <w:rPr>
           <w:rFonts w:ascii="Segoe UI" w:eastAsiaTheme="minorHAnsi" w:hAnsi="Segoe UI"/>
@@ -3258,7 +3241,7 @@
           <w:rFonts w:cs="Segoe UI Light"/>
         </w:rPr>
       </w:pPr>
-      <w:bookmarkStart w:id="6" w:name="_Toc459974541"/>
+      <w:bookmarkStart w:id="3" w:name="_Toc459974541"/>
       <w:r>
         <w:rPr>
           <w:rFonts w:cs="Segoe UI Light"/>
@@ -3266,7 +3249,7 @@
         <w:lastRenderedPageBreak/>
         <w:t>Overview</w:t>
       </w:r>
-      <w:bookmarkEnd w:id="6"/>
+      <w:bookmarkEnd w:id="3"/>
     </w:p>
     <w:p>
       <w:pPr>
@@ -3434,8 +3417,8 @@
           <w:rFonts w:cs="Segoe UI Light"/>
         </w:rPr>
       </w:pPr>
-      <w:bookmarkStart w:id="7" w:name="_Toc429049911"/>
-      <w:bookmarkStart w:id="8" w:name="_Toc459974542"/>
+      <w:bookmarkStart w:id="4" w:name="_Toc429049911"/>
+      <w:bookmarkStart w:id="5" w:name="_Toc459974542"/>
       <w:r>
         <w:rPr>
           <w:rFonts w:cs="Segoe UI Light"/>
@@ -3443,19 +3426,19 @@
         <w:lastRenderedPageBreak/>
         <w:t>Azure Scenario Assessment</w:t>
       </w:r>
-      <w:bookmarkEnd w:id="7"/>
-      <w:bookmarkEnd w:id="8"/>
+      <w:bookmarkEnd w:id="4"/>
+      <w:bookmarkEnd w:id="5"/>
     </w:p>
     <w:p/>
     <w:p>
       <w:pPr>
         <w:pStyle w:val="Heading2"/>
       </w:pPr>
-      <w:bookmarkStart w:id="9" w:name="_Toc459974543"/>
+      <w:bookmarkStart w:id="6" w:name="_Toc459974543"/>
       <w:r>
         <w:t>Microsoft’s Data Platform: The Big Picture</w:t>
       </w:r>
-      <w:bookmarkEnd w:id="9"/>
+      <w:bookmarkEnd w:id="6"/>
     </w:p>
     <w:p>
       <w:pPr>
@@ -3464,7 +3447,7 @@
           <w:lang w:eastAsia="zh-CN"/>
         </w:rPr>
       </w:pPr>
-      <w:ins w:id="10" w:author="Jon Engstrom" w:date="2016-08-30T13:21:00Z">
+      <w:ins w:id="7" w:author="Jon Engstrom" w:date="2016-08-30T13:21:00Z">
         <w:r>
           <w:rPr>
             <w:rFonts w:ascii="Segoe UI Light" w:hAnsi="Segoe UI Light" w:cs="Segoe UI Light"/>
@@ -3517,7 +3500,7 @@
           <w:annotationRef/>
         </w:r>
       </w:ins>
-      <w:del w:id="11" w:author="Jon Engstrom" w:date="2016-08-30T13:21:00Z">
+      <w:del w:id="8" w:author="Jon Engstrom" w:date="2016-08-30T13:21:00Z">
         <w:r>
           <w:rPr>
             <w:rFonts w:ascii="Segoe UI Light" w:hAnsi="Segoe UI Light" w:cs="Segoe UI Light"/>
@@ -3569,7 +3552,7 @@
         </w:rPr>
         <w:t xml:space="preserve">Operational data, such as transactional data used by a banking system, an online retailer, or an ERP application. This data is typically both read and written by applications, commonly in response to user requests. A banking application might read your account balance, for instance, then write a new value to reflect a deposit you make. </w:t>
       </w:r>
-      <w:del w:id="12" w:author="Jon Engstrom" w:date="2016-08-30T13:17:00Z">
+      <w:del w:id="9" w:author="Jon Engstrom" w:date="2016-08-30T13:17:00Z">
         <w:r>
           <w:rPr>
             <w:rFonts w:ascii="Segoe UI Light" w:hAnsi="Segoe UI Light" w:cs="Segoe UI Light"/>
@@ -3577,7 +3560,7 @@
           <w:delText>And while</w:delText>
         </w:r>
       </w:del>
-      <w:ins w:id="13" w:author="Jon Engstrom" w:date="2016-08-30T13:17:00Z">
+      <w:ins w:id="10" w:author="Jon Engstrom" w:date="2016-08-30T13:17:00Z">
         <w:r>
           <w:rPr>
             <w:rFonts w:ascii="Segoe UI Light" w:hAnsi="Segoe UI Light" w:cs="Segoe UI Light"/>
@@ -3591,7 +3574,7 @@
         </w:rPr>
         <w:t xml:space="preserve"> operational data was once almost entirely relational, the increasing volume and variety of data have changed this. Today, working with unstructured</w:t>
       </w:r>
-      <w:ins w:id="14" w:author="Jon Engstrom" w:date="2016-08-30T13:17:00Z">
+      <w:ins w:id="11" w:author="Jon Engstrom" w:date="2016-08-30T13:17:00Z">
         <w:r>
           <w:rPr>
             <w:rFonts w:ascii="Segoe UI Light" w:hAnsi="Segoe UI Light" w:cs="Segoe UI Light"/>
@@ -3623,7 +3606,7 @@
         </w:rPr>
         <w:t>Analytical data, such as the information kept in a data warehouse. This data is typically read-only</w:t>
       </w:r>
-      <w:del w:id="15" w:author="Jon Engstrom" w:date="2016-08-30T13:18:00Z">
+      <w:del w:id="12" w:author="Jon Engstrom" w:date="2016-08-30T13:18:00Z">
         <w:r>
           <w:rPr>
             <w:rFonts w:ascii="Segoe UI Light" w:hAnsi="Segoe UI Light" w:cs="Segoe UI Light"/>
@@ -3637,7 +3620,7 @@
         </w:rPr>
         <w:t xml:space="preserve"> and </w:t>
       </w:r>
-      <w:del w:id="16" w:author="Jon Engstrom" w:date="2016-08-30T13:18:00Z">
+      <w:del w:id="13" w:author="Jon Engstrom" w:date="2016-08-30T13:18:00Z">
         <w:r>
           <w:rPr>
             <w:rFonts w:ascii="Segoe UI Light" w:hAnsi="Segoe UI Light" w:cs="Segoe UI Light"/>
@@ -3669,7 +3652,7 @@
         </w:rPr>
         <w:t xml:space="preserve">Streaming data, such as data produced by sensors. The defining characteristic of streaming data is velocity; if the data isn’t processed quickly, it can lose a large share of its value. Many streaming scenarios today relate to the Internet of Things (IoT), where the focus is on interacting with data provided by </w:t>
       </w:r>
-      <w:del w:id="17" w:author="Jon Engstrom" w:date="2016-08-30T13:20:00Z">
+      <w:del w:id="14" w:author="Jon Engstrom" w:date="2016-08-30T13:20:00Z">
         <w:r>
           <w:rPr>
             <w:rFonts w:ascii="Segoe UI Light" w:hAnsi="Segoe UI Light" w:cs="Segoe UI Light"/>
@@ -3677,7 +3660,7 @@
           <w:delText xml:space="preserve">lots </w:delText>
         </w:r>
       </w:del>
-      <w:ins w:id="18" w:author="Jon Engstrom" w:date="2016-08-30T13:20:00Z">
+      <w:ins w:id="15" w:author="Jon Engstrom" w:date="2016-08-30T13:20:00Z">
         <w:r>
           <w:rPr>
             <w:rFonts w:ascii="Segoe UI Light" w:hAnsi="Segoe UI Light" w:cs="Segoe UI Light"/>
@@ -3723,7 +3706,7 @@
         </w:rPr>
         <w:t xml:space="preserve"> technology, you gain</w:t>
       </w:r>
-      <w:del w:id="19" w:author="Jon Engstrom" w:date="2016-08-30T13:22:00Z">
+      <w:del w:id="16" w:author="Jon Engstrom" w:date="2016-08-30T13:22:00Z">
         <w:r>
           <w:rPr>
             <w:rFonts w:ascii="Segoe UI Light" w:hAnsi="Segoe UI Light" w:cs="Segoe UI Light"/>
@@ -3737,7 +3720,7 @@
         </w:rPr>
         <w:t xml:space="preserve"> greater business insight</w:t>
       </w:r>
-      <w:ins w:id="20" w:author="Jon Engstrom" w:date="2016-08-30T13:22:00Z">
+      <w:ins w:id="17" w:author="Jon Engstrom" w:date="2016-08-30T13:22:00Z">
         <w:r>
           <w:rPr>
             <w:rFonts w:ascii="Segoe UI Light" w:hAnsi="Segoe UI Light" w:cs="Segoe UI Light"/>
@@ -3751,7 +3734,7 @@
         </w:rPr>
         <w:t xml:space="preserve"> without dramatically increasing IT costs and with a very positive user experience. </w:t>
       </w:r>
-      <w:commentRangeStart w:id="21"/>
+      <w:commentRangeStart w:id="18"/>
       <w:r>
         <w:rPr>
           <w:rFonts w:ascii="Segoe UI Light" w:hAnsi="Segoe UI Light" w:cs="Segoe UI Light"/>
@@ -3788,12 +3771,12 @@
         </w:rPr>
         <w:t xml:space="preserve"> </w:t>
       </w:r>
-      <w:commentRangeEnd w:id="21"/>
+      <w:commentRangeEnd w:id="18"/>
       <w:r>
         <w:rPr>
           <w:rStyle w:val="CommentReference"/>
         </w:rPr>
-        <w:commentReference w:id="21"/>
+        <w:commentReference w:id="18"/>
       </w:r>
       <w:r>
         <w:rPr>
@@ -3911,7 +3894,7 @@
         </w:rPr>
         <w:t xml:space="preserve"> allows you </w:t>
       </w:r>
-      <w:ins w:id="22" w:author="Jon Engstrom" w:date="2016-08-30T13:27:00Z">
+      <w:ins w:id="20" w:author="Jon Engstrom" w:date="2016-08-30T13:27:00Z">
         <w:r>
           <w:rPr>
             <w:rFonts w:ascii="Segoe UI Light" w:hAnsi="Segoe UI Light" w:cs="Segoe UI Light"/>
@@ -3925,7 +3908,7 @@
         </w:rPr>
         <w:t xml:space="preserve">effectively </w:t>
       </w:r>
-      <w:del w:id="23" w:author="Jon Engstrom" w:date="2016-08-30T13:27:00Z">
+      <w:del w:id="21" w:author="Jon Engstrom" w:date="2016-08-30T13:27:00Z">
         <w:r>
           <w:rPr>
             <w:rFonts w:ascii="Segoe UI Light" w:hAnsi="Segoe UI Light" w:cs="Segoe UI Light"/>
@@ -3945,7 +3928,7 @@
         </w:rPr>
         <w:t xml:space="preserve"> your business processes with </w:t>
       </w:r>
-      <w:del w:id="24" w:author="Jon Engstrom" w:date="2016-08-30T13:27:00Z">
+      <w:del w:id="22" w:author="Jon Engstrom" w:date="2016-08-30T13:27:00Z">
         <w:r>
           <w:rPr>
             <w:rFonts w:ascii="Segoe UI Light" w:hAnsi="Segoe UI Light" w:cs="Segoe UI Light"/>
@@ -3959,7 +3942,7 @@
         </w:rPr>
         <w:t xml:space="preserve">familiar tools </w:t>
       </w:r>
-      <w:del w:id="25" w:author="Jon Engstrom" w:date="2016-08-30T13:27:00Z">
+      <w:del w:id="23" w:author="Jon Engstrom" w:date="2016-08-30T13:27:00Z">
         <w:r>
           <w:rPr>
             <w:rFonts w:ascii="Segoe UI Light" w:hAnsi="Segoe UI Light" w:cs="Segoe UI Light"/>
@@ -3967,7 +3950,7 @@
           <w:delText>using an extended capability</w:delText>
         </w:r>
       </w:del>
-      <w:ins w:id="26" w:author="Jon Engstrom" w:date="2016-08-30T13:27:00Z">
+      <w:ins w:id="24" w:author="Jon Engstrom" w:date="2016-08-30T13:27:00Z">
         <w:r>
           <w:rPr>
             <w:rFonts w:ascii="Segoe UI Light" w:hAnsi="Segoe UI Light" w:cs="Segoe UI Light"/>
@@ -3981,7 +3964,7 @@
         </w:rPr>
         <w:t xml:space="preserve"> for data analytics and reporting. These tools can bring you many benefits such as</w:t>
       </w:r>
-      <w:ins w:id="27" w:author="Jon Engstrom" w:date="2016-08-30T13:28:00Z">
+      <w:ins w:id="25" w:author="Jon Engstrom" w:date="2016-08-30T13:28:00Z">
         <w:r>
           <w:rPr>
             <w:rFonts w:ascii="Segoe UI Light" w:hAnsi="Segoe UI Light" w:cs="Segoe UI Light"/>
@@ -4013,7 +3996,7 @@
         </w:rPr>
         <w:t xml:space="preserve">Empower users to discover, </w:t>
       </w:r>
-      <w:del w:id="28" w:author="Jon Engstrom" w:date="2016-08-30T13:29:00Z">
+      <w:del w:id="26" w:author="Jon Engstrom" w:date="2016-08-30T13:29:00Z">
         <w:r>
           <w:rPr>
             <w:rFonts w:ascii="Segoe UI Light" w:hAnsi="Segoe UI Light" w:cs="Segoe UI Light"/>
@@ -4021,7 +4004,7 @@
           <w:delText xml:space="preserve">analyses </w:delText>
         </w:r>
       </w:del>
-      <w:ins w:id="29" w:author="Jon Engstrom" w:date="2016-08-30T13:29:00Z">
+      <w:ins w:id="27" w:author="Jon Engstrom" w:date="2016-08-30T13:29:00Z">
         <w:r>
           <w:rPr>
             <w:rFonts w:ascii="Segoe UI Light" w:hAnsi="Segoe UI Light" w:cs="Segoe UI Light"/>
@@ -4097,7 +4080,7 @@
         </w:rPr>
         <w:t>Easily deliver dashboards that aggregate data from multiple sources</w:t>
       </w:r>
-      <w:del w:id="30" w:author="Jon Engstrom" w:date="2016-08-30T15:25:00Z">
+      <w:del w:id="28" w:author="Jon Engstrom" w:date="2016-08-30T15:25:00Z">
         <w:r>
           <w:rPr>
             <w:rFonts w:ascii="Segoe UI Light" w:hAnsi="Segoe UI Light" w:cs="Segoe UI Light"/>
@@ -4241,18 +4224,18 @@
           <w:rFonts w:cs="Segoe UI Light"/>
         </w:rPr>
       </w:pPr>
-      <w:bookmarkStart w:id="31" w:name="_Toc459974544"/>
-      <w:bookmarkStart w:id="32" w:name="_Toc336336466"/>
-      <w:bookmarkStart w:id="33" w:name="_Toc347746257"/>
-      <w:bookmarkStart w:id="34" w:name="_Toc375830622"/>
-      <w:bookmarkStart w:id="35" w:name="_Toc402524578"/>
+      <w:bookmarkStart w:id="29" w:name="_Toc459974544"/>
+      <w:bookmarkStart w:id="30" w:name="_Toc336336466"/>
+      <w:bookmarkStart w:id="31" w:name="_Toc347746257"/>
+      <w:bookmarkStart w:id="32" w:name="_Toc375830622"/>
+      <w:bookmarkStart w:id="33" w:name="_Toc402524578"/>
       <w:r>
         <w:rPr>
           <w:rFonts w:cs="Segoe UI Light"/>
         </w:rPr>
         <w:t>Business intelligence</w:t>
       </w:r>
-      <w:bookmarkEnd w:id="31"/>
+      <w:bookmarkEnd w:id="29"/>
     </w:p>
     <w:p>
       <w:pPr>
@@ -4429,7 +4412,7 @@
         </w:rPr>
         <w:t>Better integrate with existing systems by choosing a feature-rich, enterprise-ready BI platform. Maximize resources, monitor access to data and assets, help ensure security and compliance</w:t>
       </w:r>
-      <w:ins w:id="36" w:author="Jon Engstrom" w:date="2016-08-30T15:32:00Z">
+      <w:ins w:id="34" w:author="Jon Engstrom" w:date="2016-08-30T15:32:00Z">
         <w:r>
           <w:rPr>
             <w:rFonts w:ascii="Segoe UI Light" w:hAnsi="Segoe UI Light" w:cs="Segoe UI Light"/>
@@ -4476,11 +4459,11 @@
       <w:pPr>
         <w:pStyle w:val="Heading3"/>
       </w:pPr>
-      <w:bookmarkStart w:id="37" w:name="_Toc459974545"/>
+      <w:bookmarkStart w:id="35" w:name="_Toc459974545"/>
       <w:r>
         <w:t>Technology Snapshot: Power BI</w:t>
       </w:r>
-      <w:bookmarkEnd w:id="37"/>
+      <w:bookmarkEnd w:id="35"/>
       <w:r>
         <w:t xml:space="preserve"> </w:t>
       </w:r>
@@ -4497,7 +4480,7 @@
         </w:rPr>
         <w:t>Power BI is a cloud-based service that lets users access diverse data from anywhere. It can present up-to-the</w:t>
       </w:r>
-      <w:ins w:id="38" w:author="Jon Engstrom" w:date="2016-08-30T15:39:00Z">
+      <w:ins w:id="36" w:author="Jon Engstrom" w:date="2016-08-30T15:39:00Z">
         <w:r>
           <w:rPr>
             <w:rFonts w:ascii="Segoe UI Light" w:hAnsi="Segoe UI Light" w:cs="Segoe UI Light"/>
@@ -4511,7 +4494,7 @@
         </w:rPr>
         <w:t>minute views of data from many different sources</w:t>
       </w:r>
-      <w:ins w:id="39" w:author="Jon Engstrom" w:date="2016-08-30T15:39:00Z">
+      <w:ins w:id="37" w:author="Jon Engstrom" w:date="2016-08-30T15:39:00Z">
         <w:r>
           <w:rPr>
             <w:rFonts w:ascii="Segoe UI Light" w:hAnsi="Segoe UI Light" w:cs="Segoe UI Light"/>
@@ -4519,7 +4502,7 @@
           <w:t xml:space="preserve"> and</w:t>
         </w:r>
       </w:ins>
-      <w:del w:id="40" w:author="Jon Engstrom" w:date="2016-08-30T15:39:00Z">
+      <w:del w:id="38" w:author="Jon Engstrom" w:date="2016-08-30T15:39:00Z">
         <w:r>
           <w:rPr>
             <w:rFonts w:ascii="Segoe UI Light" w:hAnsi="Segoe UI Light" w:cs="Segoe UI Light"/>
@@ -4533,7 +4516,7 @@
         </w:rPr>
         <w:t xml:space="preserve"> then make those views accessible on desktops</w:t>
       </w:r>
-      <w:ins w:id="41" w:author="Jon Engstrom" w:date="2016-08-30T15:39:00Z">
+      <w:ins w:id="39" w:author="Jon Engstrom" w:date="2016-08-30T15:39:00Z">
         <w:r>
           <w:rPr>
             <w:rFonts w:ascii="Segoe UI Light" w:hAnsi="Segoe UI Light" w:cs="Segoe UI Light"/>
@@ -4541,7 +4524,7 @@
           <w:t xml:space="preserve"> and </w:t>
         </w:r>
       </w:ins>
-      <w:del w:id="42" w:author="Jon Engstrom" w:date="2016-08-30T15:39:00Z">
+      <w:del w:id="40" w:author="Jon Engstrom" w:date="2016-08-30T15:39:00Z">
         <w:r>
           <w:rPr>
             <w:rFonts w:ascii="Segoe UI Light" w:hAnsi="Segoe UI Light" w:cs="Segoe UI Light"/>
@@ -4561,7 +4544,7 @@
         </w:rPr>
         <w:t>soft and other vendors.</w:t>
       </w:r>
-      <w:ins w:id="43" w:author="Jon Engstrom" w:date="2016-08-30T15:40:00Z">
+      <w:ins w:id="41" w:author="Jon Engstrom" w:date="2016-08-30T15:40:00Z">
         <w:r>
           <w:rPr>
             <w:rFonts w:ascii="Segoe UI Light" w:hAnsi="Segoe UI Light" w:cs="Segoe UI Light"/>
@@ -4575,7 +4558,7 @@
         </w:rPr>
         <w:t xml:space="preserve"> </w:t>
       </w:r>
-      <w:del w:id="44" w:author="Jon Engstrom" w:date="2016-08-30T15:40:00Z">
+      <w:del w:id="42" w:author="Jon Engstrom" w:date="2016-08-30T15:40:00Z">
         <w:r>
           <w:rPr>
             <w:rFonts w:ascii="Segoe UI Light" w:hAnsi="Segoe UI Light" w:cs="Segoe UI Light"/>
@@ -4583,7 +4566,7 @@
           <w:delText>F</w:delText>
         </w:r>
       </w:del>
-      <w:ins w:id="45" w:author="Jon Engstrom" w:date="2016-08-30T15:40:00Z">
+      <w:ins w:id="43" w:author="Jon Engstrom" w:date="2016-08-30T15:40:00Z">
         <w:r>
           <w:rPr>
             <w:rFonts w:ascii="Segoe UI Light" w:hAnsi="Segoe UI Light" w:cs="Segoe UI Light"/>
@@ -4671,7 +4654,7 @@
         </w:rPr>
         <w:t xml:space="preserve">As this example suggests, Power BI can display information from many different sources in a unified way. Just as important, business users can use Power BI to define these interfaces and reports themselves—they don’t need to rely on developers. Power BI also provides pre-built dashboards and reports for Office 365, Salesforce.com CRM, and other cloud applications. The tool supports natural language query as well, letting you ask questions such as “What are </w:t>
       </w:r>
-      <w:ins w:id="46" w:author="Jon Engstrom" w:date="2016-08-30T15:42:00Z">
+      <w:ins w:id="44" w:author="Jon Engstrom" w:date="2016-08-30T15:42:00Z">
         <w:r>
           <w:rPr>
             <w:rFonts w:ascii="Segoe UI Light" w:hAnsi="Segoe UI Light" w:cs="Segoe UI Light"/>
@@ -4685,7 +4668,7 @@
         </w:rPr>
         <w:t xml:space="preserve">total sales by </w:t>
       </w:r>
-      <w:ins w:id="47" w:author="Jon Engstrom" w:date="2016-08-30T15:44:00Z">
+      <w:ins w:id="45" w:author="Jon Engstrom" w:date="2016-08-30T15:44:00Z">
         <w:r>
           <w:rPr>
             <w:rFonts w:ascii="Segoe UI Light" w:hAnsi="Segoe UI Light" w:cs="Segoe UI Light"/>
@@ -4704,11 +4687,11 @@
       <w:pPr>
         <w:pStyle w:val="Heading3"/>
       </w:pPr>
-      <w:bookmarkStart w:id="48" w:name="_Toc459974546"/>
+      <w:bookmarkStart w:id="46" w:name="_Toc459974546"/>
       <w:r>
         <w:t>Technology Snapshot: SQL Server Analysis Services</w:t>
       </w:r>
-      <w:bookmarkEnd w:id="48"/>
+      <w:bookmarkEnd w:id="46"/>
       <w:r>
         <w:t xml:space="preserve"> </w:t>
       </w:r>
@@ -4725,7 +4708,7 @@
         </w:rPr>
         <w:t>If you’re like most IT leaders, you know that cloud computing will play a bigger role in your organization’s future</w:t>
       </w:r>
-      <w:ins w:id="49" w:author="Jon Engstrom" w:date="2016-08-30T15:45:00Z">
+      <w:ins w:id="47" w:author="Jon Engstrom" w:date="2016-08-30T15:45:00Z">
         <w:r>
           <w:rPr>
             <w:rFonts w:ascii="Segoe UI Light" w:hAnsi="Segoe UI Light" w:cs="Segoe UI Light"/>
@@ -4733,7 +4716,7 @@
           <w:t>,</w:t>
         </w:r>
       </w:ins>
-      <w:del w:id="50" w:author="Jon Engstrom" w:date="2016-08-30T15:45:00Z">
+      <w:del w:id="48" w:author="Jon Engstrom" w:date="2016-08-30T15:45:00Z">
         <w:r>
           <w:rPr>
             <w:rFonts w:ascii="Segoe UI Light" w:hAnsi="Segoe UI Light" w:cs="Segoe UI Light"/>
@@ -4747,7 +4730,7 @@
         </w:rPr>
         <w:t xml:space="preserve"> </w:t>
       </w:r>
-      <w:del w:id="51" w:author="Jon Engstrom" w:date="2016-08-30T15:45:00Z">
+      <w:del w:id="49" w:author="Jon Engstrom" w:date="2016-08-30T15:45:00Z">
         <w:r>
           <w:rPr>
             <w:rFonts w:ascii="Segoe UI Light" w:hAnsi="Segoe UI Light" w:cs="Segoe UI Light"/>
@@ -4755,7 +4738,7 @@
           <w:delText>B</w:delText>
         </w:r>
       </w:del>
-      <w:ins w:id="52" w:author="Jon Engstrom" w:date="2016-08-30T15:45:00Z">
+      <w:ins w:id="50" w:author="Jon Engstrom" w:date="2016-08-30T15:45:00Z">
         <w:r>
           <w:rPr>
             <w:rFonts w:ascii="Segoe UI Light" w:hAnsi="Segoe UI Light" w:cs="Segoe UI Light"/>
@@ -4782,7 +4765,7 @@
         </w:rPr>
         <w:t>Data analysis technologies provide a good example of this. Today, many organizations store periodic snapshots of operational data in on-premises data warehouses</w:t>
       </w:r>
-      <w:ins w:id="53" w:author="Jon Engstrom" w:date="2016-08-30T15:47:00Z">
+      <w:ins w:id="51" w:author="Jon Engstrom" w:date="2016-08-30T15:47:00Z">
         <w:r>
           <w:rPr>
             <w:rFonts w:ascii="Segoe UI Light" w:hAnsi="Segoe UI Light" w:cs="Segoe UI Light"/>
@@ -4790,7 +4773,7 @@
           <w:t>,</w:t>
         </w:r>
       </w:ins>
-      <w:ins w:id="54" w:author="Jon Engstrom" w:date="2016-08-30T15:45:00Z">
+      <w:ins w:id="52" w:author="Jon Engstrom" w:date="2016-08-30T15:45:00Z">
         <w:r>
           <w:rPr>
             <w:rFonts w:ascii="Segoe UI Light" w:hAnsi="Segoe UI Light" w:cs="Segoe UI Light"/>
@@ -4798,7 +4781,7 @@
           <w:t xml:space="preserve"> and t</w:t>
         </w:r>
       </w:ins>
-      <w:del w:id="55" w:author="Jon Engstrom" w:date="2016-08-30T15:45:00Z">
+      <w:del w:id="53" w:author="Jon Engstrom" w:date="2016-08-30T15:45:00Z">
         <w:r>
           <w:rPr>
             <w:rFonts w:ascii="Segoe UI Light" w:hAnsi="Segoe UI Light" w:cs="Segoe UI Light"/>
@@ -4806,7 +4789,7 @@
           <w:delText>,</w:delText>
         </w:r>
       </w:del>
-      <w:del w:id="56" w:author="Jon Engstrom" w:date="2016-08-30T15:46:00Z">
+      <w:del w:id="54" w:author="Jon Engstrom" w:date="2016-08-30T15:46:00Z">
         <w:r>
           <w:rPr>
             <w:rFonts w:ascii="Segoe UI Light" w:hAnsi="Segoe UI Light" w:cs="Segoe UI Light"/>
@@ -4814,7 +4797,7 @@
           <w:delText xml:space="preserve"> </w:delText>
         </w:r>
       </w:del>
-      <w:del w:id="57" w:author="Jon Engstrom" w:date="2016-08-30T15:45:00Z">
+      <w:del w:id="55" w:author="Jon Engstrom" w:date="2016-08-30T15:45:00Z">
         <w:r>
           <w:rPr>
             <w:rFonts w:ascii="Segoe UI Light" w:hAnsi="Segoe UI Light" w:cs="Segoe UI Light"/>
@@ -4828,7 +4811,7 @@
         </w:rPr>
         <w:t>hen create business intelligence (BI) applications to analyze this data. In the Microsoft data platform, the fundamental technology for doing this is SQL Server. This relational database lets its users create data warehouses</w:t>
       </w:r>
-      <w:ins w:id="58" w:author="Jon Engstrom" w:date="2016-08-30T15:47:00Z">
+      <w:ins w:id="56" w:author="Jon Engstrom" w:date="2016-08-30T15:47:00Z">
         <w:r>
           <w:rPr>
             <w:rFonts w:ascii="Segoe UI Light" w:hAnsi="Segoe UI Light" w:cs="Segoe UI Light"/>
@@ -4836,7 +4819,7 @@
           <w:t>,</w:t>
         </w:r>
       </w:ins>
-      <w:ins w:id="59" w:author="Jon Engstrom" w:date="2016-08-30T15:46:00Z">
+      <w:ins w:id="57" w:author="Jon Engstrom" w:date="2016-08-30T15:46:00Z">
         <w:r>
           <w:rPr>
             <w:rFonts w:ascii="Segoe UI Light" w:hAnsi="Segoe UI Light" w:cs="Segoe UI Light"/>
@@ -4844,7 +4827,7 @@
           <w:t xml:space="preserve"> and</w:t>
         </w:r>
       </w:ins>
-      <w:del w:id="60" w:author="Jon Engstrom" w:date="2016-08-30T15:46:00Z">
+      <w:del w:id="58" w:author="Jon Engstrom" w:date="2016-08-30T15:46:00Z">
         <w:r>
           <w:rPr>
             <w:rFonts w:ascii="Segoe UI Light" w:hAnsi="Segoe UI Light" w:cs="Segoe UI Light"/>
@@ -4863,19 +4846,19 @@
       <w:pPr>
         <w:pStyle w:val="Heading3"/>
       </w:pPr>
-      <w:bookmarkStart w:id="61" w:name="_Toc459974547"/>
+      <w:bookmarkStart w:id="59" w:name="_Toc459974547"/>
       <w:r>
         <w:t>Understanding Your Options</w:t>
       </w:r>
-      <w:bookmarkEnd w:id="61"/>
-    </w:p>
-    <w:p>
-      <w:pPr>
-        <w:rPr>
-          <w:rFonts w:ascii="Segoe UI Light" w:hAnsi="Segoe UI Light" w:cs="Segoe UI Light"/>
-        </w:rPr>
-      </w:pPr>
-      <w:del w:id="62" w:author="Jon Engstrom" w:date="2016-08-30T15:50:00Z">
+      <w:bookmarkEnd w:id="59"/>
+    </w:p>
+    <w:p>
+      <w:pPr>
+        <w:rPr>
+          <w:rFonts w:ascii="Segoe UI Light" w:hAnsi="Segoe UI Light" w:cs="Segoe UI Light"/>
+        </w:rPr>
+      </w:pPr>
+      <w:del w:id="60" w:author="Jon Engstrom" w:date="2016-08-30T15:50:00Z">
         <w:r>
           <w:rPr>
             <w:rFonts w:ascii="Segoe UI Light" w:hAnsi="Segoe UI Light" w:cs="Segoe UI Light"/>
@@ -4916,7 +4899,7 @@
         <w:lastRenderedPageBreak/>
         <w:t xml:space="preserve">Another way to get started with data analysis in the cloud is to do a new SSAS project on Microsoft Azure. Azure provides a technology called infrastructure as a service (IaaS) that lets you create virtual machines (VMs) on demand in Microsoft datacenters. It’s possible to install SSAS and other software </w:t>
       </w:r>
-      <w:ins w:id="63" w:author="Jon Engstrom" w:date="2016-08-30T15:52:00Z">
+      <w:ins w:id="61" w:author="Jon Engstrom" w:date="2016-08-30T15:52:00Z">
         <w:r>
           <w:rPr>
             <w:rFonts w:ascii="Segoe UI Light" w:hAnsi="Segoe UI Light" w:cs="Segoe UI Light"/>
@@ -4924,7 +4907,7 @@
           <w:t>o</w:t>
         </w:r>
       </w:ins>
-      <w:del w:id="64" w:author="Jon Engstrom" w:date="2016-08-30T15:52:00Z">
+      <w:del w:id="62" w:author="Jon Engstrom" w:date="2016-08-30T15:52:00Z">
         <w:r>
           <w:rPr>
             <w:rFonts w:ascii="Segoe UI Light" w:hAnsi="Segoe UI Light" w:cs="Segoe UI Light"/>
@@ -4938,7 +4921,7 @@
         </w:rPr>
         <w:t xml:space="preserve">n these VMs, then run the environment much like your on-premises </w:t>
       </w:r>
-      <w:del w:id="65" w:author="Jon Engstrom" w:date="2016-08-30T15:54:00Z">
+      <w:del w:id="63" w:author="Jon Engstrom" w:date="2016-08-30T15:54:00Z">
         <w:r>
           <w:rPr>
             <w:rFonts w:ascii="Segoe UI Light" w:hAnsi="Segoe UI Light" w:cs="Segoe UI Light"/>
@@ -4946,7 +4929,7 @@
           <w:delText>world</w:delText>
         </w:r>
       </w:del>
-      <w:ins w:id="66" w:author="Jon Engstrom" w:date="2016-08-30T15:54:00Z">
+      <w:ins w:id="64" w:author="Jon Engstrom" w:date="2016-08-30T15:54:00Z">
         <w:r>
           <w:rPr>
             <w:rFonts w:ascii="Segoe UI Light" w:hAnsi="Segoe UI Light" w:cs="Segoe UI Light"/>
@@ -4988,14 +4971,14 @@
           <w:rFonts w:cs="Segoe UI Light"/>
         </w:rPr>
       </w:pPr>
-      <w:bookmarkStart w:id="67" w:name="_Toc459974548"/>
+      <w:bookmarkStart w:id="65" w:name="_Toc459974548"/>
       <w:r>
         <w:rPr>
           <w:rFonts w:cs="Segoe UI Light"/>
         </w:rPr>
         <w:t>Big data and analytics</w:t>
       </w:r>
-      <w:bookmarkEnd w:id="67"/>
+      <w:bookmarkEnd w:id="65"/>
     </w:p>
     <w:p>
       <w:pPr>
@@ -5009,7 +4992,7 @@
         </w:rPr>
         <w:t>Deliver better experiences and make better decisions by analyzing massive amounts of data in real time. Get the insight you need to deliver intelligent actions that improve customer engagement, increase revenue</w:t>
       </w:r>
-      <w:ins w:id="68" w:author="Jon Engstrom" w:date="2016-08-30T16:08:00Z">
+      <w:ins w:id="66" w:author="Jon Engstrom" w:date="2016-08-30T16:08:00Z">
         <w:r>
           <w:rPr>
             <w:rFonts w:ascii="Segoe UI Light" w:hAnsi="Segoe UI Light" w:cs="Segoe UI Light"/>
@@ -5177,6 +5160,34 @@
         </w:rPr>
         <w:t>Data volumes are exploding – from traditional point-of-sale systems and e-commerce websites</w:t>
       </w:r>
+      <w:ins w:id="67" w:author="Jon Engstrom" w:date="2016-08-30T16:08:00Z">
+        <w:r>
+          <w:rPr>
+            <w:rFonts w:ascii="Segoe UI Light" w:hAnsi="Segoe UI Light" w:cs="Segoe UI Light"/>
+          </w:rPr>
+          <w:t>,</w:t>
+        </w:r>
+      </w:ins>
+      <w:r>
+        <w:rPr>
+          <w:rFonts w:ascii="Segoe UI Light" w:hAnsi="Segoe UI Light" w:cs="Segoe UI Light"/>
+        </w:rPr>
+        <w:t xml:space="preserve"> to new customer sentiment sources such as Twitter and IoT sensors that stream data in real time using Apache</w:t>
+      </w:r>
+      <w:ins w:id="68" w:author="Jon Engstrom" w:date="2016-08-30T16:08:00Z">
+        <w:r>
+          <w:rPr>
+            <w:rFonts w:ascii="Segoe UI Light" w:hAnsi="Segoe UI Light" w:cs="Segoe UI Light"/>
+          </w:rPr>
+          <w:t>,</w:t>
+        </w:r>
+      </w:ins>
+      <w:r>
+        <w:rPr>
+          <w:rFonts w:ascii="Segoe UI Light" w:hAnsi="Segoe UI Light" w:cs="Segoe UI Light"/>
+        </w:rPr>
+        <w:t xml:space="preserve"> Hadoop</w:t>
+      </w:r>
       <w:ins w:id="69" w:author="Jon Engstrom" w:date="2016-08-30T16:08:00Z">
         <w:r>
           <w:rPr>
@@ -5189,9 +5200,9 @@
         <w:rPr>
           <w:rFonts w:ascii="Segoe UI Light" w:hAnsi="Segoe UI Light" w:cs="Segoe UI Light"/>
         </w:rPr>
-        <w:t xml:space="preserve"> to new customer sentiment sources such as Twitter and IoT sensors that stream data in real time using Apache</w:t>
-      </w:r>
-      <w:ins w:id="70" w:author="Jon Engstrom" w:date="2016-08-30T16:08:00Z">
+        <w:t xml:space="preserve"> and Spark. By analyzing a diverse dataset from the start, you’ll make more informed decisions that are predictive and holistic</w:t>
+      </w:r>
+      <w:ins w:id="70" w:author="Jon Engstrom" w:date="2016-08-30T16:09:00Z">
         <w:r>
           <w:rPr>
             <w:rFonts w:ascii="Segoe UI Light" w:hAnsi="Segoe UI Light" w:cs="Segoe UI Light"/>
@@ -5203,22 +5214,56 @@
         <w:rPr>
           <w:rFonts w:ascii="Segoe UI Light" w:hAnsi="Segoe UI Light" w:cs="Segoe UI Light"/>
         </w:rPr>
-        <w:t xml:space="preserve"> Hadoop</w:t>
-      </w:r>
-      <w:ins w:id="71" w:author="Jon Engstrom" w:date="2016-08-30T16:08:00Z">
+        <w:t xml:space="preserve"> rather than reactive and disconnected.</w:t>
+      </w:r>
+    </w:p>
+    <w:p>
+      <w:pPr>
+        <w:rPr>
+          <w:rFonts w:ascii="Segoe UI Light" w:hAnsi="Segoe UI Light" w:cs="Segoe UI Light"/>
+          <w:b/>
+        </w:rPr>
+      </w:pPr>
+      <w:r>
+        <w:rPr>
+          <w:rFonts w:ascii="Segoe UI Light" w:hAnsi="Segoe UI Light" w:cs="Segoe UI Light"/>
+          <w:b/>
+        </w:rPr>
+        <w:t>Hold onto your most valuable asset – data</w:t>
+      </w:r>
+    </w:p>
+    <w:p>
+      <w:pPr>
+        <w:rPr>
+          <w:rFonts w:ascii="Segoe UI Light" w:hAnsi="Segoe UI Light" w:cs="Segoe UI Light"/>
+        </w:rPr>
+      </w:pPr>
+      <w:r>
+        <w:rPr>
+          <w:rFonts w:ascii="Segoe UI Light" w:hAnsi="Segoe UI Light" w:cs="Segoe UI Light"/>
+        </w:rPr>
+        <w:t xml:space="preserve">Keep your </w:t>
+      </w:r>
+      <w:r>
+        <w:rPr>
+          <w:rFonts w:ascii="Segoe UI Light" w:hAnsi="Segoe UI Light" w:cs="Segoe UI Light"/>
+        </w:rPr>
+        <w:t>organization’s</w:t>
+      </w:r>
+      <w:r>
+        <w:rPr>
+          <w:rFonts w:ascii="Segoe UI Light" w:hAnsi="Segoe UI Light" w:cs="Segoe UI Light"/>
+        </w:rPr>
+        <w:t xml:space="preserve"> data indefinitely, no matter the size. Instead of making cost trade-offs on what data to hold onto, retain your data to meet regulatory and company standards at affordable prices – now possible with Hadoop</w:t>
+      </w:r>
+      <w:del w:id="71" w:author="Jon Engstrom" w:date="2016-08-30T16:09:00Z">
         <w:r>
           <w:rPr>
             <w:rFonts w:ascii="Segoe UI Light" w:hAnsi="Segoe UI Light" w:cs="Segoe UI Light"/>
           </w:rPr>
-          <w:t>,</w:t>
+          <w:delText xml:space="preserve"> and</w:delText>
         </w:r>
-      </w:ins>
-      <w:r>
-        <w:rPr>
-          <w:rFonts w:ascii="Segoe UI Light" w:hAnsi="Segoe UI Light" w:cs="Segoe UI Light"/>
-        </w:rPr>
-        <w:t xml:space="preserve"> and Spark. By analyzing a diverse dataset from the start, you’ll make more informed decisions that are predictive and holistic</w:t>
-      </w:r>
+      </w:del>
       <w:ins w:id="72" w:author="Jon Engstrom" w:date="2016-08-30T16:09:00Z">
         <w:r>
           <w:rPr>
@@ -5231,57 +5276,9 @@
         <w:rPr>
           <w:rFonts w:ascii="Segoe UI Light" w:hAnsi="Segoe UI Light" w:cs="Segoe UI Light"/>
         </w:rPr>
-        <w:t xml:space="preserve"> rather than reactive and disconnected.</w:t>
-      </w:r>
-    </w:p>
-    <w:p>
-      <w:pPr>
-        <w:rPr>
-          <w:rFonts w:ascii="Segoe UI Light" w:hAnsi="Segoe UI Light" w:cs="Segoe UI Light"/>
-          <w:b/>
-        </w:rPr>
-      </w:pPr>
-      <w:r>
-        <w:rPr>
-          <w:rFonts w:ascii="Segoe UI Light" w:hAnsi="Segoe UI Light" w:cs="Segoe UI Light"/>
-          <w:b/>
-        </w:rPr>
-        <w:t>Hold onto your most valuable asset – data</w:t>
-      </w:r>
-    </w:p>
-    <w:p>
-      <w:pPr>
-        <w:rPr>
-          <w:rFonts w:ascii="Segoe UI Light" w:hAnsi="Segoe UI Light" w:cs="Segoe UI Light"/>
-        </w:rPr>
-      </w:pPr>
-      <w:r>
-        <w:rPr>
-          <w:rFonts w:ascii="Segoe UI Light" w:hAnsi="Segoe UI Light" w:cs="Segoe UI Light"/>
-        </w:rPr>
-        <w:t xml:space="preserve">Keep your </w:t>
-      </w:r>
-      <w:r>
-        <w:rPr>
-          <w:rFonts w:ascii="Segoe UI Light" w:hAnsi="Segoe UI Light" w:cs="Segoe UI Light"/>
-        </w:rPr>
-        <w:t>organization’s</w:t>
-      </w:r>
-      <w:r>
-        <w:rPr>
-          <w:rFonts w:ascii="Segoe UI Light" w:hAnsi="Segoe UI Light" w:cs="Segoe UI Light"/>
-        </w:rPr>
-        <w:t xml:space="preserve"> data indefinitely, no matter the size. Instead of making cost trade-offs on what data to hold onto, retain your data to meet regulatory and company standards at affordable prices – now possible with Hadoop</w:t>
-      </w:r>
-      <w:del w:id="73" w:author="Jon Engstrom" w:date="2016-08-30T16:09:00Z">
-        <w:r>
-          <w:rPr>
-            <w:rFonts w:ascii="Segoe UI Light" w:hAnsi="Segoe UI Light" w:cs="Segoe UI Light"/>
-          </w:rPr>
-          <w:delText xml:space="preserve"> and</w:delText>
-        </w:r>
-      </w:del>
-      <w:ins w:id="74" w:author="Jon Engstrom" w:date="2016-08-30T16:09:00Z">
+        <w:t xml:space="preserve"> Spark technologies</w:t>
+      </w:r>
+      <w:ins w:id="73" w:author="Jon Engstrom" w:date="2016-08-30T16:09:00Z">
         <w:r>
           <w:rPr>
             <w:rFonts w:ascii="Segoe UI Light" w:hAnsi="Segoe UI Light" w:cs="Segoe UI Light"/>
@@ -5293,9 +5290,140 @@
         <w:rPr>
           <w:rFonts w:ascii="Segoe UI Light" w:hAnsi="Segoe UI Light" w:cs="Segoe UI Light"/>
         </w:rPr>
-        <w:t xml:space="preserve"> Spark technologies</w:t>
-      </w:r>
-      <w:ins w:id="75" w:author="Jon Engstrom" w:date="2016-08-30T16:09:00Z">
+        <w:t xml:space="preserve"> and the cloud.</w:t>
+      </w:r>
+    </w:p>
+    <w:p>
+      <w:pPr>
+        <w:rPr>
+          <w:rFonts w:ascii="Segoe UI Light" w:hAnsi="Segoe UI Light" w:cs="Segoe UI Light"/>
+          <w:b/>
+        </w:rPr>
+      </w:pPr>
+      <w:r>
+        <w:rPr>
+          <w:rFonts w:ascii="Segoe UI Light" w:hAnsi="Segoe UI Light" w:cs="Segoe UI Light"/>
+          <w:b/>
+        </w:rPr>
+        <w:t xml:space="preserve">Deliver a </w:t>
+      </w:r>
+      <w:r>
+        <w:rPr>
+          <w:rFonts w:ascii="Segoe UI Light" w:hAnsi="Segoe UI Light" w:cs="Segoe UI Light"/>
+          <w:b/>
+        </w:rPr>
+        <w:t>personalized</w:t>
+      </w:r>
+      <w:r>
+        <w:rPr>
+          <w:rFonts w:ascii="Segoe UI Light" w:hAnsi="Segoe UI Light" w:cs="Segoe UI Light"/>
+          <w:b/>
+        </w:rPr>
+        <w:t xml:space="preserve"> experience to customers</w:t>
+      </w:r>
+    </w:p>
+    <w:p>
+      <w:pPr>
+        <w:rPr>
+          <w:rFonts w:ascii="Segoe UI Light" w:hAnsi="Segoe UI Light" w:cs="Segoe UI Light"/>
+        </w:rPr>
+      </w:pPr>
+      <w:r>
+        <w:rPr>
+          <w:rFonts w:ascii="Segoe UI Light" w:hAnsi="Segoe UI Light" w:cs="Segoe UI Light"/>
+        </w:rPr>
+        <w:t xml:space="preserve">Different people want different experiences. Delight your customers with a </w:t>
+      </w:r>
+      <w:r>
+        <w:rPr>
+          <w:rFonts w:ascii="Segoe UI Light" w:hAnsi="Segoe UI Light" w:cs="Segoe UI Light"/>
+        </w:rPr>
+        <w:t>personalized</w:t>
+      </w:r>
+      <w:r>
+        <w:rPr>
+          <w:rFonts w:ascii="Segoe UI Light" w:hAnsi="Segoe UI Light" w:cs="Segoe UI Light"/>
+        </w:rPr>
+        <w:t xml:space="preserve"> experience that changes based on their </w:t>
+      </w:r>
+      <w:r>
+        <w:rPr>
+          <w:rFonts w:ascii="Segoe UI Light" w:hAnsi="Segoe UI Light" w:cs="Segoe UI Light"/>
+        </w:rPr>
+        <w:t>behavior</w:t>
+      </w:r>
+      <w:r>
+        <w:rPr>
+          <w:rFonts w:ascii="Segoe UI Light" w:hAnsi="Segoe UI Light" w:cs="Segoe UI Light"/>
+        </w:rPr>
+        <w:t xml:space="preserve">, even offering recommended products that include dynamic discounts for a </w:t>
+      </w:r>
+      <w:r>
+        <w:rPr>
+          <w:rFonts w:ascii="Segoe UI Light" w:hAnsi="Segoe UI Light" w:cs="Segoe UI Light"/>
+        </w:rPr>
+        <w:t>personalized</w:t>
+      </w:r>
+      <w:r>
+        <w:rPr>
+          <w:rFonts w:ascii="Segoe UI Light" w:hAnsi="Segoe UI Light" w:cs="Segoe UI Light"/>
+        </w:rPr>
+        <w:t xml:space="preserve"> shopping experience. Give suppliers a predictive list of things to purchase based on current order information and historic customer data.</w:t>
+      </w:r>
+    </w:p>
+    <w:p>
+      <w:pPr>
+        <w:rPr>
+          <w:rFonts w:ascii="Segoe UI Light" w:hAnsi="Segoe UI Light" w:cs="Segoe UI Light"/>
+          <w:b/>
+        </w:rPr>
+      </w:pPr>
+      <w:r>
+        <w:rPr>
+          <w:rFonts w:ascii="Segoe UI Light" w:hAnsi="Segoe UI Light" w:cs="Segoe UI Light"/>
+          <w:b/>
+        </w:rPr>
+        <w:t>Create a more cost-effective supply chain</w:t>
+      </w:r>
+    </w:p>
+    <w:p>
+      <w:pPr>
+        <w:rPr>
+          <w:rFonts w:ascii="Segoe UI Light" w:hAnsi="Segoe UI Light" w:cs="Segoe UI Light"/>
+        </w:rPr>
+      </w:pPr>
+      <w:r>
+        <w:rPr>
+          <w:rFonts w:ascii="Segoe UI Light" w:hAnsi="Segoe UI Light" w:cs="Segoe UI Light"/>
+        </w:rPr>
+        <w:lastRenderedPageBreak/>
+        <w:t xml:space="preserve">Integrate data from across the enterprise value chain and </w:t>
+      </w:r>
+      <w:r>
+        <w:rPr>
+          <w:rFonts w:ascii="Segoe UI Light" w:hAnsi="Segoe UI Light" w:cs="Segoe UI Light"/>
+        </w:rPr>
+        <w:t>analyze</w:t>
+      </w:r>
+      <w:r>
+        <w:rPr>
+          <w:rFonts w:ascii="Segoe UI Light" w:hAnsi="Segoe UI Light" w:cs="Segoe UI Light"/>
+        </w:rPr>
+        <w:t xml:space="preserve"> it in real time to </w:t>
+      </w:r>
+      <w:r>
+        <w:rPr>
+          <w:rFonts w:ascii="Segoe UI Light" w:hAnsi="Segoe UI Light" w:cs="Segoe UI Light"/>
+        </w:rPr>
+        <w:t>optimize</w:t>
+      </w:r>
+      <w:r>
+        <w:rPr>
+          <w:rFonts w:ascii="Segoe UI Light" w:hAnsi="Segoe UI Light" w:cs="Segoe UI Light"/>
+        </w:rPr>
+        <w:t xml:space="preserve"> supply-side performance and save money. Embrace proactive measures with a live view into your supply chain – assess inventory levels, predict product fulfilment needs</w:t>
+      </w:r>
+      <w:ins w:id="74" w:author="Jon Engstrom" w:date="2016-08-30T16:11:00Z">
         <w:r>
           <w:rPr>
             <w:rFonts w:ascii="Segoe UI Light" w:hAnsi="Segoe UI Light" w:cs="Segoe UI Light"/>
@@ -5307,7 +5435,7 @@
         <w:rPr>
           <w:rFonts w:ascii="Segoe UI Light" w:hAnsi="Segoe UI Light" w:cs="Segoe UI Light"/>
         </w:rPr>
-        <w:t xml:space="preserve"> and the cloud.</w:t>
+        <w:t xml:space="preserve"> and identify potential backlog issues.</w:t>
       </w:r>
     </w:p>
     <w:p>
@@ -5322,111 +5450,20 @@
           <w:rFonts w:ascii="Segoe UI Light" w:hAnsi="Segoe UI Light" w:cs="Segoe UI Light"/>
           <w:b/>
         </w:rPr>
-        <w:t xml:space="preserve">Deliver a </w:t>
-      </w:r>
-      <w:r>
-        <w:rPr>
-          <w:rFonts w:ascii="Segoe UI Light" w:hAnsi="Segoe UI Light" w:cs="Segoe UI Light"/>
-          <w:b/>
-        </w:rPr>
-        <w:t>personalized</w:t>
-      </w:r>
-      <w:r>
-        <w:rPr>
-          <w:rFonts w:ascii="Segoe UI Light" w:hAnsi="Segoe UI Light" w:cs="Segoe UI Light"/>
-          <w:b/>
-        </w:rPr>
-        <w:t xml:space="preserve"> experience to customers</w:t>
-      </w:r>
-    </w:p>
-    <w:p>
-      <w:pPr>
-        <w:rPr>
-          <w:rFonts w:ascii="Segoe UI Light" w:hAnsi="Segoe UI Light" w:cs="Segoe UI Light"/>
-        </w:rPr>
-      </w:pPr>
-      <w:r>
-        <w:rPr>
-          <w:rFonts w:ascii="Segoe UI Light" w:hAnsi="Segoe UI Light" w:cs="Segoe UI Light"/>
-        </w:rPr>
-        <w:t xml:space="preserve">Different people want different experiences. Delight your customers with a </w:t>
-      </w:r>
-      <w:r>
-        <w:rPr>
-          <w:rFonts w:ascii="Segoe UI Light" w:hAnsi="Segoe UI Light" w:cs="Segoe UI Light"/>
-        </w:rPr>
-        <w:t>personalized</w:t>
-      </w:r>
-      <w:r>
-        <w:rPr>
-          <w:rFonts w:ascii="Segoe UI Light" w:hAnsi="Segoe UI Light" w:cs="Segoe UI Light"/>
-        </w:rPr>
-        <w:t xml:space="preserve"> experience that changes based on their </w:t>
-      </w:r>
-      <w:r>
-        <w:rPr>
-          <w:rFonts w:ascii="Segoe UI Light" w:hAnsi="Segoe UI Light" w:cs="Segoe UI Light"/>
-        </w:rPr>
-        <w:t>behavior</w:t>
-      </w:r>
-      <w:r>
-        <w:rPr>
-          <w:rFonts w:ascii="Segoe UI Light" w:hAnsi="Segoe UI Light" w:cs="Segoe UI Light"/>
-        </w:rPr>
-        <w:t xml:space="preserve">, even offering recommended products that include dynamic discounts for a </w:t>
-      </w:r>
-      <w:r>
-        <w:rPr>
-          <w:rFonts w:ascii="Segoe UI Light" w:hAnsi="Segoe UI Light" w:cs="Segoe UI Light"/>
-        </w:rPr>
-        <w:t>personalized</w:t>
-      </w:r>
-      <w:r>
-        <w:rPr>
-          <w:rFonts w:ascii="Segoe UI Light" w:hAnsi="Segoe UI Light" w:cs="Segoe UI Light"/>
-        </w:rPr>
-        <w:t xml:space="preserve"> shopping experience. Give suppliers a predictive list of things to purchase based on current order information and historic customer data.</w:t>
-      </w:r>
-    </w:p>
-    <w:p>
-      <w:pPr>
-        <w:rPr>
-          <w:rFonts w:ascii="Segoe UI Light" w:hAnsi="Segoe UI Light" w:cs="Segoe UI Light"/>
-          <w:b/>
-        </w:rPr>
-      </w:pPr>
-      <w:r>
-        <w:rPr>
-          <w:rFonts w:ascii="Segoe UI Light" w:hAnsi="Segoe UI Light" w:cs="Segoe UI Light"/>
-          <w:b/>
-        </w:rPr>
-        <w:t>Create a more cost-effective supply chain</w:t>
-      </w:r>
-    </w:p>
-    <w:p>
-      <w:pPr>
-        <w:rPr>
-          <w:rFonts w:ascii="Segoe UI Light" w:hAnsi="Segoe UI Light" w:cs="Segoe UI Light"/>
-        </w:rPr>
-      </w:pPr>
-      <w:r>
-        <w:rPr>
-          <w:rFonts w:ascii="Segoe UI Light" w:hAnsi="Segoe UI Light" w:cs="Segoe UI Light"/>
-        </w:rPr>
-        <w:lastRenderedPageBreak/>
-        <w:t xml:space="preserve">Integrate data from across the enterprise value chain and </w:t>
-      </w:r>
-      <w:r>
-        <w:rPr>
-          <w:rFonts w:ascii="Segoe UI Light" w:hAnsi="Segoe UI Light" w:cs="Segoe UI Light"/>
-        </w:rPr>
-        <w:t>analyze</w:t>
-      </w:r>
-      <w:r>
-        <w:rPr>
-          <w:rFonts w:ascii="Segoe UI Light" w:hAnsi="Segoe UI Light" w:cs="Segoe UI Light"/>
-        </w:rPr>
-        <w:t xml:space="preserve"> it in real time to </w:t>
+        <w:t>Be more efficient in everything you do</w:t>
+      </w:r>
+    </w:p>
+    <w:p>
+      <w:pPr>
+        <w:rPr>
+          <w:rFonts w:ascii="Segoe UI Light" w:hAnsi="Segoe UI Light" w:cs="Segoe UI Light"/>
+        </w:rPr>
+      </w:pPr>
+      <w:r>
+        <w:rPr>
+          <w:rFonts w:ascii="Segoe UI Light" w:hAnsi="Segoe UI Light" w:cs="Segoe UI Light"/>
+        </w:rPr>
+        <w:t xml:space="preserve">Uncover insights buried in your data to </w:t>
       </w:r>
       <w:r>
         <w:rPr>
@@ -5438,9 +5475,29 @@
         <w:rPr>
           <w:rFonts w:ascii="Segoe UI Light" w:hAnsi="Segoe UI Light" w:cs="Segoe UI Light"/>
         </w:rPr>
-        <w:t xml:space="preserve"> supply-side performance and save money. Embrace proactive measures with a live view into your supply chain – assess inventory levels, predict product fulfilment needs</w:t>
-      </w:r>
-      <w:ins w:id="76" w:author="Jon Engstrom" w:date="2016-08-30T16:11:00Z">
+        <w:t xml:space="preserve"> the way you do business. Whether </w:t>
+      </w:r>
+      <w:ins w:id="75" w:author="Jon Engstrom" w:date="2016-08-30T16:12:00Z">
+        <w:r>
+          <w:rPr>
+            <w:rFonts w:ascii="Segoe UI Light" w:hAnsi="Segoe UI Light" w:cs="Segoe UI Light"/>
+          </w:rPr>
+          <w:t xml:space="preserve">it is </w:t>
+        </w:r>
+      </w:ins>
+      <w:r>
+        <w:rPr>
+          <w:rFonts w:ascii="Segoe UI Light" w:hAnsi="Segoe UI Light" w:cs="Segoe UI Light"/>
+        </w:rPr>
+        <w:t>organizing</w:t>
+      </w:r>
+      <w:r>
+        <w:rPr>
+          <w:rFonts w:ascii="Segoe UI Light" w:hAnsi="Segoe UI Light" w:cs="Segoe UI Light"/>
+        </w:rPr>
+        <w:t xml:space="preserve"> human resources, managing supply chains</w:t>
+      </w:r>
+      <w:ins w:id="76" w:author="Jon Engstrom" w:date="2016-08-30T16:12:00Z">
         <w:r>
           <w:rPr>
             <w:rFonts w:ascii="Segoe UI Light" w:hAnsi="Segoe UI Light" w:cs="Segoe UI Light"/>
@@ -5452,93 +5509,19 @@
         <w:rPr>
           <w:rFonts w:ascii="Segoe UI Light" w:hAnsi="Segoe UI Light" w:cs="Segoe UI Light"/>
         </w:rPr>
-        <w:t xml:space="preserve"> and identify potential backlog issues.</w:t>
-      </w:r>
-    </w:p>
-    <w:p>
-      <w:pPr>
-        <w:rPr>
-          <w:rFonts w:ascii="Segoe UI Light" w:hAnsi="Segoe UI Light" w:cs="Segoe UI Light"/>
-          <w:b/>
-        </w:rPr>
-      </w:pPr>
-      <w:r>
-        <w:rPr>
-          <w:rFonts w:ascii="Segoe UI Light" w:hAnsi="Segoe UI Light" w:cs="Segoe UI Light"/>
-          <w:b/>
-        </w:rPr>
-        <w:t>Be more efficient in everything you do</w:t>
-      </w:r>
-    </w:p>
-    <w:p>
-      <w:pPr>
-        <w:rPr>
-          <w:rFonts w:ascii="Segoe UI Light" w:hAnsi="Segoe UI Light" w:cs="Segoe UI Light"/>
-        </w:rPr>
-      </w:pPr>
-      <w:r>
-        <w:rPr>
-          <w:rFonts w:ascii="Segoe UI Light" w:hAnsi="Segoe UI Light" w:cs="Segoe UI Light"/>
-        </w:rPr>
-        <w:t xml:space="preserve">Uncover insights buried in your data to </w:t>
-      </w:r>
-      <w:r>
-        <w:rPr>
-          <w:rFonts w:ascii="Segoe UI Light" w:hAnsi="Segoe UI Light" w:cs="Segoe UI Light"/>
-        </w:rPr>
-        <w:t>optimize</w:t>
-      </w:r>
-      <w:r>
-        <w:rPr>
-          <w:rFonts w:ascii="Segoe UI Light" w:hAnsi="Segoe UI Light" w:cs="Segoe UI Light"/>
-        </w:rPr>
-        <w:t xml:space="preserve"> the way you do business. Whether </w:t>
-      </w:r>
-      <w:ins w:id="77" w:author="Jon Engstrom" w:date="2016-08-30T16:12:00Z">
-        <w:r>
-          <w:rPr>
-            <w:rFonts w:ascii="Segoe UI Light" w:hAnsi="Segoe UI Light" w:cs="Segoe UI Light"/>
-          </w:rPr>
-          <w:t xml:space="preserve">it is </w:t>
-        </w:r>
-      </w:ins>
-      <w:r>
-        <w:rPr>
-          <w:rFonts w:ascii="Segoe UI Light" w:hAnsi="Segoe UI Light" w:cs="Segoe UI Light"/>
-        </w:rPr>
-        <w:t>organizing</w:t>
-      </w:r>
-      <w:r>
-        <w:rPr>
-          <w:rFonts w:ascii="Segoe UI Light" w:hAnsi="Segoe UI Light" w:cs="Segoe UI Light"/>
-        </w:rPr>
-        <w:t xml:space="preserve"> human resources, managing supply chains</w:t>
-      </w:r>
+        <w:t xml:space="preserve"> or forecasting staff and customer needs, understanding the factors that affect operational efficiency is essential to streamlining your business.</w:t>
+      </w:r>
+    </w:p>
+    <w:p>
+      <w:pPr>
+        <w:pStyle w:val="Heading3"/>
+      </w:pPr>
+      <w:bookmarkStart w:id="77" w:name="_Toc459974549"/>
+      <w:r>
+        <w:t>Technology Snapshot: Analytics Platform</w:t>
+      </w:r>
+      <w:bookmarkEnd w:id="77"/>
       <w:ins w:id="78" w:author="Jon Engstrom" w:date="2016-08-30T16:12:00Z">
-        <w:r>
-          <w:rPr>
-            <w:rFonts w:ascii="Segoe UI Light" w:hAnsi="Segoe UI Light" w:cs="Segoe UI Light"/>
-          </w:rPr>
-          <w:t>,</w:t>
-        </w:r>
-      </w:ins>
-      <w:r>
-        <w:rPr>
-          <w:rFonts w:ascii="Segoe UI Light" w:hAnsi="Segoe UI Light" w:cs="Segoe UI Light"/>
-        </w:rPr>
-        <w:t xml:space="preserve"> or forecasting staff and customer needs, understanding the factors that affect operational efficiency is essential to streamlining your business.</w:t>
-      </w:r>
-    </w:p>
-    <w:p>
-      <w:pPr>
-        <w:pStyle w:val="Heading3"/>
-      </w:pPr>
-      <w:bookmarkStart w:id="79" w:name="_Toc459974549"/>
-      <w:r>
-        <w:t>Technology Snapshot: Analytics Platform</w:t>
-      </w:r>
-      <w:bookmarkEnd w:id="79"/>
-      <w:ins w:id="80" w:author="Jon Engstrom" w:date="2016-08-30T16:12:00Z">
         <w:r>
           <w:t xml:space="preserve"> </w:t>
         </w:r>
@@ -5559,7 +5542,7 @@
           <w:rFonts w:ascii="Segoe UI Light" w:hAnsi="Segoe UI Light" w:cs="Segoe UI Light"/>
         </w:rPr>
       </w:pPr>
-      <w:del w:id="81" w:author="Jon Engstrom" w:date="2016-08-30T16:12:00Z">
+      <w:del w:id="79" w:author="Jon Engstrom" w:date="2016-08-30T16:12:00Z">
         <w:r>
           <w:rPr>
             <w:rFonts w:ascii="Segoe UI Light" w:hAnsi="Segoe UI Light" w:cs="Segoe UI Light"/>
@@ -5573,7 +5556,7 @@
         </w:rPr>
         <w:t>Many organizations today successfully use on-premises data warehouses created with SQL Server</w:t>
       </w:r>
-      <w:ins w:id="82" w:author="Jon Engstrom" w:date="2016-08-30T16:13:00Z">
+      <w:ins w:id="80" w:author="Jon Engstrom" w:date="2016-08-30T16:13:00Z">
         <w:r>
           <w:rPr>
             <w:rFonts w:ascii="Segoe UI Light" w:hAnsi="Segoe UI Light" w:cs="Segoe UI Light"/>
@@ -5581,7 +5564,7 @@
           <w:t>, b</w:t>
         </w:r>
       </w:ins>
-      <w:del w:id="83" w:author="Jon Engstrom" w:date="2016-08-30T16:13:00Z">
+      <w:del w:id="81" w:author="Jon Engstrom" w:date="2016-08-30T16:13:00Z">
         <w:r>
           <w:rPr>
             <w:rFonts w:ascii="Segoe UI Light" w:hAnsi="Segoe UI Light" w:cs="Segoe UI Light"/>
@@ -5608,7 +5591,7 @@
         </w:rPr>
         <w:t>APS is a dedicated hardware appliance that runs in your own datacenter</w:t>
       </w:r>
-      <w:del w:id="84" w:author="Jon Engstrom" w:date="2016-08-30T16:13:00Z">
+      <w:del w:id="82" w:author="Jon Engstrom" w:date="2016-08-30T16:13:00Z">
         <w:r>
           <w:rPr>
             <w:rFonts w:ascii="Segoe UI Light" w:hAnsi="Segoe UI Light" w:cs="Segoe UI Light"/>
@@ -5653,11 +5636,11 @@
       <w:pPr>
         <w:pStyle w:val="Heading3"/>
       </w:pPr>
-      <w:bookmarkStart w:id="85" w:name="_Toc459974550"/>
+      <w:bookmarkStart w:id="83" w:name="_Toc459974550"/>
       <w:r>
         <w:t>Technology Snapshot: Azure SQL Data Warehouse</w:t>
       </w:r>
-      <w:bookmarkEnd w:id="85"/>
+      <w:bookmarkEnd w:id="83"/>
       <w:r>
         <w:t xml:space="preserve"> </w:t>
       </w:r>
@@ -5674,7 +5657,7 @@
         </w:rPr>
         <w:t>APS lets you analyze large amounts of data in an on-premises appliance</w:t>
       </w:r>
-      <w:del w:id="86" w:author="Jon Engstrom" w:date="2016-08-30T16:16:00Z">
+      <w:del w:id="84" w:author="Jon Engstrom" w:date="2016-08-30T16:16:00Z">
         <w:r>
           <w:rPr>
             <w:rFonts w:ascii="Segoe UI Light" w:hAnsi="Segoe UI Light" w:cs="Segoe UI Light"/>
@@ -5682,7 +5665,7 @@
           <w:delText>. But</w:delText>
         </w:r>
       </w:del>
-      <w:ins w:id="87" w:author="Jon Engstrom" w:date="2016-08-30T16:16:00Z">
+      <w:ins w:id="85" w:author="Jon Engstrom" w:date="2016-08-30T16:16:00Z">
         <w:r>
           <w:rPr>
             <w:rFonts w:ascii="Segoe UI Light" w:hAnsi="Segoe UI Light" w:cs="Segoe UI Light"/>
@@ -5696,7 +5679,7 @@
         </w:rPr>
         <w:t xml:space="preserve"> more and more of the data that you want to work with lives in the cloud. </w:t>
       </w:r>
-      <w:ins w:id="88" w:author="Jon Engstrom" w:date="2016-08-30T16:16:00Z">
+      <w:ins w:id="86" w:author="Jon Engstrom" w:date="2016-08-30T16:16:00Z">
         <w:r>
           <w:rPr>
             <w:rFonts w:ascii="Segoe UI Light" w:hAnsi="Segoe UI Light" w:cs="Segoe UI Light"/>
@@ -5710,7 +5693,7 @@
           <w:t xml:space="preserve">or instance, </w:t>
         </w:r>
       </w:ins>
-      <w:del w:id="89" w:author="Jon Engstrom" w:date="2016-08-30T16:16:00Z">
+      <w:del w:id="87" w:author="Jon Engstrom" w:date="2016-08-30T16:16:00Z">
         <w:r>
           <w:rPr>
             <w:rFonts w:ascii="Segoe UI Light" w:hAnsi="Segoe UI Light" w:cs="Segoe UI Light"/>
@@ -5718,7 +5701,7 @@
           <w:delText>M</w:delText>
         </w:r>
       </w:del>
-      <w:ins w:id="90" w:author="Jon Engstrom" w:date="2016-08-30T16:16:00Z">
+      <w:ins w:id="88" w:author="Jon Engstrom" w:date="2016-08-30T16:16:00Z">
         <w:r>
           <w:rPr>
             <w:rFonts w:ascii="Segoe UI Light" w:hAnsi="Segoe UI Light" w:cs="Segoe UI Light"/>
@@ -5732,7 +5715,7 @@
         </w:rPr>
         <w:t>aybe that data is created by a customer-facing web application running on Azure</w:t>
       </w:r>
-      <w:del w:id="91" w:author="Jon Engstrom" w:date="2016-08-30T16:17:00Z">
+      <w:del w:id="89" w:author="Jon Engstrom" w:date="2016-08-30T16:17:00Z">
         <w:r>
           <w:rPr>
             <w:rFonts w:ascii="Segoe UI Light" w:hAnsi="Segoe UI Light" w:cs="Segoe UI Light"/>
@@ -5746,7 +5729,7 @@
         </w:rPr>
         <w:t xml:space="preserve"> </w:t>
       </w:r>
-      <w:del w:id="92" w:author="Jon Engstrom" w:date="2016-08-30T16:16:00Z">
+      <w:del w:id="90" w:author="Jon Engstrom" w:date="2016-08-30T16:16:00Z">
         <w:r>
           <w:rPr>
             <w:rFonts w:ascii="Segoe UI Light" w:hAnsi="Segoe UI Light" w:cs="Segoe UI Light"/>
@@ -5760,7 +5743,7 @@
         </w:rPr>
         <w:t xml:space="preserve">or </w:t>
       </w:r>
-      <w:del w:id="93" w:author="Jon Engstrom" w:date="2016-08-30T16:17:00Z">
+      <w:del w:id="91" w:author="Jon Engstrom" w:date="2016-08-30T16:17:00Z">
         <w:r>
           <w:rPr>
             <w:rFonts w:ascii="Segoe UI Light" w:hAnsi="Segoe UI Light" w:cs="Segoe UI Light"/>
@@ -5768,7 +5751,7 @@
           <w:delText xml:space="preserve">perhaps </w:delText>
         </w:r>
       </w:del>
-      <w:ins w:id="94" w:author="Jon Engstrom" w:date="2016-08-30T16:17:00Z">
+      <w:ins w:id="92" w:author="Jon Engstrom" w:date="2016-08-30T16:17:00Z">
         <w:r>
           <w:rPr>
             <w:rFonts w:ascii="Segoe UI Light" w:hAnsi="Segoe UI Light" w:cs="Segoe UI Light"/>
@@ -5782,7 +5765,7 @@
         </w:rPr>
         <w:t>it’s coming from devices in an IoT scenario that use</w:t>
       </w:r>
-      <w:ins w:id="95" w:author="Jon Engstrom" w:date="2016-08-30T16:17:00Z">
+      <w:ins w:id="93" w:author="Jon Engstrom" w:date="2016-08-30T16:17:00Z">
         <w:r>
           <w:rPr>
             <w:rFonts w:ascii="Segoe UI Light" w:hAnsi="Segoe UI Light" w:cs="Segoe UI Light"/>
@@ -5863,11 +5846,11 @@
       <w:pPr>
         <w:pStyle w:val="Heading3"/>
       </w:pPr>
-      <w:bookmarkStart w:id="96" w:name="_Toc459974551"/>
+      <w:bookmarkStart w:id="94" w:name="_Toc459974551"/>
       <w:r>
         <w:t>Technology Snapshot: SQL Server Integration Services</w:t>
       </w:r>
-      <w:bookmarkEnd w:id="96"/>
+      <w:bookmarkEnd w:id="94"/>
       <w:r>
         <w:t xml:space="preserve"> </w:t>
       </w:r>
@@ -5957,11 +5940,11 @@
       <w:pPr>
         <w:pStyle w:val="Heading3"/>
       </w:pPr>
-      <w:bookmarkStart w:id="97" w:name="_Toc459974552"/>
+      <w:bookmarkStart w:id="95" w:name="_Toc459974552"/>
       <w:r>
         <w:t>Understanding Your Options</w:t>
       </w:r>
-      <w:bookmarkEnd w:id="97"/>
+      <w:bookmarkEnd w:id="95"/>
       <w:r>
         <w:t xml:space="preserve"> </w:t>
       </w:r>
@@ -6114,14 +6097,14 @@
           <w:rFonts w:cs="Segoe UI Light"/>
         </w:rPr>
       </w:pPr>
-      <w:bookmarkStart w:id="98" w:name="_Toc459974553"/>
+      <w:bookmarkStart w:id="96" w:name="_Toc459974553"/>
       <w:r>
         <w:rPr>
           <w:rFonts w:cs="Segoe UI Light"/>
         </w:rPr>
         <w:t>Remote monitoring with IoT</w:t>
       </w:r>
-      <w:bookmarkEnd w:id="98"/>
+      <w:bookmarkEnd w:id="96"/>
     </w:p>
     <w:p>
       <w:pPr>
@@ -6433,323 +6416,323 @@
       <w:pPr>
         <w:pStyle w:val="Heading3"/>
       </w:pPr>
-      <w:bookmarkStart w:id="99" w:name="_Toc459974554"/>
+      <w:bookmarkStart w:id="97" w:name="_Toc459974554"/>
       <w:r>
         <w:t>Technology Snapshot: Azure Stream Analytics</w:t>
       </w:r>
+      <w:bookmarkEnd w:id="97"/>
+      <w:r>
+        <w:t xml:space="preserve"> </w:t>
+      </w:r>
+    </w:p>
+    <w:p>
+      <w:pPr>
+        <w:rPr>
+          <w:rFonts w:ascii="Segoe UI Light" w:hAnsi="Segoe UI Light" w:cs="Segoe UI Light"/>
+        </w:rPr>
+      </w:pPr>
+      <w:r>
+        <w:rPr>
+          <w:rFonts w:ascii="Segoe UI Light" w:hAnsi="Segoe UI Light" w:cs="Segoe UI Light"/>
+        </w:rPr>
+        <w:t>Softwa</w:t>
+      </w:r>
+      <w:r>
+        <w:rPr>
+          <w:rFonts w:ascii="Segoe UI Light" w:hAnsi="Segoe UI Light" w:cs="Segoe UI Light"/>
+        </w:rPr>
+        <w:t>re that analyzes streaming data,</w:t>
+      </w:r>
+      <w:r>
+        <w:rPr>
+          <w:rFonts w:ascii="Segoe UI Light" w:hAnsi="Segoe UI Light" w:cs="Segoe UI Light"/>
+        </w:rPr>
+        <w:t xml:space="preserve"> must </w:t>
+      </w:r>
+      <w:r>
+        <w:rPr>
+          <w:rFonts w:ascii="Segoe UI Light" w:hAnsi="Segoe UI Light" w:cs="Segoe UI Light"/>
+        </w:rPr>
+        <w:t xml:space="preserve">be able to </w:t>
+      </w:r>
+      <w:r>
+        <w:rPr>
+          <w:rFonts w:ascii="Segoe UI Light" w:hAnsi="Segoe UI Light" w:cs="Segoe UI Light"/>
+        </w:rPr>
+        <w:t xml:space="preserve">handle fast-moving information with low latency. It must also help its users work with this data in useful ways, hiding as much complexity as possible. These are </w:t>
+      </w:r>
+      <w:r>
+        <w:rPr>
+          <w:rFonts w:ascii="Segoe UI Light" w:hAnsi="Segoe UI Light" w:cs="Segoe UI Light"/>
+        </w:rPr>
+        <w:t>the exact</w:t>
+      </w:r>
+      <w:r>
+        <w:rPr>
+          <w:rFonts w:ascii="Segoe UI Light" w:hAnsi="Segoe UI Light" w:cs="Segoe UI Light"/>
+        </w:rPr>
+        <w:t xml:space="preserve"> goals of </w:t>
+      </w:r>
+      <w:r>
+        <w:rPr>
+          <w:rFonts w:ascii="Segoe UI Light" w:hAnsi="Segoe UI Light" w:cs="Segoe UI Light"/>
+        </w:rPr>
+        <w:t xml:space="preserve">Azure </w:t>
+      </w:r>
+      <w:r>
+        <w:rPr>
+          <w:rFonts w:ascii="Segoe UI Light" w:hAnsi="Segoe UI Light" w:cs="Segoe UI Light"/>
+        </w:rPr>
+        <w:t xml:space="preserve">Stream Analytics. </w:t>
+      </w:r>
+    </w:p>
+    <w:p>
+      <w:pPr>
+        <w:rPr>
+          <w:rFonts w:ascii="Segoe UI Light" w:hAnsi="Segoe UI Light" w:cs="Segoe UI Light"/>
+        </w:rPr>
+      </w:pPr>
+      <w:r>
+        <w:rPr>
+          <w:rFonts w:ascii="Segoe UI Light" w:hAnsi="Segoe UI Light" w:cs="Segoe UI Light"/>
+        </w:rPr>
+        <w:t xml:space="preserve">One of the most common things we want to do with streaming data is understand what’s happening in that stream within </w:t>
+      </w:r>
+      <w:r>
+        <w:rPr>
+          <w:rFonts w:ascii="Segoe UI Light" w:hAnsi="Segoe UI Light" w:cs="Segoe UI Light"/>
+        </w:rPr>
+        <w:t>a specific period</w:t>
+      </w:r>
+      <w:r>
+        <w:rPr>
+          <w:rFonts w:ascii="Segoe UI Light" w:hAnsi="Segoe UI Light" w:cs="Segoe UI Light"/>
+        </w:rPr>
+        <w:t xml:space="preserve"> of time. </w:t>
+      </w:r>
+      <w:r>
+        <w:rPr>
+          <w:rFonts w:ascii="Segoe UI Light" w:hAnsi="Segoe UI Light" w:cs="Segoe UI Light"/>
+        </w:rPr>
+        <w:t>F</w:t>
+      </w:r>
+      <w:r>
+        <w:rPr>
+          <w:rFonts w:ascii="Segoe UI Light" w:hAnsi="Segoe UI Light" w:cs="Segoe UI Light"/>
+        </w:rPr>
+        <w:t xml:space="preserve">or example, </w:t>
+      </w:r>
+      <w:r>
+        <w:rPr>
+          <w:rFonts w:ascii="Segoe UI Light" w:hAnsi="Segoe UI Light" w:cs="Segoe UI Light"/>
+        </w:rPr>
+        <w:t>m</w:t>
+      </w:r>
+      <w:r>
+        <w:rPr>
+          <w:rFonts w:ascii="Segoe UI Light" w:hAnsi="Segoe UI Light" w:cs="Segoe UI Light"/>
+        </w:rPr>
+        <w:t xml:space="preserve">aybe we want to know how many cars have passed through an automated toll </w:t>
+      </w:r>
+      <w:r>
+        <w:rPr>
+          <w:rFonts w:ascii="Segoe UI Light" w:hAnsi="Segoe UI Light" w:cs="Segoe UI Light"/>
+        </w:rPr>
+        <w:t>booth within the last three minutes</w:t>
+      </w:r>
+      <w:r>
+        <w:rPr>
+          <w:rFonts w:ascii="Segoe UI Light" w:hAnsi="Segoe UI Light" w:cs="Segoe UI Light"/>
+        </w:rPr>
+        <w:t xml:space="preserve"> or how much electricity was used by houses in a particular neighborhood </w:t>
+      </w:r>
+      <w:r>
+        <w:rPr>
+          <w:rFonts w:ascii="Segoe UI Light" w:hAnsi="Segoe UI Light" w:cs="Segoe UI Light"/>
+        </w:rPr>
+        <w:t>with</w:t>
+      </w:r>
+      <w:r>
+        <w:rPr>
+          <w:rFonts w:ascii="Segoe UI Light" w:hAnsi="Segoe UI Light" w:cs="Segoe UI Light"/>
+        </w:rPr>
+        <w:t xml:space="preserve">in the last hour. Stream Analytics is designed to make this easy to do. A developer can use the Stream Analytics Query Language, a subset of T-SQL, to issues queries on an incoming stream of data. Each query can specify a window of time to which the query applies, returning a result for just the data that arrives within that window. </w:t>
+      </w:r>
+      <w:r>
+        <w:rPr>
+          <w:rFonts w:ascii="Segoe UI Light" w:hAnsi="Segoe UI Light" w:cs="Segoe UI Light"/>
+        </w:rPr>
+        <w:t>Once</w:t>
+      </w:r>
+      <w:r>
+        <w:rPr>
+          <w:rFonts w:ascii="Segoe UI Light" w:hAnsi="Segoe UI Light" w:cs="Segoe UI Light"/>
+        </w:rPr>
+        <w:t xml:space="preserve"> it’s started, the query keeps running, sending back results for each window. Rather than querying tables, as in a relational database, </w:t>
+      </w:r>
+      <w:r>
+        <w:rPr>
+          <w:rFonts w:ascii="Segoe UI Light" w:hAnsi="Segoe UI Light" w:cs="Segoe UI Light"/>
+        </w:rPr>
+        <w:t>Stream Analytics instead allows querying slices</w:t>
+      </w:r>
+      <w:r>
+        <w:rPr>
+          <w:rFonts w:ascii="Segoe UI Light" w:hAnsi="Segoe UI Light" w:cs="Segoe UI Light"/>
+        </w:rPr>
+        <w:t xml:space="preserve"> of an incoming stream. </w:t>
+      </w:r>
+    </w:p>
+    <w:p>
+      <w:pPr>
+        <w:pStyle w:val="Heading3"/>
+      </w:pPr>
+      <w:bookmarkStart w:id="98" w:name="_Toc459974555"/>
+      <w:r>
+        <w:t>Technology Snapshot: HDInsight Storm</w:t>
+      </w:r>
+      <w:bookmarkEnd w:id="98"/>
+      <w:r>
+        <w:t xml:space="preserve"> </w:t>
+      </w:r>
+    </w:p>
+    <w:p>
+      <w:pPr>
+        <w:rPr>
+          <w:rFonts w:ascii="Segoe UI Light" w:hAnsi="Segoe UI Light" w:cs="Segoe UI Light"/>
+        </w:rPr>
+      </w:pPr>
+      <w:r>
+        <w:rPr>
+          <w:rFonts w:ascii="Segoe UI Light" w:hAnsi="Segoe UI Light" w:cs="Segoe UI Light"/>
+        </w:rPr>
+        <w:t>HDInsight is</w:t>
+      </w:r>
+      <w:r>
+        <w:rPr>
+          <w:rFonts w:ascii="Segoe UI Light" w:hAnsi="Segoe UI Light" w:cs="Segoe UI Light"/>
+        </w:rPr>
+        <w:t xml:space="preserve"> Microsoft’s cloud implementation of Hadoop </w:t>
+      </w:r>
+      <w:r>
+        <w:rPr>
+          <w:rFonts w:ascii="Segoe UI Light" w:hAnsi="Segoe UI Light" w:cs="Segoe UI Light"/>
+        </w:rPr>
+        <w:t xml:space="preserve">and </w:t>
+      </w:r>
+      <w:r>
+        <w:rPr>
+          <w:rFonts w:ascii="Segoe UI Light" w:hAnsi="Segoe UI Light" w:cs="Segoe UI Light"/>
+        </w:rPr>
+        <w:t xml:space="preserve">several </w:t>
+      </w:r>
+      <w:r>
+        <w:rPr>
+          <w:rFonts w:ascii="Segoe UI Light" w:hAnsi="Segoe UI Light" w:cs="Segoe UI Light"/>
+        </w:rPr>
+        <w:t xml:space="preserve">other </w:t>
+      </w:r>
+      <w:r>
+        <w:rPr>
+          <w:rFonts w:ascii="Segoe UI Light" w:hAnsi="Segoe UI Light" w:cs="Segoe UI Light"/>
+        </w:rPr>
+        <w:t xml:space="preserve">technologies. Among </w:t>
+      </w:r>
+      <w:r>
+        <w:rPr>
+          <w:rFonts w:ascii="Segoe UI Light" w:hAnsi="Segoe UI Light" w:cs="Segoe UI Light"/>
+        </w:rPr>
+        <w:t>those technologies are MapReduce, Hive, and Pig</w:t>
+      </w:r>
+      <w:r>
+        <w:rPr>
+          <w:rFonts w:ascii="Segoe UI Light" w:hAnsi="Segoe UI Light" w:cs="Segoe UI Light"/>
+        </w:rPr>
+        <w:t xml:space="preserve"> </w:t>
+      </w:r>
+      <w:r>
+        <w:rPr>
+          <w:rFonts w:ascii="Segoe UI Light" w:hAnsi="Segoe UI Light" w:cs="Segoe UI Light"/>
+        </w:rPr>
+        <w:t>(</w:t>
+      </w:r>
+      <w:r>
+        <w:rPr>
+          <w:rFonts w:ascii="Segoe UI Light" w:hAnsi="Segoe UI Light" w:cs="Segoe UI Light"/>
+        </w:rPr>
+        <w:t>all of which are commonly used for analyzing large amounts of analytical data on disk</w:t>
+      </w:r>
+      <w:r>
+        <w:rPr>
+          <w:rFonts w:ascii="Segoe UI Light" w:hAnsi="Segoe UI Light" w:cs="Segoe UI Light"/>
+        </w:rPr>
+        <w:t xml:space="preserve">) </w:t>
+      </w:r>
+      <w:r>
+        <w:rPr>
+          <w:rFonts w:ascii="Segoe UI Light" w:hAnsi="Segoe UI Light" w:cs="Segoe UI Light"/>
+        </w:rPr>
+        <w:t xml:space="preserve">and HBase, a store for operational data. HDInsight also provides Storm, a technology for working with streaming data. </w:t>
+      </w:r>
+    </w:p>
+    <w:p>
+      <w:pPr>
+        <w:rPr>
+          <w:rFonts w:ascii="Segoe UI Light" w:hAnsi="Segoe UI Light" w:cs="Segoe UI Light"/>
+        </w:rPr>
+      </w:pPr>
+      <w:r>
+        <w:rPr>
+          <w:rFonts w:ascii="Segoe UI Light" w:hAnsi="Segoe UI Light" w:cs="Segoe UI Light"/>
+        </w:rPr>
+        <w:t xml:space="preserve">Storm is similar in some ways to Stream Analytics. Both run in the cloud and both support applications that process streaming data. In Storm, those applications are created using spouts and bolts. A spout accepts incoming data streams, while a bolt processes streaming data in some way. An application, called a topology, is made up of </w:t>
+      </w:r>
+      <w:r>
+        <w:rPr>
+          <w:rFonts w:ascii="Segoe UI Light" w:hAnsi="Segoe UI Light" w:cs="Segoe UI Light"/>
+        </w:rPr>
+        <w:t xml:space="preserve">spouts and bolts. Storm takes </w:t>
+      </w:r>
+      <w:r>
+        <w:rPr>
+          <w:rFonts w:ascii="Segoe UI Light" w:hAnsi="Segoe UI Light" w:cs="Segoe UI Light"/>
+        </w:rPr>
+        <w:t xml:space="preserve">quite </w:t>
+      </w:r>
+      <w:r>
+        <w:rPr>
+          <w:rFonts w:ascii="Segoe UI Light" w:hAnsi="Segoe UI Light" w:cs="Segoe UI Light"/>
+        </w:rPr>
+        <w:t xml:space="preserve">a </w:t>
+      </w:r>
+      <w:r>
+        <w:rPr>
+          <w:rFonts w:ascii="Segoe UI Light" w:hAnsi="Segoe UI Light" w:cs="Segoe UI Light"/>
+        </w:rPr>
+        <w:t>general approach t</w:t>
+      </w:r>
+      <w:r>
+        <w:rPr>
+          <w:rFonts w:ascii="Segoe UI Light" w:hAnsi="Segoe UI Light" w:cs="Segoe UI Light"/>
+        </w:rPr>
+        <w:t>o working with data streams making it</w:t>
+      </w:r>
+      <w:r>
+        <w:rPr>
+          <w:rFonts w:ascii="Segoe UI Light" w:hAnsi="Segoe UI Light" w:cs="Segoe UI Light"/>
+        </w:rPr>
+        <w:t xml:space="preserve"> useful in a broad range of streaming scenarios. </w:t>
+      </w:r>
+    </w:p>
+    <w:p>
+      <w:pPr>
+        <w:pStyle w:val="Heading3"/>
+      </w:pPr>
+      <w:bookmarkStart w:id="99" w:name="_Toc459974556"/>
+      <w:r>
+        <w:t>Technology Snapshot: HDInsight Spark Streaming</w:t>
+      </w:r>
       <w:bookmarkEnd w:id="99"/>
-      <w:r>
-        <w:t xml:space="preserve"> </w:t>
-      </w:r>
-    </w:p>
-    <w:p>
-      <w:pPr>
-        <w:rPr>
-          <w:rFonts w:ascii="Segoe UI Light" w:hAnsi="Segoe UI Light" w:cs="Segoe UI Light"/>
-        </w:rPr>
-      </w:pPr>
-      <w:r>
-        <w:rPr>
-          <w:rFonts w:ascii="Segoe UI Light" w:hAnsi="Segoe UI Light" w:cs="Segoe UI Light"/>
-        </w:rPr>
-        <w:t>Softwa</w:t>
-      </w:r>
-      <w:r>
-        <w:rPr>
-          <w:rFonts w:ascii="Segoe UI Light" w:hAnsi="Segoe UI Light" w:cs="Segoe UI Light"/>
-        </w:rPr>
-        <w:t>re that analyzes streaming data,</w:t>
-      </w:r>
-      <w:r>
-        <w:rPr>
-          <w:rFonts w:ascii="Segoe UI Light" w:hAnsi="Segoe UI Light" w:cs="Segoe UI Light"/>
-        </w:rPr>
-        <w:t xml:space="preserve"> must </w:t>
-      </w:r>
-      <w:r>
-        <w:rPr>
-          <w:rFonts w:ascii="Segoe UI Light" w:hAnsi="Segoe UI Light" w:cs="Segoe UI Light"/>
-        </w:rPr>
-        <w:t xml:space="preserve">be able to </w:t>
-      </w:r>
-      <w:r>
-        <w:rPr>
-          <w:rFonts w:ascii="Segoe UI Light" w:hAnsi="Segoe UI Light" w:cs="Segoe UI Light"/>
-        </w:rPr>
-        <w:t xml:space="preserve">handle fast-moving information with low latency. It must also help its users work with this data in useful ways, hiding as much complexity as possible. These are </w:t>
-      </w:r>
-      <w:r>
-        <w:rPr>
-          <w:rFonts w:ascii="Segoe UI Light" w:hAnsi="Segoe UI Light" w:cs="Segoe UI Light"/>
-        </w:rPr>
-        <w:t>the exact</w:t>
-      </w:r>
-      <w:r>
-        <w:rPr>
-          <w:rFonts w:ascii="Segoe UI Light" w:hAnsi="Segoe UI Light" w:cs="Segoe UI Light"/>
-        </w:rPr>
-        <w:t xml:space="preserve"> goals of </w:t>
-      </w:r>
-      <w:r>
-        <w:rPr>
-          <w:rFonts w:ascii="Segoe UI Light" w:hAnsi="Segoe UI Light" w:cs="Segoe UI Light"/>
-        </w:rPr>
-        <w:t xml:space="preserve">Azure </w:t>
-      </w:r>
-      <w:r>
-        <w:rPr>
-          <w:rFonts w:ascii="Segoe UI Light" w:hAnsi="Segoe UI Light" w:cs="Segoe UI Light"/>
-        </w:rPr>
-        <w:t xml:space="preserve">Stream Analytics. </w:t>
-      </w:r>
-    </w:p>
-    <w:p>
-      <w:pPr>
-        <w:rPr>
-          <w:rFonts w:ascii="Segoe UI Light" w:hAnsi="Segoe UI Light" w:cs="Segoe UI Light"/>
-        </w:rPr>
-      </w:pPr>
-      <w:r>
-        <w:rPr>
-          <w:rFonts w:ascii="Segoe UI Light" w:hAnsi="Segoe UI Light" w:cs="Segoe UI Light"/>
-        </w:rPr>
-        <w:t xml:space="preserve">One of the most common things we want to do with streaming data is understand what’s happening in that stream within </w:t>
-      </w:r>
-      <w:r>
-        <w:rPr>
-          <w:rFonts w:ascii="Segoe UI Light" w:hAnsi="Segoe UI Light" w:cs="Segoe UI Light"/>
-        </w:rPr>
-        <w:t>a specific period</w:t>
-      </w:r>
-      <w:r>
-        <w:rPr>
-          <w:rFonts w:ascii="Segoe UI Light" w:hAnsi="Segoe UI Light" w:cs="Segoe UI Light"/>
-        </w:rPr>
-        <w:t xml:space="preserve"> of time. </w:t>
-      </w:r>
-      <w:r>
-        <w:rPr>
-          <w:rFonts w:ascii="Segoe UI Light" w:hAnsi="Segoe UI Light" w:cs="Segoe UI Light"/>
-        </w:rPr>
-        <w:t>F</w:t>
-      </w:r>
-      <w:r>
-        <w:rPr>
-          <w:rFonts w:ascii="Segoe UI Light" w:hAnsi="Segoe UI Light" w:cs="Segoe UI Light"/>
-        </w:rPr>
-        <w:t xml:space="preserve">or example, </w:t>
-      </w:r>
-      <w:r>
-        <w:rPr>
-          <w:rFonts w:ascii="Segoe UI Light" w:hAnsi="Segoe UI Light" w:cs="Segoe UI Light"/>
-        </w:rPr>
-        <w:t>m</w:t>
-      </w:r>
-      <w:r>
-        <w:rPr>
-          <w:rFonts w:ascii="Segoe UI Light" w:hAnsi="Segoe UI Light" w:cs="Segoe UI Light"/>
-        </w:rPr>
-        <w:t xml:space="preserve">aybe we want to know how many cars have passed through an automated toll </w:t>
-      </w:r>
-      <w:r>
-        <w:rPr>
-          <w:rFonts w:ascii="Segoe UI Light" w:hAnsi="Segoe UI Light" w:cs="Segoe UI Light"/>
-        </w:rPr>
-        <w:t>booth within the last three minutes</w:t>
-      </w:r>
-      <w:r>
-        <w:rPr>
-          <w:rFonts w:ascii="Segoe UI Light" w:hAnsi="Segoe UI Light" w:cs="Segoe UI Light"/>
-        </w:rPr>
-        <w:t xml:space="preserve"> or how much electricity was used by houses in a particular neighborhood </w:t>
-      </w:r>
-      <w:r>
-        <w:rPr>
-          <w:rFonts w:ascii="Segoe UI Light" w:hAnsi="Segoe UI Light" w:cs="Segoe UI Light"/>
-        </w:rPr>
-        <w:t>with</w:t>
-      </w:r>
-      <w:r>
-        <w:rPr>
-          <w:rFonts w:ascii="Segoe UI Light" w:hAnsi="Segoe UI Light" w:cs="Segoe UI Light"/>
-        </w:rPr>
-        <w:t xml:space="preserve">in the last hour. Stream Analytics is designed to make this easy to do. A developer can use the Stream Analytics Query Language, a subset of T-SQL, to issues queries on an incoming stream of data. Each query can specify a window of time to which the query applies, returning a result for just the data that arrives within that window. </w:t>
-      </w:r>
-      <w:r>
-        <w:rPr>
-          <w:rFonts w:ascii="Segoe UI Light" w:hAnsi="Segoe UI Light" w:cs="Segoe UI Light"/>
-        </w:rPr>
-        <w:t>Once</w:t>
-      </w:r>
-      <w:r>
-        <w:rPr>
-          <w:rFonts w:ascii="Segoe UI Light" w:hAnsi="Segoe UI Light" w:cs="Segoe UI Light"/>
-        </w:rPr>
-        <w:t xml:space="preserve"> it’s started, the query keeps running, sending back results for each window. Rather than querying tables, as in a relational database, </w:t>
-      </w:r>
-      <w:r>
-        <w:rPr>
-          <w:rFonts w:ascii="Segoe UI Light" w:hAnsi="Segoe UI Light" w:cs="Segoe UI Light"/>
-        </w:rPr>
-        <w:t>Stream Analytics instead allows querying slices</w:t>
-      </w:r>
-      <w:r>
-        <w:rPr>
-          <w:rFonts w:ascii="Segoe UI Light" w:hAnsi="Segoe UI Light" w:cs="Segoe UI Light"/>
-        </w:rPr>
-        <w:t xml:space="preserve"> of an incoming stream. </w:t>
-      </w:r>
-    </w:p>
-    <w:p>
-      <w:pPr>
-        <w:pStyle w:val="Heading3"/>
-      </w:pPr>
-      <w:bookmarkStart w:id="100" w:name="_Toc459974555"/>
-      <w:r>
-        <w:t>Technology Snapshot: HDInsight Storm</w:t>
-      </w:r>
-      <w:bookmarkEnd w:id="100"/>
-      <w:r>
-        <w:t xml:space="preserve"> </w:t>
-      </w:r>
-    </w:p>
-    <w:p>
-      <w:pPr>
-        <w:rPr>
-          <w:rFonts w:ascii="Segoe UI Light" w:hAnsi="Segoe UI Light" w:cs="Segoe UI Light"/>
-        </w:rPr>
-      </w:pPr>
-      <w:r>
-        <w:rPr>
-          <w:rFonts w:ascii="Segoe UI Light" w:hAnsi="Segoe UI Light" w:cs="Segoe UI Light"/>
-        </w:rPr>
-        <w:t>HDInsight is</w:t>
-      </w:r>
-      <w:r>
-        <w:rPr>
-          <w:rFonts w:ascii="Segoe UI Light" w:hAnsi="Segoe UI Light" w:cs="Segoe UI Light"/>
-        </w:rPr>
-        <w:t xml:space="preserve"> Microsoft’s cloud implementation of Hadoop </w:t>
-      </w:r>
-      <w:r>
-        <w:rPr>
-          <w:rFonts w:ascii="Segoe UI Light" w:hAnsi="Segoe UI Light" w:cs="Segoe UI Light"/>
-        </w:rPr>
-        <w:t xml:space="preserve">and </w:t>
-      </w:r>
-      <w:r>
-        <w:rPr>
-          <w:rFonts w:ascii="Segoe UI Light" w:hAnsi="Segoe UI Light" w:cs="Segoe UI Light"/>
-        </w:rPr>
-        <w:t xml:space="preserve">several </w:t>
-      </w:r>
-      <w:r>
-        <w:rPr>
-          <w:rFonts w:ascii="Segoe UI Light" w:hAnsi="Segoe UI Light" w:cs="Segoe UI Light"/>
-        </w:rPr>
-        <w:t xml:space="preserve">other </w:t>
-      </w:r>
-      <w:r>
-        <w:rPr>
-          <w:rFonts w:ascii="Segoe UI Light" w:hAnsi="Segoe UI Light" w:cs="Segoe UI Light"/>
-        </w:rPr>
-        <w:t xml:space="preserve">technologies. Among </w:t>
-      </w:r>
-      <w:r>
-        <w:rPr>
-          <w:rFonts w:ascii="Segoe UI Light" w:hAnsi="Segoe UI Light" w:cs="Segoe UI Light"/>
-        </w:rPr>
-        <w:t>those technologies are MapReduce, Hive, and Pig</w:t>
-      </w:r>
-      <w:r>
-        <w:rPr>
-          <w:rFonts w:ascii="Segoe UI Light" w:hAnsi="Segoe UI Light" w:cs="Segoe UI Light"/>
-        </w:rPr>
-        <w:t xml:space="preserve"> </w:t>
-      </w:r>
-      <w:r>
-        <w:rPr>
-          <w:rFonts w:ascii="Segoe UI Light" w:hAnsi="Segoe UI Light" w:cs="Segoe UI Light"/>
-        </w:rPr>
-        <w:t>(</w:t>
-      </w:r>
-      <w:r>
-        <w:rPr>
-          <w:rFonts w:ascii="Segoe UI Light" w:hAnsi="Segoe UI Light" w:cs="Segoe UI Light"/>
-        </w:rPr>
-        <w:t>all of which are commonly used for analyzing large amounts of analytical data on disk</w:t>
-      </w:r>
-      <w:r>
-        <w:rPr>
-          <w:rFonts w:ascii="Segoe UI Light" w:hAnsi="Segoe UI Light" w:cs="Segoe UI Light"/>
-        </w:rPr>
-        <w:t xml:space="preserve">) </w:t>
-      </w:r>
-      <w:r>
-        <w:rPr>
-          <w:rFonts w:ascii="Segoe UI Light" w:hAnsi="Segoe UI Light" w:cs="Segoe UI Light"/>
-        </w:rPr>
-        <w:t xml:space="preserve">and HBase, a store for operational data. HDInsight also provides Storm, a technology for working with streaming data. </w:t>
-      </w:r>
-    </w:p>
-    <w:p>
-      <w:pPr>
-        <w:rPr>
-          <w:rFonts w:ascii="Segoe UI Light" w:hAnsi="Segoe UI Light" w:cs="Segoe UI Light"/>
-        </w:rPr>
-      </w:pPr>
-      <w:r>
-        <w:rPr>
-          <w:rFonts w:ascii="Segoe UI Light" w:hAnsi="Segoe UI Light" w:cs="Segoe UI Light"/>
-        </w:rPr>
-        <w:t xml:space="preserve">Storm is similar in some ways to Stream Analytics. Both run in the cloud and both support applications that process streaming data. In Storm, those applications are created using spouts and bolts. A spout accepts incoming data streams, while a bolt processes streaming data in some way. An application, called a topology, is made up of </w:t>
-      </w:r>
-      <w:r>
-        <w:rPr>
-          <w:rFonts w:ascii="Segoe UI Light" w:hAnsi="Segoe UI Light" w:cs="Segoe UI Light"/>
-        </w:rPr>
-        <w:t xml:space="preserve">spouts and bolts. Storm takes </w:t>
-      </w:r>
-      <w:r>
-        <w:rPr>
-          <w:rFonts w:ascii="Segoe UI Light" w:hAnsi="Segoe UI Light" w:cs="Segoe UI Light"/>
-        </w:rPr>
-        <w:t xml:space="preserve">quite </w:t>
-      </w:r>
-      <w:r>
-        <w:rPr>
-          <w:rFonts w:ascii="Segoe UI Light" w:hAnsi="Segoe UI Light" w:cs="Segoe UI Light"/>
-        </w:rPr>
-        <w:t xml:space="preserve">a </w:t>
-      </w:r>
-      <w:r>
-        <w:rPr>
-          <w:rFonts w:ascii="Segoe UI Light" w:hAnsi="Segoe UI Light" w:cs="Segoe UI Light"/>
-        </w:rPr>
-        <w:t>general approach t</w:t>
-      </w:r>
-      <w:r>
-        <w:rPr>
-          <w:rFonts w:ascii="Segoe UI Light" w:hAnsi="Segoe UI Light" w:cs="Segoe UI Light"/>
-        </w:rPr>
-        <w:t>o working with data streams making it</w:t>
-      </w:r>
-      <w:r>
-        <w:rPr>
-          <w:rFonts w:ascii="Segoe UI Light" w:hAnsi="Segoe UI Light" w:cs="Segoe UI Light"/>
-        </w:rPr>
-        <w:t xml:space="preserve"> useful in a broad range of streaming scenarios. </w:t>
-      </w:r>
-    </w:p>
-    <w:p>
-      <w:pPr>
-        <w:pStyle w:val="Heading3"/>
-      </w:pPr>
-      <w:bookmarkStart w:id="101" w:name="_Toc459974556"/>
-      <w:r>
-        <w:t>Technology Snapshot: HDInsight Spark Streaming</w:t>
-      </w:r>
-      <w:bookmarkEnd w:id="101"/>
       <w:r>
         <w:t xml:space="preserve"> </w:t>
       </w:r>
@@ -6870,11 +6853,11 @@
       <w:pPr>
         <w:pStyle w:val="Heading3"/>
       </w:pPr>
-      <w:bookmarkStart w:id="102" w:name="_Toc459974557"/>
+      <w:bookmarkStart w:id="100" w:name="_Toc459974557"/>
       <w:r>
         <w:t>Technology Snapshot: Azure IoT Hub</w:t>
       </w:r>
-      <w:bookmarkEnd w:id="102"/>
+      <w:bookmarkEnd w:id="100"/>
       <w:r>
         <w:t xml:space="preserve"> </w:t>
       </w:r>
@@ -7017,11 +7000,11 @@
       <w:pPr>
         <w:pStyle w:val="Heading3"/>
       </w:pPr>
-      <w:bookmarkStart w:id="103" w:name="_Toc459974558"/>
+      <w:bookmarkStart w:id="101" w:name="_Toc459974558"/>
       <w:r>
         <w:t>Understanding Your Options</w:t>
       </w:r>
-      <w:bookmarkEnd w:id="103"/>
+      <w:bookmarkEnd w:id="101"/>
       <w:r>
         <w:t xml:space="preserve"> </w:t>
       </w:r>
@@ -7216,7 +7199,7 @@
           <w:rFonts w:cs="Segoe UI Light"/>
         </w:rPr>
       </w:pPr>
-      <w:bookmarkStart w:id="104" w:name="_Toc459974559"/>
+      <w:bookmarkStart w:id="102" w:name="_Toc459974559"/>
       <w:r>
         <w:rPr>
           <w:rFonts w:cs="Segoe UI Light"/>
@@ -7224,7 +7207,7 @@
         <w:lastRenderedPageBreak/>
         <w:t>Predictive maintenance with IoT</w:t>
       </w:r>
-      <w:bookmarkEnd w:id="104"/>
+      <w:bookmarkEnd w:id="102"/>
     </w:p>
     <w:p>
       <w:pPr>
@@ -7569,11 +7552,11 @@
       <w:pPr>
         <w:pStyle w:val="Heading3"/>
       </w:pPr>
-      <w:bookmarkStart w:id="105" w:name="_Toc459974560"/>
+      <w:bookmarkStart w:id="103" w:name="_Toc459974560"/>
       <w:r>
         <w:t>Technology Snapshot: Azure Blobs</w:t>
       </w:r>
-      <w:bookmarkEnd w:id="105"/>
+      <w:bookmarkEnd w:id="103"/>
       <w:r>
         <w:t xml:space="preserve"> </w:t>
       </w:r>
@@ -7655,11 +7638,11 @@
       <w:pPr>
         <w:pStyle w:val="Heading3"/>
       </w:pPr>
-      <w:bookmarkStart w:id="106" w:name="_Toc459974561"/>
+      <w:bookmarkStart w:id="104" w:name="_Toc459974561"/>
       <w:r>
         <w:t>Understanding Your Options</w:t>
       </w:r>
-      <w:bookmarkEnd w:id="106"/>
+      <w:bookmarkEnd w:id="104"/>
       <w:r>
         <w:t xml:space="preserve"> </w:t>
       </w:r>
@@ -7770,14 +7753,14 @@
           <w:rFonts w:cs="Segoe UI Light"/>
         </w:rPr>
       </w:pPr>
-      <w:bookmarkStart w:id="107" w:name="_Toc459974562"/>
+      <w:bookmarkStart w:id="105" w:name="_Toc459974562"/>
       <w:r>
         <w:rPr>
           <w:rFonts w:cs="Segoe UI Light"/>
         </w:rPr>
         <w:t>Cognitive Services</w:t>
       </w:r>
-      <w:bookmarkEnd w:id="107"/>
+      <w:bookmarkEnd w:id="105"/>
     </w:p>
     <w:p>
       <w:pPr>
@@ -8032,8 +8015,7 @@
           <w:rFonts w:cs="Segoe UI Light"/>
         </w:rPr>
       </w:pPr>
-      <w:bookmarkStart w:id="108" w:name="_Toc459974563"/>
-      <w:commentRangeStart w:id="109"/>
+      <w:bookmarkStart w:id="106" w:name="_Toc459974563"/>
       <w:r>
         <w:rPr>
           <w:rFonts w:cs="Segoe UI Light"/>
@@ -8041,16 +8023,7 @@
         <w:lastRenderedPageBreak/>
         <w:t>Questions</w:t>
       </w:r>
-      <w:commentRangeEnd w:id="109"/>
-      <w:r>
-        <w:rPr>
-          <w:rStyle w:val="CommentReference"/>
-          <w:rFonts w:asciiTheme="minorHAnsi" w:eastAsiaTheme="minorEastAsia" w:hAnsiTheme="minorHAnsi" w:cstheme="minorBidi"/>
-          <w:color w:val="auto"/>
-        </w:rPr>
-        <w:commentReference w:id="109"/>
-      </w:r>
-      <w:bookmarkEnd w:id="108"/>
+      <w:bookmarkEnd w:id="106"/>
     </w:p>
     <w:p>
       <w:pPr>
@@ -8115,14 +8088,14 @@
           <w:rFonts w:cs="Segoe UI Light"/>
         </w:rPr>
       </w:pPr>
-      <w:bookmarkStart w:id="110" w:name="_Toc459974564"/>
+      <w:bookmarkStart w:id="107" w:name="_Toc459974564"/>
       <w:r>
         <w:rPr>
           <w:rFonts w:cs="Segoe UI Light"/>
         </w:rPr>
         <w:t>Business Needs</w:t>
       </w:r>
-      <w:bookmarkEnd w:id="110"/>
+      <w:bookmarkEnd w:id="107"/>
     </w:p>
     <w:p>
       <w:pPr>
@@ -8142,8 +8115,6 @@
         </w:rPr>
         <w:t>s</w:t>
       </w:r>
-      <w:bookmarkStart w:id="111" w:name="_GoBack"/>
-      <w:bookmarkEnd w:id="111"/>
       <w:r>
         <w:rPr>
           <w:rFonts w:ascii="Segoe UI Light" w:hAnsi="Segoe UI Light" w:cs="Segoe UI Light"/>
@@ -8565,14 +8536,14 @@
           <w:rFonts w:cs="Segoe UI Light"/>
         </w:rPr>
       </w:pPr>
-      <w:bookmarkStart w:id="112" w:name="_Toc459974565"/>
+      <w:bookmarkStart w:id="108" w:name="_Toc459974565"/>
       <w:r>
         <w:rPr>
           <w:rFonts w:cs="Segoe UI Light"/>
         </w:rPr>
         <w:t>Information Architecture</w:t>
       </w:r>
-      <w:bookmarkEnd w:id="112"/>
+      <w:bookmarkEnd w:id="108"/>
     </w:p>
     <w:p>
       <w:pPr>
@@ -9014,14 +8985,14 @@
           <w:rFonts w:cs="Segoe UI Light"/>
         </w:rPr>
       </w:pPr>
-      <w:bookmarkStart w:id="113" w:name="_Toc459974566"/>
+      <w:bookmarkStart w:id="109" w:name="_Toc459974566"/>
       <w:r>
         <w:rPr>
           <w:rFonts w:cs="Segoe UI Light"/>
         </w:rPr>
         <w:t>Technical Architecture</w:t>
       </w:r>
-      <w:bookmarkEnd w:id="113"/>
+      <w:bookmarkEnd w:id="109"/>
     </w:p>
     <w:p>
       <w:pPr>
@@ -9623,14 +9594,14 @@
           <w:rFonts w:cs="Segoe UI Light"/>
         </w:rPr>
       </w:pPr>
-      <w:bookmarkStart w:id="114" w:name="_Toc459974567"/>
+      <w:bookmarkStart w:id="110" w:name="_Toc459974567"/>
       <w:r>
         <w:rPr>
           <w:rFonts w:cs="Segoe UI Light"/>
         </w:rPr>
         <w:t>Organization</w:t>
       </w:r>
-      <w:bookmarkEnd w:id="114"/>
+      <w:bookmarkEnd w:id="110"/>
     </w:p>
     <w:p>
       <w:pPr>
@@ -9677,10 +9648,10 @@
             <w:cnfStyle w:val="001000000000" w:firstRow="0" w:lastRow="0" w:firstColumn="1" w:lastColumn="0" w:oddVBand="0" w:evenVBand="0" w:oddHBand="0" w:evenHBand="0" w:firstRowFirstColumn="0" w:firstRowLastColumn="0" w:lastRowFirstColumn="0" w:lastRowLastColumn="0"/>
             <w:tcW w:w="4820" w:type="dxa"/>
           </w:tcPr>
+          <w:bookmarkEnd w:id="30"/>
+          <w:bookmarkEnd w:id="31"/>
           <w:bookmarkEnd w:id="32"/>
           <w:bookmarkEnd w:id="33"/>
-          <w:bookmarkEnd w:id="34"/>
-          <w:bookmarkEnd w:id="35"/>
           <w:p>
             <w:pPr>
               <w:spacing w:before="120" w:line="240" w:lineRule="auto"/>
@@ -10047,14 +10018,14 @@
           <w:rFonts w:cs="Segoe UI Light"/>
         </w:rPr>
       </w:pPr>
-      <w:bookmarkStart w:id="115" w:name="_Toc459974568"/>
+      <w:bookmarkStart w:id="111" w:name="_Toc459974568"/>
       <w:r>
         <w:rPr>
           <w:rFonts w:cs="Segoe UI Light"/>
         </w:rPr>
         <w:t>Big Data Maturity Level</w:t>
       </w:r>
-      <w:bookmarkEnd w:id="115"/>
+      <w:bookmarkEnd w:id="111"/>
     </w:p>
     <w:p>
       <w:pPr>
@@ -13294,26 +13265,26 @@
         <w:pStyle w:val="Heading1"/>
         <w:pageBreakBefore/>
       </w:pPr>
-      <w:bookmarkStart w:id="116" w:name="_Toc429048222"/>
-      <w:bookmarkStart w:id="117" w:name="_Toc429049945"/>
-      <w:bookmarkStart w:id="118" w:name="_Toc459974569"/>
+      <w:bookmarkStart w:id="112" w:name="_Toc429048222"/>
+      <w:bookmarkStart w:id="113" w:name="_Toc429049945"/>
+      <w:bookmarkStart w:id="114" w:name="_Toc459974569"/>
       <w:r>
         <w:lastRenderedPageBreak/>
         <w:t>Resources and Tools</w:t>
       </w:r>
-      <w:bookmarkEnd w:id="116"/>
-      <w:bookmarkEnd w:id="117"/>
-      <w:bookmarkEnd w:id="118"/>
+      <w:bookmarkEnd w:id="112"/>
+      <w:bookmarkEnd w:id="113"/>
+      <w:bookmarkEnd w:id="114"/>
     </w:p>
     <w:p>
       <w:pPr>
         <w:pStyle w:val="Heading2"/>
       </w:pPr>
-      <w:bookmarkStart w:id="119" w:name="_Toc459974570"/>
+      <w:bookmarkStart w:id="115" w:name="_Toc459974570"/>
       <w:r>
         <w:t>Big data and analytics</w:t>
       </w:r>
-      <w:bookmarkEnd w:id="119"/>
+      <w:bookmarkEnd w:id="115"/>
     </w:p>
     <w:p>
       <w:hyperlink r:id="rId27" w:history="1">
@@ -13330,11 +13301,11 @@
       <w:pPr>
         <w:pStyle w:val="Heading2"/>
       </w:pPr>
-      <w:bookmarkStart w:id="120" w:name="_Toc459974571"/>
+      <w:bookmarkStart w:id="116" w:name="_Toc459974571"/>
       <w:r>
         <w:t>Business intelligence</w:t>
       </w:r>
-      <w:bookmarkEnd w:id="120"/>
+      <w:bookmarkEnd w:id="116"/>
     </w:p>
     <w:p>
       <w:hyperlink r:id="rId28" w:history="1">
@@ -13354,14 +13325,14 @@
           <w:lang w:val="pt-BR"/>
         </w:rPr>
       </w:pPr>
-      <w:bookmarkStart w:id="121" w:name="_Toc459974572"/>
+      <w:bookmarkStart w:id="117" w:name="_Toc459974572"/>
       <w:r>
         <w:rPr>
           <w:lang w:val="pt-BR"/>
         </w:rPr>
         <w:t>Data warehouse</w:t>
       </w:r>
-      <w:bookmarkEnd w:id="121"/>
+      <w:bookmarkEnd w:id="117"/>
     </w:p>
     <w:p>
       <w:pPr>
@@ -13384,11 +13355,11 @@
       <w:pPr>
         <w:pStyle w:val="Heading2"/>
       </w:pPr>
-      <w:bookmarkStart w:id="122" w:name="_Toc459974573"/>
+      <w:bookmarkStart w:id="118" w:name="_Toc459974573"/>
       <w:r>
         <w:t>Remote monitoring with IoT</w:t>
       </w:r>
-      <w:bookmarkEnd w:id="122"/>
+      <w:bookmarkEnd w:id="118"/>
     </w:p>
     <w:p>
       <w:hyperlink r:id="rId30" w:history="1">
@@ -13405,11 +13376,11 @@
       <w:pPr>
         <w:pStyle w:val="Heading2"/>
       </w:pPr>
-      <w:bookmarkStart w:id="123" w:name="_Toc459974574"/>
+      <w:bookmarkStart w:id="119" w:name="_Toc459974574"/>
       <w:r>
         <w:t>Predictive maintenance with IoT</w:t>
       </w:r>
-      <w:bookmarkEnd w:id="123"/>
+      <w:bookmarkEnd w:id="119"/>
     </w:p>
     <w:p>
       <w:pPr>
@@ -13432,11 +13403,11 @@
       <w:pPr>
         <w:pStyle w:val="Heading2"/>
       </w:pPr>
-      <w:bookmarkStart w:id="124" w:name="_Toc459974575"/>
+      <w:bookmarkStart w:id="120" w:name="_Toc459974575"/>
       <w:r>
         <w:t>Cognitive Services</w:t>
       </w:r>
-      <w:bookmarkEnd w:id="124"/>
+      <w:bookmarkEnd w:id="120"/>
     </w:p>
     <w:p>
       <w:hyperlink r:id="rId32" w:history="1">
@@ -13453,11 +13424,11 @@
       <w:pPr>
         <w:pStyle w:val="Heading2"/>
       </w:pPr>
-      <w:bookmarkStart w:id="125" w:name="_Toc459974576"/>
+      <w:bookmarkStart w:id="121" w:name="_Toc459974576"/>
       <w:r>
         <w:t>Microsoft Azure IoT Starter Kits</w:t>
       </w:r>
-      <w:bookmarkEnd w:id="125"/>
+      <w:bookmarkEnd w:id="121"/>
     </w:p>
     <w:p>
       <w:pPr>
@@ -13554,8 +13525,8 @@
 </file>
 
 <file path=word/comments.xml><?xml version="1.0" encoding="utf-8"?>
-<w:comments xmlns:wpc="http://schemas.microsoft.com/office/word/2010/wordprocessingCanvas" xmlns:cx="http://schemas.microsoft.com/office/drawing/2014/chartex" xmlns:cx1="http://schemas.microsoft.com/office/drawing/2015/9/8/chartex" xmlns:cx2="http://schemas.microsoft.com/office/drawing/2015/10/21/chartex" xmlns:mc="http://schemas.openxmlformats.org/markup-compatibility/2006" xmlns:o="urn:schemas-microsoft-com:office:office" xmlns:r="http://schemas.openxmlformats.org/officeDocument/2006/relationships" xmlns:m="http://schemas.openxmlformats.org/officeDocument/2006/math" xmlns:v="urn:schemas-microsoft-com:vml" xmlns:wp14="http://schemas.microsoft.com/office/word/2010/wordprocessingDrawing" xmlns:wp="http://schemas.openxmlformats.org/drawingml/2006/wordprocessingDrawing" xmlns:w10="urn:schemas-microsoft-com:office:word" xmlns:w="http://schemas.openxmlformats.org/wordprocessingml/2006/main" xmlns:w14="http://schemas.microsoft.com/office/word/2010/wordml" xmlns:w15="http://schemas.microsoft.com/office/word/2012/wordml" xmlns:w16se="http://schemas.microsoft.com/office/word/2015/wordml/symex" xmlns:wpg="http://schemas.microsoft.com/office/word/2010/wordprocessingGroup" xmlns:wpi="http://schemas.microsoft.com/office/word/2010/wordprocessingInk" xmlns:wne="http://schemas.microsoft.com/office/word/2006/wordml" xmlns:wps="http://schemas.microsoft.com/office/word/2010/wordprocessingShape" mc:Ignorable="w14 w15 w16se wp14">
-  <w:comment w:id="0" w:author="Eumar Assis" w:date="2016-08-23T14:04:00Z" w:initials="EA">
+<w:comments xmlns:wpc="http://schemas.microsoft.com/office/word/2010/wordprocessingCanvas" xmlns:cx="http://schemas.microsoft.com/office/drawing/2014/chartex" xmlns:cx1="http://schemas.microsoft.com/office/drawing/2015/9/8/chartex" xmlns:cx2="http://schemas.microsoft.com/office/drawing/2015/10/21/chartex" xmlns:cx3="http://schemas.microsoft.com/office/drawing/2016/5/9/chartex" xmlns:cx4="http://schemas.microsoft.com/office/drawing/2016/5/10/chartex" xmlns:cx5="http://schemas.microsoft.com/office/drawing/2016/5/11/chartex" xmlns:mc="http://schemas.openxmlformats.org/markup-compatibility/2006" xmlns:o="urn:schemas-microsoft-com:office:office" xmlns:r="http://schemas.openxmlformats.org/officeDocument/2006/relationships" xmlns:m="http://schemas.openxmlformats.org/officeDocument/2006/math" xmlns:v="urn:schemas-microsoft-com:vml" xmlns:wp14="http://schemas.microsoft.com/office/word/2010/wordprocessingDrawing" xmlns:wp="http://schemas.openxmlformats.org/drawingml/2006/wordprocessingDrawing" xmlns:w10="urn:schemas-microsoft-com:office:word" xmlns:w="http://schemas.openxmlformats.org/wordprocessingml/2006/main" xmlns:w14="http://schemas.microsoft.com/office/word/2010/wordml" xmlns:w15="http://schemas.microsoft.com/office/word/2012/wordml" xmlns:w16se="http://schemas.microsoft.com/office/word/2015/wordml/symex" xmlns:wpg="http://schemas.microsoft.com/office/word/2010/wordprocessingGroup" xmlns:wpi="http://schemas.microsoft.com/office/word/2010/wordprocessingInk" xmlns:wne="http://schemas.microsoft.com/office/word/2006/wordml" xmlns:wps="http://schemas.microsoft.com/office/word/2010/wordprocessingShape" mc:Ignorable="w14 w15 w16se wp14">
+  <w:comment w:id="0" w:author="Eumar Assis" w:date="2016-08-31T22:07:00Z" w:initials="EA">
     <w:p>
       <w:pPr>
         <w:pStyle w:val="CommentText"/>
@@ -13567,15 +13538,17 @@
         <w:annotationRef/>
       </w:r>
       <w:r>
-        <w:t>Overall, I believe the scope of this Assessment should be how to implement a full Big Data Solution in the Cloud. Assessment should cover: 1) Type of Data Sources 2) Volume of Data 3) ETL Tools 4) Type of Analyses (Historical, Real Time) 5) Machine Learning Algorithm High level questions</w:t>
+        <w:t>Please, include some questions about related to IoT and Machine Learning. Recommend searching on Campus</w:t>
       </w:r>
     </w:p>
   </w:comment>
-  <w:comment w:id="1" w:author="Eumar Assis" w:date="2016-08-23T14:05:00Z" w:initials="EA">
+  <w:comment w:id="18" w:author="Jon Engstrom" w:date="2016-08-30T13:26:00Z" w:initials="JE">
     <w:p>
       <w:pPr>
         <w:pStyle w:val="CommentText"/>
       </w:pPr>
+      <w:bookmarkStart w:id="19" w:name="_GoBack"/>
+      <w:bookmarkEnd w:id="19"/>
       <w:r>
         <w:rPr>
           <w:rStyle w:val="CommentReference"/>
@@ -13583,120 +13556,7 @@
         <w:annotationRef/>
       </w:r>
       <w:r>
-        <w:t xml:space="preserve">For ML – I’d take a look at </w:t>
-      </w:r>
-      <w:r>
-        <w:t>https://azure.microsoft.com/en-us/documentation/articles/machine-learning-algorithm-choice/</w:t>
-      </w:r>
-    </w:p>
-  </w:comment>
-  <w:comment w:id="2" w:author="Eumar Assis" w:date="2016-08-23T15:13:00Z" w:initials="EA">
-    <w:p>
-      <w:pPr>
-        <w:pStyle w:val="CommentText"/>
-      </w:pPr>
-      <w:r>
-        <w:rPr>
-          <w:rStyle w:val="CommentReference"/>
-        </w:rPr>
-        <w:annotationRef/>
-      </w:r>
-      <w:r>
-        <w:t>For High Level Questions, review doc attached (</w:t>
-      </w:r>
-      <w:r>
-        <w:t>BigDataMaturityLevel.xlsx</w:t>
-      </w:r>
-      <w:r>
-        <w:t>)</w:t>
-      </w:r>
-    </w:p>
-  </w:comment>
-  <w:comment w:id="5" w:author="Eumar Assis" w:date="2016-08-24T08:41:00Z" w:initials="EA">
-    <w:p>
-      <w:pPr>
-        <w:pStyle w:val="CommentText"/>
-      </w:pPr>
-      <w:r>
-        <w:rPr>
-          <w:rStyle w:val="CommentReference"/>
-        </w:rPr>
-        <w:annotationRef/>
-      </w:r>
-      <w:r>
-        <w:rPr>
-          <w:rStyle w:val="CommentReference"/>
-        </w:rPr>
-        <w:annotationRef/>
-      </w:r>
-      <w:r>
-        <w:t xml:space="preserve">You may also create some questions OR perhaps organize this assessment based on David Chappell’s papers below. </w:t>
-      </w:r>
-      <w:hyperlink r:id="rId1" w:history="1">
-        <w:r>
-          <w:rPr>
-            <w:rStyle w:val="Hyperlink"/>
-            <w:rFonts w:cstheme="minorBidi"/>
-          </w:rPr>
-          <w:t>http://www.davidchappell.com/writing/white_papers/Analytical_Scenarios_using_the_Microsoft_Data_Platform-J_v1.1--Chappell.pdf</w:t>
-        </w:r>
-      </w:hyperlink>
-      <w:r>
-        <w:t xml:space="preserve"> </w:t>
-      </w:r>
-    </w:p>
-    <w:p>
-      <w:pPr>
-        <w:pStyle w:val="CommentText"/>
-      </w:pPr>
-    </w:p>
-    <w:p>
-      <w:pPr>
-        <w:pStyle w:val="CommentText"/>
-      </w:pPr>
-      <w:r>
-        <w:rPr>
-          <w:rFonts w:ascii="Calibri" w:eastAsia="Times New Roman" w:hAnsi="Calibri" w:cs="Calibri"/>
-        </w:rPr>
-        <w:t>http://www.davidchappell.com/writing/white_papers/Streaming_Scenarios_using_the_Microsoft_Data_Platform_v1.1.pdf</w:t>
-      </w:r>
-    </w:p>
-  </w:comment>
-  <w:comment w:id="21" w:author="Jon Engstrom" w:date="2016-08-30T13:26:00Z" w:initials="JE">
-    <w:p>
-      <w:pPr>
-        <w:pStyle w:val="CommentText"/>
-      </w:pPr>
-      <w:r>
-        <w:rPr>
-          <w:rStyle w:val="CommentReference"/>
-        </w:rPr>
-        <w:annotationRef/>
-      </w:r>
-      <w:r>
         <w:t>This should be revised for clarity.</w:t>
-      </w:r>
-    </w:p>
-  </w:comment>
-  <w:comment w:id="109" w:author="Eumar Assis" w:date="2016-08-23T15:16:00Z" w:initials="EA">
-    <w:p>
-      <w:pPr>
-        <w:pStyle w:val="CommentText"/>
-      </w:pPr>
-      <w:r>
-        <w:rPr>
-          <w:rStyle w:val="CommentReference"/>
-        </w:rPr>
-        <w:annotationRef/>
-      </w:r>
-      <w:r>
-        <w:t>Include questions in the doc attached (</w:t>
-      </w:r>
-      <w:r>
-        <w:t>BigDataMaturityLevel.xlsx</w:t>
-      </w:r>
-      <w:r>
-        <w:t>)</w:t>
       </w:r>
     </w:p>
   </w:comment>
@@ -13704,18 +13564,14 @@
 </file>
 
 <file path=word/commentsExtended.xml><?xml version="1.0" encoding="utf-8"?>
-<w15:commentsEx xmlns:wpc="http://schemas.microsoft.com/office/word/2010/wordprocessingCanvas" xmlns:cx="http://schemas.microsoft.com/office/drawing/2014/chartex" xmlns:cx1="http://schemas.microsoft.com/office/drawing/2015/9/8/chartex" xmlns:cx2="http://schemas.microsoft.com/office/drawing/2015/10/21/chartex" xmlns:mc="http://schemas.openxmlformats.org/markup-compatibility/2006" xmlns:o="urn:schemas-microsoft-com:office:office" xmlns:r="http://schemas.openxmlformats.org/officeDocument/2006/relationships" xmlns:m="http://schemas.openxmlformats.org/officeDocument/2006/math" xmlns:v="urn:schemas-microsoft-com:vml" xmlns:wp14="http://schemas.microsoft.com/office/word/2010/wordprocessingDrawing" xmlns:wp="http://schemas.openxmlformats.org/drawingml/2006/wordprocessingDrawing" xmlns:w10="urn:schemas-microsoft-com:office:word" xmlns:w="http://schemas.openxmlformats.org/wordprocessingml/2006/main" xmlns:w14="http://schemas.microsoft.com/office/word/2010/wordml" xmlns:w15="http://schemas.microsoft.com/office/word/2012/wordml" xmlns:w16se="http://schemas.microsoft.com/office/word/2015/wordml/symex" xmlns:wpg="http://schemas.microsoft.com/office/word/2010/wordprocessingGroup" xmlns:wpi="http://schemas.microsoft.com/office/word/2010/wordprocessingInk" xmlns:wne="http://schemas.microsoft.com/office/word/2006/wordml" xmlns:wps="http://schemas.microsoft.com/office/word/2010/wordprocessingShape" mc:Ignorable="w14 w15 w16se wp14">
-  <w15:commentEx w15:paraId="6C22DF4E" w15:done="1"/>
-  <w15:commentEx w15:paraId="44009E25" w15:paraIdParent="6C22DF4E" w15:done="1"/>
-  <w15:commentEx w15:paraId="07AC1B90" w15:paraIdParent="6C22DF4E" w15:done="1"/>
-  <w15:commentEx w15:paraId="478D1198" w15:done="1"/>
+<w15:commentsEx xmlns:wpc="http://schemas.microsoft.com/office/word/2010/wordprocessingCanvas" xmlns:cx="http://schemas.microsoft.com/office/drawing/2014/chartex" xmlns:cx1="http://schemas.microsoft.com/office/drawing/2015/9/8/chartex" xmlns:cx2="http://schemas.microsoft.com/office/drawing/2015/10/21/chartex" xmlns:cx3="http://schemas.microsoft.com/office/drawing/2016/5/9/chartex" xmlns:cx4="http://schemas.microsoft.com/office/drawing/2016/5/10/chartex" xmlns:cx5="http://schemas.microsoft.com/office/drawing/2016/5/11/chartex" xmlns:mc="http://schemas.openxmlformats.org/markup-compatibility/2006" xmlns:o="urn:schemas-microsoft-com:office:office" xmlns:r="http://schemas.openxmlformats.org/officeDocument/2006/relationships" xmlns:m="http://schemas.openxmlformats.org/officeDocument/2006/math" xmlns:v="urn:schemas-microsoft-com:vml" xmlns:wp14="http://schemas.microsoft.com/office/word/2010/wordprocessingDrawing" xmlns:wp="http://schemas.openxmlformats.org/drawingml/2006/wordprocessingDrawing" xmlns:w10="urn:schemas-microsoft-com:office:word" xmlns:w="http://schemas.openxmlformats.org/wordprocessingml/2006/main" xmlns:w14="http://schemas.microsoft.com/office/word/2010/wordml" xmlns:w15="http://schemas.microsoft.com/office/word/2012/wordml" xmlns:w16se="http://schemas.microsoft.com/office/word/2015/wordml/symex" xmlns:wpg="http://schemas.microsoft.com/office/word/2010/wordprocessingGroup" xmlns:wpi="http://schemas.microsoft.com/office/word/2010/wordprocessingInk" xmlns:wne="http://schemas.microsoft.com/office/word/2006/wordml" xmlns:wps="http://schemas.microsoft.com/office/word/2010/wordprocessingShape" mc:Ignorable="w14 w15 w16se wp14">
+  <w15:commentEx w15:paraId="2D442E3E" w15:done="0"/>
   <w15:commentEx w15:paraId="56DCDCA7" w15:done="0"/>
-  <w15:commentEx w15:paraId="25EF2C57" w15:done="1"/>
 </w15:commentsEx>
 </file>
 
 <file path=word/endnotes.xml><?xml version="1.0" encoding="utf-8"?>
-<w:endnotes xmlns:wpc="http://schemas.microsoft.com/office/word/2010/wordprocessingCanvas" xmlns:cx="http://schemas.microsoft.com/office/drawing/2014/chartex" xmlns:cx1="http://schemas.microsoft.com/office/drawing/2015/9/8/chartex" xmlns:cx2="http://schemas.microsoft.com/office/drawing/2015/10/21/chartex" xmlns:mc="http://schemas.openxmlformats.org/markup-compatibility/2006" xmlns:o="urn:schemas-microsoft-com:office:office" xmlns:r="http://schemas.openxmlformats.org/officeDocument/2006/relationships" xmlns:m="http://schemas.openxmlformats.org/officeDocument/2006/math" xmlns:v="urn:schemas-microsoft-com:vml" xmlns:wp14="http://schemas.microsoft.com/office/word/2010/wordprocessingDrawing" xmlns:wp="http://schemas.openxmlformats.org/drawingml/2006/wordprocessingDrawing" xmlns:w10="urn:schemas-microsoft-com:office:word" xmlns:w="http://schemas.openxmlformats.org/wordprocessingml/2006/main" xmlns:w14="http://schemas.microsoft.com/office/word/2010/wordml" xmlns:w15="http://schemas.microsoft.com/office/word/2012/wordml" xmlns:w16se="http://schemas.microsoft.com/office/word/2015/wordml/symex" xmlns:wpg="http://schemas.microsoft.com/office/word/2010/wordprocessingGroup" xmlns:wpi="http://schemas.microsoft.com/office/word/2010/wordprocessingInk" xmlns:wne="http://schemas.microsoft.com/office/word/2006/wordml" xmlns:wps="http://schemas.microsoft.com/office/word/2010/wordprocessingShape" mc:Ignorable="w14 w15 w16se wp14">
+<w:endnotes xmlns:wpc="http://schemas.microsoft.com/office/word/2010/wordprocessingCanvas" xmlns:cx="http://schemas.microsoft.com/office/drawing/2014/chartex" xmlns:cx1="http://schemas.microsoft.com/office/drawing/2015/9/8/chartex" xmlns:cx2="http://schemas.microsoft.com/office/drawing/2015/10/21/chartex" xmlns:cx3="http://schemas.microsoft.com/office/drawing/2016/5/9/chartex" xmlns:cx4="http://schemas.microsoft.com/office/drawing/2016/5/10/chartex" xmlns:cx5="http://schemas.microsoft.com/office/drawing/2016/5/11/chartex" xmlns:mc="http://schemas.openxmlformats.org/markup-compatibility/2006" xmlns:o="urn:schemas-microsoft-com:office:office" xmlns:r="http://schemas.openxmlformats.org/officeDocument/2006/relationships" xmlns:m="http://schemas.openxmlformats.org/officeDocument/2006/math" xmlns:v="urn:schemas-microsoft-com:vml" xmlns:wp14="http://schemas.microsoft.com/office/word/2010/wordprocessingDrawing" xmlns:wp="http://schemas.openxmlformats.org/drawingml/2006/wordprocessingDrawing" xmlns:w10="urn:schemas-microsoft-com:office:word" xmlns:w="http://schemas.openxmlformats.org/wordprocessingml/2006/main" xmlns:w14="http://schemas.microsoft.com/office/word/2010/wordml" xmlns:w15="http://schemas.microsoft.com/office/word/2012/wordml" xmlns:w16se="http://schemas.microsoft.com/office/word/2015/wordml/symex" xmlns:wpg="http://schemas.microsoft.com/office/word/2010/wordprocessingGroup" xmlns:wpi="http://schemas.microsoft.com/office/word/2010/wordprocessingInk" xmlns:wne="http://schemas.microsoft.com/office/word/2006/wordml" xmlns:wps="http://schemas.microsoft.com/office/word/2010/wordprocessingShape" mc:Ignorable="w14 w15 w16se wp14">
   <w:endnote w:type="separator" w:id="-1">
     <w:p>
       <w:pPr>
@@ -13747,7 +13603,7 @@
 </file>
 
 <file path=word/footnotes.xml><?xml version="1.0" encoding="utf-8"?>
-<w:footnotes xmlns:wpc="http://schemas.microsoft.com/office/word/2010/wordprocessingCanvas" xmlns:cx="http://schemas.microsoft.com/office/drawing/2014/chartex" xmlns:cx1="http://schemas.microsoft.com/office/drawing/2015/9/8/chartex" xmlns:cx2="http://schemas.microsoft.com/office/drawing/2015/10/21/chartex" xmlns:mc="http://schemas.openxmlformats.org/markup-compatibility/2006" xmlns:o="urn:schemas-microsoft-com:office:office" xmlns:r="http://schemas.openxmlformats.org/officeDocument/2006/relationships" xmlns:m="http://schemas.openxmlformats.org/officeDocument/2006/math" xmlns:v="urn:schemas-microsoft-com:vml" xmlns:wp14="http://schemas.microsoft.com/office/word/2010/wordprocessingDrawing" xmlns:wp="http://schemas.openxmlformats.org/drawingml/2006/wordprocessingDrawing" xmlns:w10="urn:schemas-microsoft-com:office:word" xmlns:w="http://schemas.openxmlformats.org/wordprocessingml/2006/main" xmlns:w14="http://schemas.microsoft.com/office/word/2010/wordml" xmlns:w15="http://schemas.microsoft.com/office/word/2012/wordml" xmlns:w16se="http://schemas.microsoft.com/office/word/2015/wordml/symex" xmlns:wpg="http://schemas.microsoft.com/office/word/2010/wordprocessingGroup" xmlns:wpi="http://schemas.microsoft.com/office/word/2010/wordprocessingInk" xmlns:wne="http://schemas.microsoft.com/office/word/2006/wordml" xmlns:wps="http://schemas.microsoft.com/office/word/2010/wordprocessingShape" mc:Ignorable="w14 w15 w16se wp14">
+<w:footnotes xmlns:wpc="http://schemas.microsoft.com/office/word/2010/wordprocessingCanvas" xmlns:cx="http://schemas.microsoft.com/office/drawing/2014/chartex" xmlns:cx1="http://schemas.microsoft.com/office/drawing/2015/9/8/chartex" xmlns:cx2="http://schemas.microsoft.com/office/drawing/2015/10/21/chartex" xmlns:cx3="http://schemas.microsoft.com/office/drawing/2016/5/9/chartex" xmlns:cx4="http://schemas.microsoft.com/office/drawing/2016/5/10/chartex" xmlns:cx5="http://schemas.microsoft.com/office/drawing/2016/5/11/chartex" xmlns:mc="http://schemas.openxmlformats.org/markup-compatibility/2006" xmlns:o="urn:schemas-microsoft-com:office:office" xmlns:r="http://schemas.openxmlformats.org/officeDocument/2006/relationships" xmlns:m="http://schemas.openxmlformats.org/officeDocument/2006/math" xmlns:v="urn:schemas-microsoft-com:vml" xmlns:wp14="http://schemas.microsoft.com/office/word/2010/wordprocessingDrawing" xmlns:wp="http://schemas.openxmlformats.org/drawingml/2006/wordprocessingDrawing" xmlns:w10="urn:schemas-microsoft-com:office:word" xmlns:w="http://schemas.openxmlformats.org/wordprocessingml/2006/main" xmlns:w14="http://schemas.microsoft.com/office/word/2010/wordml" xmlns:w15="http://schemas.microsoft.com/office/word/2012/wordml" xmlns:w16se="http://schemas.microsoft.com/office/word/2015/wordml/symex" xmlns:wpg="http://schemas.microsoft.com/office/word/2010/wordprocessingGroup" xmlns:wpi="http://schemas.microsoft.com/office/word/2010/wordprocessingInk" xmlns:wne="http://schemas.microsoft.com/office/word/2006/wordml" xmlns:wps="http://schemas.microsoft.com/office/word/2010/wordprocessingShape" mc:Ignorable="w14 w15 w16se wp14">
   <w:footnote w:type="separator" w:id="-1">
     <w:p>
       <w:pPr>
@@ -13779,7 +13635,7 @@
 </file>
 
 <file path=word/numbering.xml><?xml version="1.0" encoding="utf-8"?>
-<w:numbering xmlns:wpc="http://schemas.microsoft.com/office/word/2010/wordprocessingCanvas" xmlns:cx="http://schemas.microsoft.com/office/drawing/2014/chartex" xmlns:cx1="http://schemas.microsoft.com/office/drawing/2015/9/8/chartex" xmlns:cx2="http://schemas.microsoft.com/office/drawing/2015/10/21/chartex" xmlns:mc="http://schemas.openxmlformats.org/markup-compatibility/2006" xmlns:o="urn:schemas-microsoft-com:office:office" xmlns:r="http://schemas.openxmlformats.org/officeDocument/2006/relationships" xmlns:m="http://schemas.openxmlformats.org/officeDocument/2006/math" xmlns:v="urn:schemas-microsoft-com:vml" xmlns:wp14="http://schemas.microsoft.com/office/word/2010/wordprocessingDrawing" xmlns:wp="http://schemas.openxmlformats.org/drawingml/2006/wordprocessingDrawing" xmlns:w10="urn:schemas-microsoft-com:office:word" xmlns:w="http://schemas.openxmlformats.org/wordprocessingml/2006/main" xmlns:w14="http://schemas.microsoft.com/office/word/2010/wordml" xmlns:w15="http://schemas.microsoft.com/office/word/2012/wordml" xmlns:w16se="http://schemas.microsoft.com/office/word/2015/wordml/symex" xmlns:wpg="http://schemas.microsoft.com/office/word/2010/wordprocessingGroup" xmlns:wpi="http://schemas.microsoft.com/office/word/2010/wordprocessingInk" xmlns:wne="http://schemas.microsoft.com/office/word/2006/wordml" xmlns:wps="http://schemas.microsoft.com/office/word/2010/wordprocessingShape" mc:Ignorable="w14 w15 w16se wp14">
+<w:numbering xmlns:wpc="http://schemas.microsoft.com/office/word/2010/wordprocessingCanvas" xmlns:cx="http://schemas.microsoft.com/office/drawing/2014/chartex" xmlns:cx1="http://schemas.microsoft.com/office/drawing/2015/9/8/chartex" xmlns:cx2="http://schemas.microsoft.com/office/drawing/2015/10/21/chartex" xmlns:cx3="http://schemas.microsoft.com/office/drawing/2016/5/9/chartex" xmlns:cx4="http://schemas.microsoft.com/office/drawing/2016/5/10/chartex" xmlns:cx5="http://schemas.microsoft.com/office/drawing/2016/5/11/chartex" xmlns:mc="http://schemas.openxmlformats.org/markup-compatibility/2006" xmlns:o="urn:schemas-microsoft-com:office:office" xmlns:r="http://schemas.openxmlformats.org/officeDocument/2006/relationships" xmlns:m="http://schemas.openxmlformats.org/officeDocument/2006/math" xmlns:v="urn:schemas-microsoft-com:vml" xmlns:wp14="http://schemas.microsoft.com/office/word/2010/wordprocessingDrawing" xmlns:wp="http://schemas.openxmlformats.org/drawingml/2006/wordprocessingDrawing" xmlns:w10="urn:schemas-microsoft-com:office:word" xmlns:w="http://schemas.openxmlformats.org/wordprocessingml/2006/main" xmlns:w14="http://schemas.microsoft.com/office/word/2010/wordml" xmlns:w15="http://schemas.microsoft.com/office/word/2012/wordml" xmlns:w16se="http://schemas.microsoft.com/office/word/2015/wordml/symex" xmlns:wpg="http://schemas.microsoft.com/office/word/2010/wordprocessingGroup" xmlns:wpi="http://schemas.microsoft.com/office/word/2010/wordprocessingInk" xmlns:wne="http://schemas.microsoft.com/office/word/2006/wordml" xmlns:wps="http://schemas.microsoft.com/office/word/2010/wordprocessingShape" mc:Ignorable="w14 w15 w16se wp14">
   <w:abstractNum w:abstractNumId="0" w15:restartNumberingAfterBreak="0">
     <w:nsid w:val="0CDE5052"/>
     <w:multiLevelType w:val="hybridMultilevel"/>
@@ -17950,7 +17806,7 @@
 </file>
 
 <file path=word/people.xml><?xml version="1.0" encoding="utf-8"?>
-<w15:people xmlns:wpc="http://schemas.microsoft.com/office/word/2010/wordprocessingCanvas" xmlns:cx="http://schemas.microsoft.com/office/drawing/2014/chartex" xmlns:cx1="http://schemas.microsoft.com/office/drawing/2015/9/8/chartex" xmlns:cx2="http://schemas.microsoft.com/office/drawing/2015/10/21/chartex" xmlns:mc="http://schemas.openxmlformats.org/markup-compatibility/2006" xmlns:o="urn:schemas-microsoft-com:office:office" xmlns:r="http://schemas.openxmlformats.org/officeDocument/2006/relationships" xmlns:m="http://schemas.openxmlformats.org/officeDocument/2006/math" xmlns:v="urn:schemas-microsoft-com:vml" xmlns:wp14="http://schemas.microsoft.com/office/word/2010/wordprocessingDrawing" xmlns:wp="http://schemas.openxmlformats.org/drawingml/2006/wordprocessingDrawing" xmlns:w10="urn:schemas-microsoft-com:office:word" xmlns:w="http://schemas.openxmlformats.org/wordprocessingml/2006/main" xmlns:w14="http://schemas.microsoft.com/office/word/2010/wordml" xmlns:w15="http://schemas.microsoft.com/office/word/2012/wordml" xmlns:w16se="http://schemas.microsoft.com/office/word/2015/wordml/symex" xmlns:wpg="http://schemas.microsoft.com/office/word/2010/wordprocessingGroup" xmlns:wpi="http://schemas.microsoft.com/office/word/2010/wordprocessingInk" xmlns:wne="http://schemas.microsoft.com/office/word/2006/wordml" xmlns:wps="http://schemas.microsoft.com/office/word/2010/wordprocessingShape" mc:Ignorable="w14 w15 w16se wp14">
+<w15:people xmlns:wpc="http://schemas.microsoft.com/office/word/2010/wordprocessingCanvas" xmlns:cx="http://schemas.microsoft.com/office/drawing/2014/chartex" xmlns:cx1="http://schemas.microsoft.com/office/drawing/2015/9/8/chartex" xmlns:cx2="http://schemas.microsoft.com/office/drawing/2015/10/21/chartex" xmlns:cx3="http://schemas.microsoft.com/office/drawing/2016/5/9/chartex" xmlns:cx4="http://schemas.microsoft.com/office/drawing/2016/5/10/chartex" xmlns:cx5="http://schemas.microsoft.com/office/drawing/2016/5/11/chartex" xmlns:mc="http://schemas.openxmlformats.org/markup-compatibility/2006" xmlns:o="urn:schemas-microsoft-com:office:office" xmlns:r="http://schemas.openxmlformats.org/officeDocument/2006/relationships" xmlns:m="http://schemas.openxmlformats.org/officeDocument/2006/math" xmlns:v="urn:schemas-microsoft-com:vml" xmlns:wp14="http://schemas.microsoft.com/office/word/2010/wordprocessingDrawing" xmlns:wp="http://schemas.openxmlformats.org/drawingml/2006/wordprocessingDrawing" xmlns:w10="urn:schemas-microsoft-com:office:word" xmlns:w="http://schemas.openxmlformats.org/wordprocessingml/2006/main" xmlns:w14="http://schemas.microsoft.com/office/word/2010/wordml" xmlns:w15="http://schemas.microsoft.com/office/word/2012/wordml" xmlns:w16se="http://schemas.microsoft.com/office/word/2015/wordml/symex" xmlns:wpg="http://schemas.microsoft.com/office/word/2010/wordprocessingGroup" xmlns:wpi="http://schemas.microsoft.com/office/word/2010/wordprocessingInk" xmlns:wne="http://schemas.microsoft.com/office/word/2006/wordml" xmlns:wps="http://schemas.microsoft.com/office/word/2010/wordprocessingShape" mc:Ignorable="w14 w15 w16se wp14">
   <w15:person w15:author="Eumar Assis">
     <w15:presenceInfo w15:providerId="AD" w15:userId="S-1-5-21-124525095-708259637-1543119021-1495550"/>
   </w15:person>
@@ -17977,7 +17833,7 @@
       </w:pPr>
     </w:pPrDefault>
   </w:docDefaults>
-  <w:latentStyles w:defLockedState="0" w:defUIPriority="99" w:defSemiHidden="0" w:defUnhideWhenUsed="0" w:defQFormat="0" w:count="372">
+  <w:latentStyles w:defLockedState="0" w:defUIPriority="99" w:defSemiHidden="0" w:defUnhideWhenUsed="0" w:defQFormat="0" w:count="374">
     <w:lsdException w:name="Normal" w:uiPriority="0" w:qFormat="1"/>
     <w:lsdException w:name="heading 1" w:uiPriority="9" w:qFormat="1"/>
     <w:lsdException w:name="heading 2" w:semiHidden="1" w:uiPriority="9" w:unhideWhenUsed="1" w:qFormat="1"/>
@@ -18083,7 +17939,6 @@
     <w:lsdException w:name="HTML Sample" w:semiHidden="1" w:unhideWhenUsed="1"/>
     <w:lsdException w:name="HTML Typewriter" w:semiHidden="1" w:unhideWhenUsed="1"/>
     <w:lsdException w:name="HTML Variable" w:semiHidden="1" w:unhideWhenUsed="1"/>
-    <w:lsdException w:name="Normal Table" w:semiHidden="1" w:unhideWhenUsed="1"/>
     <w:lsdException w:name="annotation subject" w:semiHidden="1" w:unhideWhenUsed="1"/>
     <w:lsdException w:name="No List" w:semiHidden="1" w:unhideWhenUsed="1"/>
     <w:lsdException w:name="Outline List 1" w:semiHidden="1" w:unhideWhenUsed="1"/>
@@ -18129,11 +17984,9 @@
     <w:lsdException w:name="Table Subtle 1" w:semiHidden="1" w:unhideWhenUsed="1"/>
     <w:lsdException w:name="Table Subtle 2" w:semiHidden="1" w:unhideWhenUsed="1"/>
     <w:lsdException w:name="Table Web 1" w:semiHidden="1" w:unhideWhenUsed="1"/>
-    <w:lsdException w:name="Table Web 2" w:semiHidden="1" w:unhideWhenUsed="1"/>
     <w:lsdException w:name="Table Web 3" w:semiHidden="1" w:unhideWhenUsed="1"/>
     <w:lsdException w:name="Balloon Text" w:semiHidden="1" w:unhideWhenUsed="1"/>
     <w:lsdException w:name="Table Grid" w:uiPriority="39"/>
-    <w:lsdException w:name="Table Theme" w:semiHidden="1" w:unhideWhenUsed="1"/>
     <w:lsdException w:name="Placeholder Text" w:semiHidden="1"/>
     <w:lsdException w:name="No Spacing" w:uiPriority="1" w:qFormat="1"/>
     <w:lsdException w:name="Light Shading" w:uiPriority="60"/>
@@ -18350,6 +18203,8 @@
     <w:lsdException w:name="List Table 6 Colorful Accent 6" w:uiPriority="51"/>
     <w:lsdException w:name="List Table 7 Colorful Accent 6" w:uiPriority="52"/>
     <w:lsdException w:name="Mention" w:semiHidden="1" w:unhideWhenUsed="1"/>
+    <w:lsdException w:name="Smart Hyperlink" w:semiHidden="1" w:unhideWhenUsed="1"/>
+    <w:lsdException w:name="Hashtag" w:semiHidden="1" w:unhideWhenUsed="1"/>
   </w:latentStyles>
   <w:style w:type="paragraph" w:default="1" w:styleId="Normal">
     <w:name w:val="Normal"/>
@@ -19501,6 +19356,15 @@
 </file>
 
 <file path=customXml/item1.xml><?xml version="1.0" encoding="utf-8"?>
+<?mso-contentType ?>
+<FormTemplates xmlns="http://schemas.microsoft.com/sharepoint/v3/contenttype/forms">
+  <Display>DocumentLibraryForm</Display>
+  <Edit>DocumentLibraryForm</Edit>
+  <New>DocumentLibraryForm</New>
+</FormTemplates>
+</file>
+
+<file path=customXml/item2.xml><?xml version="1.0" encoding="utf-8"?>
 <ct:contentTypeSchema xmlns:ct="http://schemas.microsoft.com/office/2006/metadata/contentType" xmlns:ma="http://schemas.microsoft.com/office/2006/metadata/properties/metaAttributes" ct:_="" ma:_="" ma:contentTypeName="Document" ma:contentTypeID="0x0101003734BFCAE61E284A9DB5E8B22C2518DA" ma:contentTypeVersion="0" ma:contentTypeDescription="Create a new document." ma:contentTypeScope="" ma:versionID="2a73f378ed23ae964c71fe05cea029d6">
   <xsd:schema xmlns:xsd="http://www.w3.org/2001/XMLSchema" xmlns:xs="http://www.w3.org/2001/XMLSchema" xmlns:p="http://schemas.microsoft.com/office/2006/metadata/properties" targetNamespace="http://schemas.microsoft.com/office/2006/metadata/properties" ma:root="true" ma:fieldsID="abc59ee2edf01cfb808cadb27e045d28">
     <xsd:element name="properties">
@@ -19614,15 +19478,6 @@
 </ct:contentTypeSchema>
 </file>
 
-<file path=customXml/item2.xml><?xml version="1.0" encoding="utf-8"?>
-<?mso-contentType ?>
-<FormTemplates xmlns="http://schemas.microsoft.com/sharepoint/v3/contenttype/forms">
-  <Display>DocumentLibraryForm</Display>
-  <Edit>DocumentLibraryForm</Edit>
-  <New>DocumentLibraryForm</New>
-</FormTemplates>
-</file>
-
 <file path=customXml/item3.xml><?xml version="1.0" encoding="utf-8"?>
 <p:properties xmlns:p="http://schemas.microsoft.com/office/2006/metadata/properties" xmlns:xsi="http://www.w3.org/2001/XMLSchema-instance" xmlns:pc="http://schemas.microsoft.com/office/infopath/2007/PartnerControls">
   <documentManagement/>
@@ -19634,6 +19489,14 @@
 </file>
 
 <file path=customXml/itemProps1.xml><?xml version="1.0" encoding="utf-8"?>
+<ds:datastoreItem xmlns:ds="http://schemas.openxmlformats.org/officeDocument/2006/customXml" ds:itemID="{2DD286C1-41B6-4C50-99DF-C75E60EDB037}">
+  <ds:schemaRefs>
+    <ds:schemaRef ds:uri="http://schemas.microsoft.com/sharepoint/v3/contenttype/forms"/>
+  </ds:schemaRefs>
+</ds:datastoreItem>
+</file>
+
+<file path=customXml/itemProps2.xml><?xml version="1.0" encoding="utf-8"?>
 <ds:datastoreItem xmlns:ds="http://schemas.openxmlformats.org/officeDocument/2006/customXml" ds:itemID="{E22147BF-B7B9-4F1F-BC59-A5095B99D383}">
   <ds:schemaRefs>
     <ds:schemaRef ds:uri="http://schemas.microsoft.com/office/2006/metadata/contentType"/>
@@ -19649,14 +19512,6 @@
 </ds:datastoreItem>
 </file>
 
-<file path=customXml/itemProps2.xml><?xml version="1.0" encoding="utf-8"?>
-<ds:datastoreItem xmlns:ds="http://schemas.openxmlformats.org/officeDocument/2006/customXml" ds:itemID="{2DD286C1-41B6-4C50-99DF-C75E60EDB037}">
-  <ds:schemaRefs>
-    <ds:schemaRef ds:uri="http://schemas.microsoft.com/sharepoint/v3/contenttype/forms"/>
-  </ds:schemaRefs>
-</ds:datastoreItem>
-</file>
-
 <file path=customXml/itemProps3.xml><?xml version="1.0" encoding="utf-8"?>
 <ds:datastoreItem xmlns:ds="http://schemas.openxmlformats.org/officeDocument/2006/customXml" ds:itemID="{F85043BB-6AAC-4E3B-B059-40F71E63FFD7}">
   <ds:schemaRefs>
@@ -19667,7 +19522,7 @@
 </file>
 
 <file path=customXml/itemProps4.xml><?xml version="1.0" encoding="utf-8"?>
-<ds:datastoreItem xmlns:ds="http://schemas.openxmlformats.org/officeDocument/2006/customXml" ds:itemID="{8D1B69E3-2012-43E6-A7DB-90A648B1C9C6}">
+<ds:datastoreItem xmlns:ds="http://schemas.openxmlformats.org/officeDocument/2006/customXml" ds:itemID="{E5AB3B17-7FF2-4389-9AB0-57BBF1CF1392}">
   <ds:schemaRefs>
     <ds:schemaRef ds:uri="http://schemas.openxmlformats.org/officeDocument/2006/bibliography"/>
   </ds:schemaRefs>

</xml_diff>